<commit_message>
Add 3 activity diagrams, 1 business process and SRS docs
</commit_message>
<xml_diff>
--- a/SRS.docx
+++ b/SRS.docx
@@ -4,7 +4,7 @@
   <w:body>
     <w:p>
       <w:pPr>
-        <w:pStyle w:val="a3"/>
+        <w:pStyle w:val="BodyText"/>
         <w:jc w:val="center"/>
         <w:rPr>
           <w:rFonts w:ascii="Arial" w:hAnsi="Arial" w:cs="Arial"/>
@@ -31,7 +31,7 @@
     </w:p>
     <w:p>
       <w:pPr>
-        <w:pStyle w:val="a3"/>
+        <w:pStyle w:val="BodyText"/>
         <w:jc w:val="center"/>
         <w:rPr>
           <w:rFonts w:ascii="Arial" w:hAnsi="Arial" w:cs="Arial"/>
@@ -43,12 +43,40 @@
           <w:rFonts w:ascii="Arial" w:hAnsi="Arial" w:cs="Arial"/>
           <w:sz w:val="32"/>
         </w:rPr>
-        <w:t>School of Information and communications technology</w:t>
+        <w:t xml:space="preserve">School of Information and </w:t>
+      </w:r>
+      <w:r>
+        <w:rPr>
+          <w:rFonts w:ascii="Arial" w:hAnsi="Arial" w:cs="Arial"/>
+          <w:sz w:val="32"/>
+        </w:rPr>
+        <w:t>C</w:t>
+      </w:r>
+      <w:r>
+        <w:rPr>
+          <w:rFonts w:ascii="Arial" w:hAnsi="Arial" w:cs="Arial"/>
+          <w:sz w:val="32"/>
+        </w:rPr>
+        <w:t xml:space="preserve">ommunications </w:t>
+      </w:r>
+      <w:r>
+        <w:rPr>
+          <w:rFonts w:ascii="Arial" w:hAnsi="Arial" w:cs="Arial"/>
+          <w:sz w:val="32"/>
+        </w:rPr>
+        <w:t>T</w:t>
+      </w:r>
+      <w:r>
+        <w:rPr>
+          <w:rFonts w:ascii="Arial" w:hAnsi="Arial" w:cs="Arial"/>
+          <w:sz w:val="32"/>
+        </w:rPr>
+        <w:t>echnology</w:t>
       </w:r>
     </w:p>
     <w:p>
       <w:pPr>
-        <w:pStyle w:val="a3"/>
+        <w:pStyle w:val="BodyText"/>
         <w:jc w:val="center"/>
         <w:rPr>
           <w:rFonts w:ascii="Arial" w:hAnsi="Arial" w:cs="Arial"/>
@@ -58,7 +86,7 @@
     </w:p>
     <w:p>
       <w:pPr>
-        <w:pStyle w:val="a3"/>
+        <w:pStyle w:val="BodyText"/>
         <w:jc w:val="center"/>
         <w:rPr>
           <w:rFonts w:ascii="Arial" w:hAnsi="Arial" w:cs="Arial"/>
@@ -89,7 +117,7 @@
     </w:p>
     <w:p>
       <w:pPr>
-        <w:pStyle w:val="a3"/>
+        <w:pStyle w:val="BodyText"/>
         <w:jc w:val="center"/>
         <w:rPr>
           <w:rFonts w:ascii="Arial" w:hAnsi="Arial" w:cs="Arial"/>
@@ -129,7 +157,7 @@
     </w:p>
     <w:p>
       <w:pPr>
-        <w:pStyle w:val="a3"/>
+        <w:pStyle w:val="BodyText"/>
         <w:rPr>
           <w:rFonts w:ascii="Arial" w:hAnsi="Arial" w:cs="Arial"/>
           <w:sz w:val="48"/>
@@ -138,7 +166,7 @@
     </w:p>
     <w:p>
       <w:pPr>
-        <w:pStyle w:val="a3"/>
+        <w:pStyle w:val="BodyText"/>
         <w:jc w:val="center"/>
         <w:rPr>
           <w:rFonts w:ascii="Arial" w:hAnsi="Arial" w:cs="Arial"/>
@@ -148,7 +176,7 @@
     </w:p>
     <w:p>
       <w:pPr>
-        <w:pStyle w:val="a3"/>
+        <w:pStyle w:val="BodyText"/>
         <w:jc w:val="center"/>
         <w:rPr>
           <w:rFonts w:ascii="Arial" w:hAnsi="Arial" w:cs="Arial"/>
@@ -165,7 +193,7 @@
     </w:p>
     <w:p>
       <w:pPr>
-        <w:pStyle w:val="a3"/>
+        <w:pStyle w:val="BodyText"/>
         <w:jc w:val="center"/>
         <w:rPr>
           <w:rFonts w:ascii="Arial" w:hAnsi="Arial" w:cs="Arial"/>
@@ -189,7 +217,7 @@
     </w:p>
     <w:p>
       <w:pPr>
-        <w:pStyle w:val="a3"/>
+        <w:pStyle w:val="BodyText"/>
         <w:jc w:val="center"/>
         <w:rPr>
           <w:rFonts w:ascii="Arial" w:hAnsi="Arial" w:cs="Arial"/>
@@ -199,7 +227,7 @@
     </w:p>
     <w:p>
       <w:pPr>
-        <w:pStyle w:val="a3"/>
+        <w:pStyle w:val="BodyText"/>
         <w:jc w:val="center"/>
         <w:rPr>
           <w:rFonts w:ascii="Arial" w:hAnsi="Arial" w:cs="Arial"/>
@@ -210,7 +238,7 @@
     </w:p>
     <w:p>
       <w:pPr>
-        <w:pStyle w:val="a3"/>
+        <w:pStyle w:val="BodyText"/>
         <w:jc w:val="center"/>
         <w:rPr>
           <w:rFonts w:ascii="Arial" w:hAnsi="Arial" w:cs="Arial"/>
@@ -220,7 +248,7 @@
     </w:p>
     <w:p>
       <w:pPr>
-        <w:pStyle w:val="a3"/>
+        <w:pStyle w:val="BodyText"/>
         <w:jc w:val="center"/>
         <w:rPr>
           <w:rFonts w:ascii="Arial" w:hAnsi="Arial" w:cs="Arial"/>
@@ -241,7 +269,7 @@
     </w:p>
     <w:p>
       <w:pPr>
-        <w:pStyle w:val="a3"/>
+        <w:pStyle w:val="BodyText"/>
         <w:jc w:val="center"/>
         <w:rPr>
           <w:rFonts w:ascii="Arial" w:hAnsi="Arial" w:cs="Arial"/>
@@ -251,7 +279,7 @@
     </w:p>
     <w:p>
       <w:pPr>
-        <w:pStyle w:val="a3"/>
+        <w:pStyle w:val="BodyText"/>
         <w:jc w:val="center"/>
         <w:rPr>
           <w:rFonts w:ascii="Arial" w:hAnsi="Arial" w:cs="Arial"/>
@@ -261,7 +289,7 @@
     </w:p>
     <w:p>
       <w:pPr>
-        <w:pStyle w:val="a3"/>
+        <w:pStyle w:val="BodyText"/>
         <w:jc w:val="center"/>
         <w:rPr>
           <w:rFonts w:ascii="Arial" w:hAnsi="Arial" w:cs="Arial"/>
@@ -271,7 +299,7 @@
     </w:p>
     <w:p>
       <w:pPr>
-        <w:pStyle w:val="a3"/>
+        <w:pStyle w:val="BodyText"/>
         <w:jc w:val="center"/>
         <w:rPr>
           <w:rFonts w:ascii="Arial" w:hAnsi="Arial" w:cs="Arial"/>
@@ -282,7 +310,7 @@
     </w:p>
     <w:p>
       <w:pPr>
-        <w:pStyle w:val="a3"/>
+        <w:pStyle w:val="BodyText"/>
         <w:jc w:val="center"/>
         <w:rPr>
           <w:rFonts w:ascii="Arial" w:hAnsi="Arial" w:cs="Arial"/>
@@ -373,7 +401,7 @@
     <w:p/>
     <w:p>
       <w:pPr>
-        <w:pStyle w:val="10"/>
+        <w:pStyle w:val="TOC1"/>
         <w:tabs>
           <w:tab w:val="right" w:leader="dot" w:pos="8630"/>
         </w:tabs>
@@ -442,7 +470,7 @@
     </w:p>
     <w:p>
       <w:pPr>
-        <w:pStyle w:val="10"/>
+        <w:pStyle w:val="TOC1"/>
         <w:tabs>
           <w:tab w:val="left" w:pos="400"/>
           <w:tab w:val="right" w:leader="dot" w:pos="8630"/>
@@ -517,7 +545,7 @@
     </w:p>
     <w:p>
       <w:pPr>
-        <w:pStyle w:val="21"/>
+        <w:pStyle w:val="TOC2"/>
         <w:tabs>
           <w:tab w:val="left" w:pos="800"/>
           <w:tab w:val="right" w:leader="dot" w:pos="8630"/>
@@ -592,7 +620,7 @@
     </w:p>
     <w:p>
       <w:pPr>
-        <w:pStyle w:val="21"/>
+        <w:pStyle w:val="TOC2"/>
         <w:tabs>
           <w:tab w:val="left" w:pos="800"/>
           <w:tab w:val="right" w:leader="dot" w:pos="8630"/>
@@ -667,7 +695,7 @@
     </w:p>
     <w:p>
       <w:pPr>
-        <w:pStyle w:val="21"/>
+        <w:pStyle w:val="TOC2"/>
         <w:tabs>
           <w:tab w:val="left" w:pos="800"/>
           <w:tab w:val="right" w:leader="dot" w:pos="8630"/>
@@ -742,7 +770,7 @@
     </w:p>
     <w:p>
       <w:pPr>
-        <w:pStyle w:val="21"/>
+        <w:pStyle w:val="TOC2"/>
         <w:tabs>
           <w:tab w:val="left" w:pos="800"/>
           <w:tab w:val="right" w:leader="dot" w:pos="8630"/>
@@ -806,7 +834,7 @@
         <w:rPr>
           <w:noProof/>
         </w:rPr>
-        <w:t>3</w:t>
+        <w:t>6</w:t>
       </w:r>
       <w:r>
         <w:rPr>
@@ -817,7 +845,7 @@
     </w:p>
     <w:p>
       <w:pPr>
-        <w:pStyle w:val="10"/>
+        <w:pStyle w:val="TOC1"/>
         <w:tabs>
           <w:tab w:val="left" w:pos="400"/>
           <w:tab w:val="right" w:leader="dot" w:pos="8630"/>
@@ -881,7 +909,7 @@
         <w:rPr>
           <w:noProof/>
         </w:rPr>
-        <w:t>4</w:t>
+        <w:t>7</w:t>
       </w:r>
       <w:r>
         <w:rPr>
@@ -892,7 +920,7 @@
     </w:p>
     <w:p>
       <w:pPr>
-        <w:pStyle w:val="21"/>
+        <w:pStyle w:val="TOC2"/>
         <w:tabs>
           <w:tab w:val="left" w:pos="800"/>
           <w:tab w:val="right" w:leader="dot" w:pos="8630"/>
@@ -958,7 +986,7 @@
         <w:rPr>
           <w:noProof/>
         </w:rPr>
-        <w:t>4</w:t>
+        <w:t>7</w:t>
       </w:r>
       <w:r>
         <w:rPr>
@@ -969,7 +997,7 @@
     </w:p>
     <w:p>
       <w:pPr>
-        <w:pStyle w:val="21"/>
+        <w:pStyle w:val="TOC2"/>
         <w:tabs>
           <w:tab w:val="left" w:pos="800"/>
           <w:tab w:val="right" w:leader="dot" w:pos="8630"/>
@@ -1035,7 +1063,7 @@
         <w:rPr>
           <w:noProof/>
         </w:rPr>
-        <w:t>4</w:t>
+        <w:t>7</w:t>
       </w:r>
       <w:r>
         <w:rPr>
@@ -1046,7 +1074,7 @@
     </w:p>
     <w:p>
       <w:pPr>
-        <w:pStyle w:val="21"/>
+        <w:pStyle w:val="TOC2"/>
         <w:tabs>
           <w:tab w:val="left" w:pos="800"/>
           <w:tab w:val="right" w:leader="dot" w:pos="8630"/>
@@ -1112,7 +1140,7 @@
         <w:rPr>
           <w:noProof/>
         </w:rPr>
-        <w:t>4</w:t>
+        <w:t>8</w:t>
       </w:r>
       <w:r>
         <w:rPr>
@@ -1123,7 +1151,7 @@
     </w:p>
     <w:p>
       <w:pPr>
-        <w:pStyle w:val="10"/>
+        <w:pStyle w:val="TOC1"/>
         <w:tabs>
           <w:tab w:val="left" w:pos="400"/>
           <w:tab w:val="right" w:leader="dot" w:pos="8630"/>
@@ -1187,7 +1215,7 @@
         <w:rPr>
           <w:noProof/>
         </w:rPr>
-        <w:t>5</w:t>
+        <w:t>9</w:t>
       </w:r>
       <w:r>
         <w:rPr>
@@ -1198,7 +1226,7 @@
     </w:p>
     <w:p>
       <w:pPr>
-        <w:pStyle w:val="21"/>
+        <w:pStyle w:val="TOC2"/>
         <w:tabs>
           <w:tab w:val="left" w:pos="800"/>
           <w:tab w:val="right" w:leader="dot" w:pos="8630"/>
@@ -1264,7 +1292,7 @@
         <w:rPr>
           <w:noProof/>
         </w:rPr>
-        <w:t>6</w:t>
+        <w:t>9</w:t>
       </w:r>
       <w:r>
         <w:rPr>
@@ -1275,7 +1303,7 @@
     </w:p>
     <w:p>
       <w:pPr>
-        <w:pStyle w:val="21"/>
+        <w:pStyle w:val="TOC2"/>
         <w:tabs>
           <w:tab w:val="left" w:pos="800"/>
           <w:tab w:val="right" w:leader="dot" w:pos="8630"/>
@@ -1341,7 +1369,7 @@
         <w:rPr>
           <w:noProof/>
         </w:rPr>
-        <w:t>7</w:t>
+        <w:t>13</w:t>
       </w:r>
       <w:r>
         <w:rPr>
@@ -1352,7 +1380,7 @@
     </w:p>
     <w:p>
       <w:pPr>
-        <w:pStyle w:val="10"/>
+        <w:pStyle w:val="TOC1"/>
         <w:tabs>
           <w:tab w:val="left" w:pos="400"/>
           <w:tab w:val="right" w:leader="dot" w:pos="8630"/>
@@ -1416,7 +1444,7 @@
         <w:rPr>
           <w:noProof/>
         </w:rPr>
-        <w:t>8</w:t>
+        <w:t>18</w:t>
       </w:r>
       <w:r>
         <w:rPr>
@@ -1427,7 +1455,7 @@
     </w:p>
     <w:p>
       <w:pPr>
-        <w:pStyle w:val="21"/>
+        <w:pStyle w:val="TOC2"/>
         <w:tabs>
           <w:tab w:val="left" w:pos="800"/>
           <w:tab w:val="right" w:leader="dot" w:pos="8630"/>
@@ -1491,7 +1519,7 @@
         <w:rPr>
           <w:noProof/>
         </w:rPr>
-        <w:t>8</w:t>
+        <w:t>18</w:t>
       </w:r>
       <w:r>
         <w:rPr>
@@ -1502,7 +1530,7 @@
     </w:p>
     <w:p>
       <w:pPr>
-        <w:pStyle w:val="21"/>
+        <w:pStyle w:val="TOC2"/>
         <w:tabs>
           <w:tab w:val="left" w:pos="800"/>
           <w:tab w:val="right" w:leader="dot" w:pos="8630"/>
@@ -1566,7 +1594,7 @@
         <w:rPr>
           <w:noProof/>
         </w:rPr>
-        <w:t>8</w:t>
+        <w:t>18</w:t>
       </w:r>
       <w:r>
         <w:rPr>
@@ -1577,7 +1605,7 @@
     </w:p>
     <w:p>
       <w:pPr>
-        <w:pStyle w:val="21"/>
+        <w:pStyle w:val="TOC2"/>
         <w:tabs>
           <w:tab w:val="left" w:pos="800"/>
           <w:tab w:val="right" w:leader="dot" w:pos="8630"/>
@@ -1641,7 +1669,7 @@
         <w:rPr>
           <w:noProof/>
         </w:rPr>
-        <w:t>8</w:t>
+        <w:t>18</w:t>
       </w:r>
       <w:r>
         <w:rPr>
@@ -1652,7 +1680,7 @@
     </w:p>
     <w:p>
       <w:pPr>
-        <w:pStyle w:val="21"/>
+        <w:pStyle w:val="TOC2"/>
         <w:tabs>
           <w:tab w:val="left" w:pos="800"/>
           <w:tab w:val="right" w:leader="dot" w:pos="8630"/>
@@ -1716,7 +1744,7 @@
         <w:rPr>
           <w:noProof/>
         </w:rPr>
-        <w:t>8</w:t>
+        <w:t>18</w:t>
       </w:r>
       <w:r>
         <w:rPr>
@@ -1727,7 +1755,7 @@
     </w:p>
     <w:p>
       <w:pPr>
-        <w:pStyle w:val="21"/>
+        <w:pStyle w:val="TOC2"/>
         <w:tabs>
           <w:tab w:val="left" w:pos="800"/>
           <w:tab w:val="right" w:leader="dot" w:pos="8630"/>
@@ -1791,7 +1819,7 @@
         <w:rPr>
           <w:noProof/>
         </w:rPr>
-        <w:t>8</w:t>
+        <w:t>18</w:t>
       </w:r>
       <w:r>
         <w:rPr>
@@ -1802,7 +1830,7 @@
     </w:p>
     <w:p>
       <w:pPr>
-        <w:pStyle w:val="21"/>
+        <w:pStyle w:val="TOC2"/>
         <w:tabs>
           <w:tab w:val="left" w:pos="800"/>
           <w:tab w:val="right" w:leader="dot" w:pos="8630"/>
@@ -1866,7 +1894,7 @@
         <w:rPr>
           <w:noProof/>
         </w:rPr>
-        <w:t>8</w:t>
+        <w:t>18</w:t>
       </w:r>
       <w:r>
         <w:rPr>
@@ -1883,7 +1911,7 @@
     </w:p>
     <w:p>
       <w:pPr>
-        <w:pStyle w:val="1"/>
+        <w:pStyle w:val="Heading1"/>
       </w:pPr>
       <w:bookmarkStart w:id="5" w:name="_Toc91452895"/>
       <w:bookmarkEnd w:id="0"/>
@@ -1927,7 +1955,7 @@
     </w:p>
     <w:p>
       <w:pPr>
-        <w:pStyle w:val="2"/>
+        <w:pStyle w:val="Heading2"/>
       </w:pPr>
       <w:bookmarkStart w:id="6" w:name="_Toc91452896"/>
       <w:r>
@@ -1952,21 +1980,7 @@
         <w:rPr>
           <w:i/>
         </w:rPr>
-        <w:t xml:space="preserve">Identify the purpose of this SRS and its intended audience. In this subsection, describe the purpose of the </w:t>
-      </w:r>
-      <w:proofErr w:type="gramStart"/>
-      <w:r>
-        <w:rPr>
-          <w:i/>
-        </w:rPr>
-        <w:t>particular SRS</w:t>
-      </w:r>
-      <w:proofErr w:type="gramEnd"/>
-      <w:r>
-        <w:rPr>
-          <w:i/>
-        </w:rPr>
-        <w:t xml:space="preserve"> and specify the intended audience for the SRS</w:t>
+        <w:t>Identify the purpose of this SRS and its intended audience. In this subsection, describe the purpose of the particular SRS and specify the intended audience for the SRS</w:t>
       </w:r>
       <w:r>
         <w:rPr>
@@ -1977,7 +1991,7 @@
     </w:p>
     <w:p>
       <w:pPr>
-        <w:pStyle w:val="2"/>
+        <w:pStyle w:val="Heading2"/>
       </w:pPr>
       <w:bookmarkStart w:id="7" w:name="_Toc91452897"/>
       <w:r>
@@ -2026,16 +2040,8 @@
         <w:rPr>
           <w:i/>
         </w:rPr>
-        <w:t xml:space="preserve"> Identify the software product(s) to be produced by </w:t>
-      </w:r>
-      <w:proofErr w:type="gramStart"/>
-      <w:r>
-        <w:rPr>
-          <w:i/>
-        </w:rPr>
-        <w:t>name</w:t>
-      </w:r>
-      <w:proofErr w:type="gramEnd"/>
+        <w:t xml:space="preserve"> Identify the software product(s) to be produced by name</w:t>
+      </w:r>
     </w:p>
     <w:p>
       <w:pPr>
@@ -2056,16 +2062,8 @@
         <w:rPr>
           <w:i/>
         </w:rPr>
-        <w:t xml:space="preserve"> Explain what the software product(s) will, and, if necessary, will not </w:t>
-      </w:r>
-      <w:proofErr w:type="gramStart"/>
-      <w:r>
-        <w:rPr>
-          <w:i/>
-        </w:rPr>
-        <w:t>do</w:t>
-      </w:r>
-      <w:proofErr w:type="gramEnd"/>
+        <w:t xml:space="preserve"> Explain what the software product(s) will, and, if necessary, will not do</w:t>
+      </w:r>
     </w:p>
     <w:p>
       <w:pPr>
@@ -2086,21 +2084,7 @@
         <w:rPr>
           <w:i/>
         </w:rPr>
-        <w:t xml:space="preserve"> Describe the application of the software being specified, including relevant benefits, objectives, and </w:t>
-      </w:r>
-      <w:proofErr w:type="gramStart"/>
-      <w:r>
-        <w:rPr>
-          <w:i/>
-        </w:rPr>
-        <w:t>goals</w:t>
-      </w:r>
-      <w:proofErr w:type="gramEnd"/>
-      <w:r>
-        <w:rPr>
-          <w:i/>
-        </w:rPr>
-        <w:t xml:space="preserve">  </w:t>
+        <w:t xml:space="preserve"> Describe the application of the software being specified, including relevant benefits, objectives, and goals  </w:t>
       </w:r>
     </w:p>
     <w:p>
@@ -2122,16 +2106,8 @@
         <w:rPr>
           <w:i/>
         </w:rPr>
-        <w:t xml:space="preserve"> Be consistent with similar statements in higher-level specifications if they </w:t>
-      </w:r>
-      <w:proofErr w:type="gramStart"/>
-      <w:r>
-        <w:rPr>
-          <w:i/>
-        </w:rPr>
-        <w:t>exist</w:t>
-      </w:r>
-      <w:proofErr w:type="gramEnd"/>
+        <w:t xml:space="preserve"> Be consistent with similar statements in higher-level specifications if they exist</w:t>
+      </w:r>
     </w:p>
     <w:p>
       <w:pPr>
@@ -2171,7 +2147,7 @@
     </w:p>
     <w:p>
       <w:pPr>
-        <w:pStyle w:val="2"/>
+        <w:pStyle w:val="Heading2"/>
       </w:pPr>
       <w:bookmarkStart w:id="8" w:name="_Toc91452898"/>
       <w:r>
@@ -2179,6 +2155,7 @@
       </w:r>
       <w:bookmarkEnd w:id="8"/>
     </w:p>
+    <w:p/>
     <w:tbl>
       <w:tblPr>
         <w:tblW w:w="0" w:type="auto"/>
@@ -2193,11 +2170,11 @@
         <w:tblLook w:val="04A0" w:firstRow="1" w:lastRow="0" w:firstColumn="1" w:lastColumn="0" w:noHBand="0" w:noVBand="1"/>
       </w:tblPr>
       <w:tblGrid>
-        <w:gridCol w:w="664"/>
-        <w:gridCol w:w="1375"/>
-        <w:gridCol w:w="3119"/>
-        <w:gridCol w:w="1728"/>
-        <w:gridCol w:w="1734"/>
+        <w:gridCol w:w="659"/>
+        <w:gridCol w:w="1405"/>
+        <w:gridCol w:w="3057"/>
+        <w:gridCol w:w="1761"/>
+        <w:gridCol w:w="1738"/>
       </w:tblGrid>
       <w:tr>
         <w:trPr>
@@ -2403,7 +2380,7 @@
           </w:tcPr>
           <w:p>
             <w:r>
-              <w:t>token</w:t>
+              <w:t>Desktop E-commerce Software</w:t>
             </w:r>
           </w:p>
         </w:tc>
@@ -2420,10 +2397,7 @@
           </w:tcPr>
           <w:p>
             <w:r>
-              <w:t>A</w:t>
-            </w:r>
-            <w:r>
-              <w:t xml:space="preserve"> piece of data created by server, and contains the user's information, as well as a special token code that user can pass to the server with every method that supports authentication, instead of passing a username and password directly.</w:t>
+              <w:t>Software application installed on a computer that allows businesses to sell products online.</w:t>
             </w:r>
           </w:p>
         </w:tc>
@@ -2440,7 +2414,7 @@
           </w:tcPr>
           <w:p>
             <w:r>
-              <w:t>JSON Web Token (JWT)</w:t>
+              <w:t>AIMS is a desktop e-commerce software designed for businesses to manage their online store.</w:t>
             </w:r>
           </w:p>
         </w:tc>
@@ -2462,10 +2436,10 @@
               </w:rPr>
             </w:pPr>
             <w:r>
-              <w:t>C</w:t>
-            </w:r>
-            <w:r>
-              <w:t>ompact, URL-safe and usable especially in web browser single sign-on (SSO) context.</w:t>
+              <w:rPr>
+                <w:lang w:val="vi-VN"/>
+              </w:rPr>
+              <w:t>This type of software typically doesn't require internet access to function.</w:t>
             </w:r>
           </w:p>
         </w:tc>
@@ -2508,16 +2482,8 @@
             <w:shd w:val="clear" w:color="auto" w:fill="auto"/>
           </w:tcPr>
           <w:p>
-            <w:pPr>
-              <w:rPr>
-                <w:lang w:val="vi-VN"/>
-              </w:rPr>
-            </w:pPr>
             <w:r>
-              <w:rPr>
-                <w:lang w:val="vi-VN"/>
-              </w:rPr>
-              <w:t>…</w:t>
+              <w:t>24/7</w:t>
             </w:r>
           </w:p>
         </w:tc>
@@ -2532,7 +2498,11 @@
             </w:tcBorders>
             <w:shd w:val="clear" w:color="auto" w:fill="auto"/>
           </w:tcPr>
-          <w:p/>
+          <w:p>
+            <w:r>
+              <w:t>Twenty-four hours a day, seven days a week.</w:t>
+            </w:r>
+          </w:p>
         </w:tc>
         <w:tc>
           <w:tcPr>
@@ -2545,7 +2515,15 @@
             </w:tcBorders>
             <w:shd w:val="clear" w:color="auto" w:fill="auto"/>
           </w:tcPr>
-          <w:p/>
+          <w:p>
+            <w:r>
+              <w:t xml:space="preserve">AIMS operates 24/7, meaning businesses can manage their </w:t>
+            </w:r>
+            <w:r>
+              <w:lastRenderedPageBreak/>
+              <w:t>store at any time.</w:t>
+            </w:r>
+          </w:p>
         </w:tc>
         <w:tc>
           <w:tcPr>
@@ -2561,6 +2539,1641 @@
           <w:p/>
         </w:tc>
       </w:tr>
+      <w:tr>
+        <w:tc>
+          <w:tcPr>
+            <w:tcW w:w="675" w:type="dxa"/>
+            <w:tcBorders>
+              <w:top w:val="single" w:sz="8" w:space="0" w:color="4472C4"/>
+              <w:left w:val="single" w:sz="8" w:space="0" w:color="4472C4"/>
+              <w:bottom w:val="single" w:sz="8" w:space="0" w:color="4472C4"/>
+              <w:right w:val="single" w:sz="8" w:space="0" w:color="4472C4"/>
+            </w:tcBorders>
+            <w:shd w:val="clear" w:color="auto" w:fill="auto"/>
+          </w:tcPr>
+          <w:p>
+            <w:r>
+              <w:t>3</w:t>
+            </w:r>
+          </w:p>
+        </w:tc>
+        <w:tc>
+          <w:tcPr>
+            <w:tcW w:w="1418" w:type="dxa"/>
+            <w:tcBorders>
+              <w:top w:val="single" w:sz="8" w:space="0" w:color="4472C4"/>
+              <w:left w:val="single" w:sz="8" w:space="0" w:color="4472C4"/>
+              <w:bottom w:val="single" w:sz="8" w:space="0" w:color="4472C4"/>
+              <w:right w:val="single" w:sz="8" w:space="0" w:color="4472C4"/>
+            </w:tcBorders>
+            <w:shd w:val="clear" w:color="auto" w:fill="auto"/>
+          </w:tcPr>
+          <w:p>
+            <w:r>
+              <w:t>User-Friendly</w:t>
+            </w:r>
+          </w:p>
+        </w:tc>
+        <w:tc>
+          <w:tcPr>
+            <w:tcW w:w="3220" w:type="dxa"/>
+            <w:tcBorders>
+              <w:top w:val="single" w:sz="8" w:space="0" w:color="4472C4"/>
+              <w:left w:val="single" w:sz="8" w:space="0" w:color="4472C4"/>
+              <w:bottom w:val="single" w:sz="8" w:space="0" w:color="4472C4"/>
+              <w:right w:val="single" w:sz="8" w:space="0" w:color="4472C4"/>
+            </w:tcBorders>
+            <w:shd w:val="clear" w:color="auto" w:fill="auto"/>
+          </w:tcPr>
+          <w:p>
+            <w:r>
+              <w:t>Easy to learn and use, even for people with no prior experience.</w:t>
+            </w:r>
+          </w:p>
+        </w:tc>
+        <w:tc>
+          <w:tcPr>
+            <w:tcW w:w="1771" w:type="dxa"/>
+            <w:tcBorders>
+              <w:top w:val="single" w:sz="8" w:space="0" w:color="4472C4"/>
+              <w:left w:val="single" w:sz="8" w:space="0" w:color="4472C4"/>
+              <w:bottom w:val="single" w:sz="8" w:space="0" w:color="4472C4"/>
+              <w:right w:val="single" w:sz="8" w:space="0" w:color="4472C4"/>
+            </w:tcBorders>
+            <w:shd w:val="clear" w:color="auto" w:fill="auto"/>
+          </w:tcPr>
+          <w:p>
+            <w:r>
+              <w:t>AIMS is designed to be user-friendly so new users can quickly become familiar with its features.</w:t>
+            </w:r>
+          </w:p>
+        </w:tc>
+        <w:tc>
+          <w:tcPr>
+            <w:tcW w:w="1772" w:type="dxa"/>
+            <w:tcBorders>
+              <w:top w:val="single" w:sz="8" w:space="0" w:color="4472C4"/>
+              <w:left w:val="single" w:sz="8" w:space="0" w:color="4472C4"/>
+              <w:bottom w:val="single" w:sz="8" w:space="0" w:color="4472C4"/>
+              <w:right w:val="single" w:sz="8" w:space="0" w:color="4472C4"/>
+            </w:tcBorders>
+            <w:shd w:val="clear" w:color="auto" w:fill="auto"/>
+          </w:tcPr>
+          <w:p/>
+        </w:tc>
+      </w:tr>
+      <w:tr>
+        <w:tc>
+          <w:tcPr>
+            <w:tcW w:w="675" w:type="dxa"/>
+            <w:tcBorders>
+              <w:top w:val="single" w:sz="8" w:space="0" w:color="4472C4"/>
+              <w:left w:val="single" w:sz="8" w:space="0" w:color="4472C4"/>
+              <w:bottom w:val="single" w:sz="8" w:space="0" w:color="4472C4"/>
+              <w:right w:val="single" w:sz="8" w:space="0" w:color="4472C4"/>
+            </w:tcBorders>
+            <w:shd w:val="clear" w:color="auto" w:fill="auto"/>
+          </w:tcPr>
+          <w:p>
+            <w:r>
+              <w:t>4</w:t>
+            </w:r>
+          </w:p>
+        </w:tc>
+        <w:tc>
+          <w:tcPr>
+            <w:tcW w:w="1418" w:type="dxa"/>
+            <w:tcBorders>
+              <w:top w:val="single" w:sz="8" w:space="0" w:color="4472C4"/>
+              <w:left w:val="single" w:sz="8" w:space="0" w:color="4472C4"/>
+              <w:bottom w:val="single" w:sz="8" w:space="0" w:color="4472C4"/>
+              <w:right w:val="single" w:sz="8" w:space="0" w:color="4472C4"/>
+            </w:tcBorders>
+            <w:shd w:val="clear" w:color="auto" w:fill="auto"/>
+          </w:tcPr>
+          <w:p>
+            <w:r>
+              <w:t>Scalability</w:t>
+            </w:r>
+          </w:p>
+        </w:tc>
+        <w:tc>
+          <w:tcPr>
+            <w:tcW w:w="3220" w:type="dxa"/>
+            <w:tcBorders>
+              <w:top w:val="single" w:sz="8" w:space="0" w:color="4472C4"/>
+              <w:left w:val="single" w:sz="8" w:space="0" w:color="4472C4"/>
+              <w:bottom w:val="single" w:sz="8" w:space="0" w:color="4472C4"/>
+              <w:right w:val="single" w:sz="8" w:space="0" w:color="4472C4"/>
+            </w:tcBorders>
+            <w:shd w:val="clear" w:color="auto" w:fill="auto"/>
+          </w:tcPr>
+          <w:p>
+            <w:r>
+              <w:t>The ability of a system to handle an increasing number of users or workload without significant performance degradation.</w:t>
+            </w:r>
+          </w:p>
+        </w:tc>
+        <w:tc>
+          <w:tcPr>
+            <w:tcW w:w="1771" w:type="dxa"/>
+            <w:tcBorders>
+              <w:top w:val="single" w:sz="8" w:space="0" w:color="4472C4"/>
+              <w:left w:val="single" w:sz="8" w:space="0" w:color="4472C4"/>
+              <w:bottom w:val="single" w:sz="8" w:space="0" w:color="4472C4"/>
+              <w:right w:val="single" w:sz="8" w:space="0" w:color="4472C4"/>
+            </w:tcBorders>
+            <w:shd w:val="clear" w:color="auto" w:fill="auto"/>
+          </w:tcPr>
+          <w:p>
+            <w:r>
+              <w:t>AIMS can serve up to 1,000 customers simultaneously without slowing down.</w:t>
+            </w:r>
+          </w:p>
+        </w:tc>
+        <w:tc>
+          <w:tcPr>
+            <w:tcW w:w="1772" w:type="dxa"/>
+            <w:tcBorders>
+              <w:top w:val="single" w:sz="8" w:space="0" w:color="4472C4"/>
+              <w:left w:val="single" w:sz="8" w:space="0" w:color="4472C4"/>
+              <w:bottom w:val="single" w:sz="8" w:space="0" w:color="4472C4"/>
+              <w:right w:val="single" w:sz="8" w:space="0" w:color="4472C4"/>
+            </w:tcBorders>
+            <w:shd w:val="clear" w:color="auto" w:fill="auto"/>
+          </w:tcPr>
+          <w:p>
+            <w:r>
+              <w:t>This is important for businesses that expect to grow their customer base.</w:t>
+            </w:r>
+          </w:p>
+        </w:tc>
+      </w:tr>
+      <w:tr>
+        <w:tc>
+          <w:tcPr>
+            <w:tcW w:w="675" w:type="dxa"/>
+            <w:tcBorders>
+              <w:top w:val="single" w:sz="8" w:space="0" w:color="4472C4"/>
+              <w:left w:val="single" w:sz="8" w:space="0" w:color="4472C4"/>
+              <w:bottom w:val="single" w:sz="8" w:space="0" w:color="4472C4"/>
+              <w:right w:val="single" w:sz="8" w:space="0" w:color="4472C4"/>
+            </w:tcBorders>
+            <w:shd w:val="clear" w:color="auto" w:fill="auto"/>
+          </w:tcPr>
+          <w:p>
+            <w:r>
+              <w:t>5</w:t>
+            </w:r>
+          </w:p>
+        </w:tc>
+        <w:tc>
+          <w:tcPr>
+            <w:tcW w:w="1418" w:type="dxa"/>
+            <w:tcBorders>
+              <w:top w:val="single" w:sz="8" w:space="0" w:color="4472C4"/>
+              <w:left w:val="single" w:sz="8" w:space="0" w:color="4472C4"/>
+              <w:bottom w:val="single" w:sz="8" w:space="0" w:color="4472C4"/>
+              <w:right w:val="single" w:sz="8" w:space="0" w:color="4472C4"/>
+            </w:tcBorders>
+            <w:shd w:val="clear" w:color="auto" w:fill="auto"/>
+          </w:tcPr>
+          <w:p>
+            <w:r>
+              <w:t>Uptime</w:t>
+            </w:r>
+          </w:p>
+        </w:tc>
+        <w:tc>
+          <w:tcPr>
+            <w:tcW w:w="3220" w:type="dxa"/>
+            <w:tcBorders>
+              <w:top w:val="single" w:sz="8" w:space="0" w:color="4472C4"/>
+              <w:left w:val="single" w:sz="8" w:space="0" w:color="4472C4"/>
+              <w:bottom w:val="single" w:sz="8" w:space="0" w:color="4472C4"/>
+              <w:right w:val="single" w:sz="8" w:space="0" w:color="4472C4"/>
+            </w:tcBorders>
+            <w:shd w:val="clear" w:color="auto" w:fill="auto"/>
+          </w:tcPr>
+          <w:p>
+            <w:r>
+              <w:t>The amount of time a system is operational.</w:t>
+            </w:r>
+          </w:p>
+        </w:tc>
+        <w:tc>
+          <w:tcPr>
+            <w:tcW w:w="1771" w:type="dxa"/>
+            <w:tcBorders>
+              <w:top w:val="single" w:sz="8" w:space="0" w:color="4472C4"/>
+              <w:left w:val="single" w:sz="8" w:space="0" w:color="4472C4"/>
+              <w:bottom w:val="single" w:sz="8" w:space="0" w:color="4472C4"/>
+              <w:right w:val="single" w:sz="8" w:space="0" w:color="4472C4"/>
+            </w:tcBorders>
+            <w:shd w:val="clear" w:color="auto" w:fill="auto"/>
+          </w:tcPr>
+          <w:p>
+            <w:r>
+              <w:t>AIMS can operate continuously for 300 hours without failure.</w:t>
+            </w:r>
+          </w:p>
+        </w:tc>
+        <w:tc>
+          <w:tcPr>
+            <w:tcW w:w="1772" w:type="dxa"/>
+            <w:tcBorders>
+              <w:top w:val="single" w:sz="8" w:space="0" w:color="4472C4"/>
+              <w:left w:val="single" w:sz="8" w:space="0" w:color="4472C4"/>
+              <w:bottom w:val="single" w:sz="8" w:space="0" w:color="4472C4"/>
+              <w:right w:val="single" w:sz="8" w:space="0" w:color="4472C4"/>
+            </w:tcBorders>
+            <w:shd w:val="clear" w:color="auto" w:fill="auto"/>
+          </w:tcPr>
+          <w:p>
+            <w:r>
+              <w:t>High uptime ensures customers can access the store consistently.</w:t>
+            </w:r>
+          </w:p>
+        </w:tc>
+      </w:tr>
+      <w:tr>
+        <w:tc>
+          <w:tcPr>
+            <w:tcW w:w="675" w:type="dxa"/>
+            <w:tcBorders>
+              <w:top w:val="single" w:sz="8" w:space="0" w:color="4472C4"/>
+              <w:left w:val="single" w:sz="8" w:space="0" w:color="4472C4"/>
+              <w:bottom w:val="single" w:sz="8" w:space="0" w:color="4472C4"/>
+              <w:right w:val="single" w:sz="8" w:space="0" w:color="4472C4"/>
+            </w:tcBorders>
+            <w:shd w:val="clear" w:color="auto" w:fill="auto"/>
+          </w:tcPr>
+          <w:p>
+            <w:r>
+              <w:t>6</w:t>
+            </w:r>
+          </w:p>
+        </w:tc>
+        <w:tc>
+          <w:tcPr>
+            <w:tcW w:w="1418" w:type="dxa"/>
+            <w:tcBorders>
+              <w:top w:val="single" w:sz="8" w:space="0" w:color="4472C4"/>
+              <w:left w:val="single" w:sz="8" w:space="0" w:color="4472C4"/>
+              <w:bottom w:val="single" w:sz="8" w:space="0" w:color="4472C4"/>
+              <w:right w:val="single" w:sz="8" w:space="0" w:color="4472C4"/>
+            </w:tcBorders>
+            <w:shd w:val="clear" w:color="auto" w:fill="auto"/>
+          </w:tcPr>
+          <w:p>
+            <w:r>
+              <w:t>Downtime</w:t>
+            </w:r>
+          </w:p>
+        </w:tc>
+        <w:tc>
+          <w:tcPr>
+            <w:tcW w:w="3220" w:type="dxa"/>
+            <w:tcBorders>
+              <w:top w:val="single" w:sz="8" w:space="0" w:color="4472C4"/>
+              <w:left w:val="single" w:sz="8" w:space="0" w:color="4472C4"/>
+              <w:bottom w:val="single" w:sz="8" w:space="0" w:color="4472C4"/>
+              <w:right w:val="single" w:sz="8" w:space="0" w:color="4472C4"/>
+            </w:tcBorders>
+            <w:shd w:val="clear" w:color="auto" w:fill="auto"/>
+          </w:tcPr>
+          <w:p>
+            <w:r>
+              <w:t>The amount of time a system is unavailable.</w:t>
+            </w:r>
+          </w:p>
+        </w:tc>
+        <w:tc>
+          <w:tcPr>
+            <w:tcW w:w="1771" w:type="dxa"/>
+            <w:tcBorders>
+              <w:top w:val="single" w:sz="8" w:space="0" w:color="4472C4"/>
+              <w:left w:val="single" w:sz="8" w:space="0" w:color="4472C4"/>
+              <w:bottom w:val="single" w:sz="8" w:space="0" w:color="4472C4"/>
+              <w:right w:val="single" w:sz="8" w:space="0" w:color="4472C4"/>
+            </w:tcBorders>
+            <w:shd w:val="clear" w:color="auto" w:fill="auto"/>
+          </w:tcPr>
+          <w:p>
+            <w:r>
+              <w:t>AIMS can resume normal operation within a maximum of 1 hour after an incident.</w:t>
+            </w:r>
+          </w:p>
+        </w:tc>
+        <w:tc>
+          <w:tcPr>
+            <w:tcW w:w="1772" w:type="dxa"/>
+            <w:tcBorders>
+              <w:top w:val="single" w:sz="8" w:space="0" w:color="4472C4"/>
+              <w:left w:val="single" w:sz="8" w:space="0" w:color="4472C4"/>
+              <w:bottom w:val="single" w:sz="8" w:space="0" w:color="4472C4"/>
+              <w:right w:val="single" w:sz="8" w:space="0" w:color="4472C4"/>
+            </w:tcBorders>
+            <w:shd w:val="clear" w:color="auto" w:fill="auto"/>
+          </w:tcPr>
+          <w:p>
+            <w:r>
+              <w:t>Minimizing downtime helps businesses avoid lost sales.</w:t>
+            </w:r>
+          </w:p>
+        </w:tc>
+      </w:tr>
+      <w:tr>
+        <w:tc>
+          <w:tcPr>
+            <w:tcW w:w="675" w:type="dxa"/>
+            <w:tcBorders>
+              <w:top w:val="single" w:sz="8" w:space="0" w:color="4472C4"/>
+              <w:left w:val="single" w:sz="8" w:space="0" w:color="4472C4"/>
+              <w:bottom w:val="single" w:sz="8" w:space="0" w:color="4472C4"/>
+              <w:right w:val="single" w:sz="8" w:space="0" w:color="4472C4"/>
+            </w:tcBorders>
+            <w:shd w:val="clear" w:color="auto" w:fill="auto"/>
+          </w:tcPr>
+          <w:p>
+            <w:r>
+              <w:t>7</w:t>
+            </w:r>
+          </w:p>
+        </w:tc>
+        <w:tc>
+          <w:tcPr>
+            <w:tcW w:w="1418" w:type="dxa"/>
+            <w:tcBorders>
+              <w:top w:val="single" w:sz="8" w:space="0" w:color="4472C4"/>
+              <w:left w:val="single" w:sz="8" w:space="0" w:color="4472C4"/>
+              <w:bottom w:val="single" w:sz="8" w:space="0" w:color="4472C4"/>
+              <w:right w:val="single" w:sz="8" w:space="0" w:color="4472C4"/>
+            </w:tcBorders>
+            <w:shd w:val="clear" w:color="auto" w:fill="auto"/>
+          </w:tcPr>
+          <w:p>
+            <w:r>
+              <w:t>Response Time</w:t>
+            </w:r>
+          </w:p>
+        </w:tc>
+        <w:tc>
+          <w:tcPr>
+            <w:tcW w:w="3220" w:type="dxa"/>
+            <w:tcBorders>
+              <w:top w:val="single" w:sz="8" w:space="0" w:color="4472C4"/>
+              <w:left w:val="single" w:sz="8" w:space="0" w:color="4472C4"/>
+              <w:bottom w:val="single" w:sz="8" w:space="0" w:color="4472C4"/>
+              <w:right w:val="single" w:sz="8" w:space="0" w:color="4472C4"/>
+            </w:tcBorders>
+            <w:shd w:val="clear" w:color="auto" w:fill="auto"/>
+          </w:tcPr>
+          <w:p>
+            <w:r>
+              <w:t>The time it takes for a system to respond to a user's request.</w:t>
+            </w:r>
+          </w:p>
+        </w:tc>
+        <w:tc>
+          <w:tcPr>
+            <w:tcW w:w="1771" w:type="dxa"/>
+            <w:tcBorders>
+              <w:top w:val="single" w:sz="8" w:space="0" w:color="4472C4"/>
+              <w:left w:val="single" w:sz="8" w:space="0" w:color="4472C4"/>
+              <w:bottom w:val="single" w:sz="8" w:space="0" w:color="4472C4"/>
+              <w:right w:val="single" w:sz="8" w:space="0" w:color="4472C4"/>
+            </w:tcBorders>
+            <w:shd w:val="clear" w:color="auto" w:fill="auto"/>
+          </w:tcPr>
+          <w:p>
+            <w:r>
+              <w:t xml:space="preserve">AIMS has a maximum response time of 2 seconds under normal conditions and 5 seconds </w:t>
+            </w:r>
+            <w:r>
+              <w:lastRenderedPageBreak/>
+              <w:t>during peak hours.</w:t>
+            </w:r>
+          </w:p>
+        </w:tc>
+        <w:tc>
+          <w:tcPr>
+            <w:tcW w:w="1772" w:type="dxa"/>
+            <w:tcBorders>
+              <w:top w:val="single" w:sz="8" w:space="0" w:color="4472C4"/>
+              <w:left w:val="single" w:sz="8" w:space="0" w:color="4472C4"/>
+              <w:bottom w:val="single" w:sz="8" w:space="0" w:color="4472C4"/>
+              <w:right w:val="single" w:sz="8" w:space="0" w:color="4472C4"/>
+            </w:tcBorders>
+            <w:shd w:val="clear" w:color="auto" w:fill="auto"/>
+          </w:tcPr>
+          <w:p>
+            <w:r>
+              <w:lastRenderedPageBreak/>
+              <w:t>Faster response times improve user experience.</w:t>
+            </w:r>
+          </w:p>
+        </w:tc>
+      </w:tr>
+      <w:tr>
+        <w:tc>
+          <w:tcPr>
+            <w:tcW w:w="675" w:type="dxa"/>
+            <w:tcBorders>
+              <w:top w:val="single" w:sz="8" w:space="0" w:color="4472C4"/>
+              <w:left w:val="single" w:sz="8" w:space="0" w:color="4472C4"/>
+              <w:bottom w:val="single" w:sz="8" w:space="0" w:color="4472C4"/>
+              <w:right w:val="single" w:sz="8" w:space="0" w:color="4472C4"/>
+            </w:tcBorders>
+            <w:shd w:val="clear" w:color="auto" w:fill="auto"/>
+          </w:tcPr>
+          <w:p>
+            <w:r>
+              <w:t>8</w:t>
+            </w:r>
+          </w:p>
+        </w:tc>
+        <w:tc>
+          <w:tcPr>
+            <w:tcW w:w="1418" w:type="dxa"/>
+            <w:tcBorders>
+              <w:top w:val="single" w:sz="8" w:space="0" w:color="4472C4"/>
+              <w:left w:val="single" w:sz="8" w:space="0" w:color="4472C4"/>
+              <w:bottom w:val="single" w:sz="8" w:space="0" w:color="4472C4"/>
+              <w:right w:val="single" w:sz="8" w:space="0" w:color="4472C4"/>
+            </w:tcBorders>
+            <w:shd w:val="clear" w:color="auto" w:fill="auto"/>
+          </w:tcPr>
+          <w:p>
+            <w:r>
+              <w:t>Product Manager</w:t>
+            </w:r>
+          </w:p>
+        </w:tc>
+        <w:tc>
+          <w:tcPr>
+            <w:tcW w:w="3220" w:type="dxa"/>
+            <w:tcBorders>
+              <w:top w:val="single" w:sz="8" w:space="0" w:color="4472C4"/>
+              <w:left w:val="single" w:sz="8" w:space="0" w:color="4472C4"/>
+              <w:bottom w:val="single" w:sz="8" w:space="0" w:color="4472C4"/>
+              <w:right w:val="single" w:sz="8" w:space="0" w:color="4472C4"/>
+            </w:tcBorders>
+            <w:shd w:val="clear" w:color="auto" w:fill="auto"/>
+          </w:tcPr>
+          <w:p>
+            <w:r>
+              <w:t>An individual responsible for managing the information and availability of products within an e-commerce platform.</w:t>
+            </w:r>
+          </w:p>
+        </w:tc>
+        <w:tc>
+          <w:tcPr>
+            <w:tcW w:w="1771" w:type="dxa"/>
+            <w:tcBorders>
+              <w:top w:val="single" w:sz="8" w:space="0" w:color="4472C4"/>
+              <w:left w:val="single" w:sz="8" w:space="0" w:color="4472C4"/>
+              <w:bottom w:val="single" w:sz="8" w:space="0" w:color="4472C4"/>
+              <w:right w:val="single" w:sz="8" w:space="0" w:color="4472C4"/>
+            </w:tcBorders>
+            <w:shd w:val="clear" w:color="auto" w:fill="auto"/>
+          </w:tcPr>
+          <w:p>
+            <w:r>
+              <w:t>In AIMS, product managers can add, edit, or delete products.</w:t>
+            </w:r>
+          </w:p>
+        </w:tc>
+        <w:tc>
+          <w:tcPr>
+            <w:tcW w:w="1772" w:type="dxa"/>
+            <w:tcBorders>
+              <w:top w:val="single" w:sz="8" w:space="0" w:color="4472C4"/>
+              <w:left w:val="single" w:sz="8" w:space="0" w:color="4472C4"/>
+              <w:bottom w:val="single" w:sz="8" w:space="0" w:color="4472C4"/>
+              <w:right w:val="single" w:sz="8" w:space="0" w:color="4472C4"/>
+            </w:tcBorders>
+            <w:shd w:val="clear" w:color="auto" w:fill="auto"/>
+          </w:tcPr>
+          <w:p/>
+        </w:tc>
+      </w:tr>
+      <w:tr>
+        <w:tc>
+          <w:tcPr>
+            <w:tcW w:w="675" w:type="dxa"/>
+            <w:tcBorders>
+              <w:top w:val="single" w:sz="8" w:space="0" w:color="4472C4"/>
+              <w:left w:val="single" w:sz="8" w:space="0" w:color="4472C4"/>
+              <w:bottom w:val="single" w:sz="8" w:space="0" w:color="4472C4"/>
+              <w:right w:val="single" w:sz="8" w:space="0" w:color="4472C4"/>
+            </w:tcBorders>
+            <w:shd w:val="clear" w:color="auto" w:fill="auto"/>
+          </w:tcPr>
+          <w:p>
+            <w:r>
+              <w:t>9</w:t>
+            </w:r>
+          </w:p>
+        </w:tc>
+        <w:tc>
+          <w:tcPr>
+            <w:tcW w:w="1418" w:type="dxa"/>
+            <w:tcBorders>
+              <w:top w:val="single" w:sz="8" w:space="0" w:color="4472C4"/>
+              <w:left w:val="single" w:sz="8" w:space="0" w:color="4472C4"/>
+              <w:bottom w:val="single" w:sz="8" w:space="0" w:color="4472C4"/>
+              <w:right w:val="single" w:sz="8" w:space="0" w:color="4472C4"/>
+            </w:tcBorders>
+            <w:shd w:val="clear" w:color="auto" w:fill="auto"/>
+          </w:tcPr>
+          <w:p>
+            <w:r>
+              <w:t>CRUD Operations</w:t>
+            </w:r>
+          </w:p>
+        </w:tc>
+        <w:tc>
+          <w:tcPr>
+            <w:tcW w:w="3220" w:type="dxa"/>
+            <w:tcBorders>
+              <w:top w:val="single" w:sz="8" w:space="0" w:color="4472C4"/>
+              <w:left w:val="single" w:sz="8" w:space="0" w:color="4472C4"/>
+              <w:bottom w:val="single" w:sz="8" w:space="0" w:color="4472C4"/>
+              <w:right w:val="single" w:sz="8" w:space="0" w:color="4472C4"/>
+            </w:tcBorders>
+            <w:shd w:val="clear" w:color="auto" w:fill="auto"/>
+          </w:tcPr>
+          <w:p>
+            <w:r>
+              <w:t>Create, Read, Update, and Delete. These are the fundamental actions performed on data in software applications.</w:t>
+            </w:r>
+          </w:p>
+        </w:tc>
+        <w:tc>
+          <w:tcPr>
+            <w:tcW w:w="1771" w:type="dxa"/>
+            <w:tcBorders>
+              <w:top w:val="single" w:sz="8" w:space="0" w:color="4472C4"/>
+              <w:left w:val="single" w:sz="8" w:space="0" w:color="4472C4"/>
+              <w:bottom w:val="single" w:sz="8" w:space="0" w:color="4472C4"/>
+              <w:right w:val="single" w:sz="8" w:space="0" w:color="4472C4"/>
+            </w:tcBorders>
+            <w:shd w:val="clear" w:color="auto" w:fill="auto"/>
+          </w:tcPr>
+          <w:p>
+            <w:r>
+              <w:t>Product managers can perform CRUD operations on products within AIMS.</w:t>
+            </w:r>
+            <w:r>
+              <w:tab/>
+            </w:r>
+          </w:p>
+        </w:tc>
+        <w:tc>
+          <w:tcPr>
+            <w:tcW w:w="1772" w:type="dxa"/>
+            <w:tcBorders>
+              <w:top w:val="single" w:sz="8" w:space="0" w:color="4472C4"/>
+              <w:left w:val="single" w:sz="8" w:space="0" w:color="4472C4"/>
+              <w:bottom w:val="single" w:sz="8" w:space="0" w:color="4472C4"/>
+              <w:right w:val="single" w:sz="8" w:space="0" w:color="4472C4"/>
+            </w:tcBorders>
+            <w:shd w:val="clear" w:color="auto" w:fill="auto"/>
+          </w:tcPr>
+          <w:p/>
+        </w:tc>
+      </w:tr>
+      <w:tr>
+        <w:tc>
+          <w:tcPr>
+            <w:tcW w:w="675" w:type="dxa"/>
+            <w:tcBorders>
+              <w:top w:val="single" w:sz="8" w:space="0" w:color="4472C4"/>
+              <w:left w:val="single" w:sz="8" w:space="0" w:color="4472C4"/>
+              <w:bottom w:val="single" w:sz="8" w:space="0" w:color="4472C4"/>
+              <w:right w:val="single" w:sz="8" w:space="0" w:color="4472C4"/>
+            </w:tcBorders>
+            <w:shd w:val="clear" w:color="auto" w:fill="auto"/>
+          </w:tcPr>
+          <w:p>
+            <w:r>
+              <w:t>10</w:t>
+            </w:r>
+          </w:p>
+        </w:tc>
+        <w:tc>
+          <w:tcPr>
+            <w:tcW w:w="1418" w:type="dxa"/>
+            <w:tcBorders>
+              <w:top w:val="single" w:sz="8" w:space="0" w:color="4472C4"/>
+              <w:left w:val="single" w:sz="8" w:space="0" w:color="4472C4"/>
+              <w:bottom w:val="single" w:sz="8" w:space="0" w:color="4472C4"/>
+              <w:right w:val="single" w:sz="8" w:space="0" w:color="4472C4"/>
+            </w:tcBorders>
+            <w:shd w:val="clear" w:color="auto" w:fill="auto"/>
+          </w:tcPr>
+          <w:p>
+            <w:r>
+              <w:t>Value-Added Tax (VAT)</w:t>
+            </w:r>
+          </w:p>
+        </w:tc>
+        <w:tc>
+          <w:tcPr>
+            <w:tcW w:w="3220" w:type="dxa"/>
+            <w:tcBorders>
+              <w:top w:val="single" w:sz="8" w:space="0" w:color="4472C4"/>
+              <w:left w:val="single" w:sz="8" w:space="0" w:color="4472C4"/>
+              <w:bottom w:val="single" w:sz="8" w:space="0" w:color="4472C4"/>
+              <w:right w:val="single" w:sz="8" w:space="0" w:color="4472C4"/>
+            </w:tcBorders>
+            <w:shd w:val="clear" w:color="auto" w:fill="auto"/>
+          </w:tcPr>
+          <w:p>
+            <w:r>
+              <w:t>A tax added to the price of a good or service at the point of sale.</w:t>
+            </w:r>
+          </w:p>
+        </w:tc>
+        <w:tc>
+          <w:tcPr>
+            <w:tcW w:w="1771" w:type="dxa"/>
+            <w:tcBorders>
+              <w:top w:val="single" w:sz="8" w:space="0" w:color="4472C4"/>
+              <w:left w:val="single" w:sz="8" w:space="0" w:color="4472C4"/>
+              <w:bottom w:val="single" w:sz="8" w:space="0" w:color="4472C4"/>
+              <w:right w:val="single" w:sz="8" w:space="0" w:color="4472C4"/>
+            </w:tcBorders>
+            <w:shd w:val="clear" w:color="auto" w:fill="auto"/>
+          </w:tcPr>
+          <w:p>
+            <w:r>
+              <w:t>The value and price entered for products in AIMS do not include the 10% VAT.</w:t>
+            </w:r>
+          </w:p>
+        </w:tc>
+        <w:tc>
+          <w:tcPr>
+            <w:tcW w:w="1772" w:type="dxa"/>
+            <w:tcBorders>
+              <w:top w:val="single" w:sz="8" w:space="0" w:color="4472C4"/>
+              <w:left w:val="single" w:sz="8" w:space="0" w:color="4472C4"/>
+              <w:bottom w:val="single" w:sz="8" w:space="0" w:color="4472C4"/>
+              <w:right w:val="single" w:sz="8" w:space="0" w:color="4472C4"/>
+            </w:tcBorders>
+            <w:shd w:val="clear" w:color="auto" w:fill="auto"/>
+          </w:tcPr>
+          <w:p>
+            <w:r>
+              <w:t>The software might calculate the final price including VAT during checkout.</w:t>
+            </w:r>
+          </w:p>
+        </w:tc>
+      </w:tr>
+      <w:tr>
+        <w:tc>
+          <w:tcPr>
+            <w:tcW w:w="675" w:type="dxa"/>
+            <w:tcBorders>
+              <w:top w:val="single" w:sz="8" w:space="0" w:color="4472C4"/>
+              <w:left w:val="single" w:sz="8" w:space="0" w:color="4472C4"/>
+              <w:bottom w:val="single" w:sz="8" w:space="0" w:color="4472C4"/>
+              <w:right w:val="single" w:sz="8" w:space="0" w:color="4472C4"/>
+            </w:tcBorders>
+            <w:shd w:val="clear" w:color="auto" w:fill="auto"/>
+          </w:tcPr>
+          <w:p>
+            <w:r>
+              <w:t>11</w:t>
+            </w:r>
+          </w:p>
+        </w:tc>
+        <w:tc>
+          <w:tcPr>
+            <w:tcW w:w="1418" w:type="dxa"/>
+            <w:tcBorders>
+              <w:top w:val="single" w:sz="8" w:space="0" w:color="4472C4"/>
+              <w:left w:val="single" w:sz="8" w:space="0" w:color="4472C4"/>
+              <w:bottom w:val="single" w:sz="8" w:space="0" w:color="4472C4"/>
+              <w:right w:val="single" w:sz="8" w:space="0" w:color="4472C4"/>
+            </w:tcBorders>
+            <w:shd w:val="clear" w:color="auto" w:fill="auto"/>
+          </w:tcPr>
+          <w:p>
+            <w:r>
+              <w:t>Inventory</w:t>
+            </w:r>
+          </w:p>
+        </w:tc>
+        <w:tc>
+          <w:tcPr>
+            <w:tcW w:w="3220" w:type="dxa"/>
+            <w:tcBorders>
+              <w:top w:val="single" w:sz="8" w:space="0" w:color="4472C4"/>
+              <w:left w:val="single" w:sz="8" w:space="0" w:color="4472C4"/>
+              <w:bottom w:val="single" w:sz="8" w:space="0" w:color="4472C4"/>
+              <w:right w:val="single" w:sz="8" w:space="0" w:color="4472C4"/>
+            </w:tcBorders>
+            <w:shd w:val="clear" w:color="auto" w:fill="auto"/>
+          </w:tcPr>
+          <w:p>
+            <w:r>
+              <w:t>A list of items held by a business for sale.</w:t>
+            </w:r>
+          </w:p>
+        </w:tc>
+        <w:tc>
+          <w:tcPr>
+            <w:tcW w:w="1771" w:type="dxa"/>
+            <w:tcBorders>
+              <w:top w:val="single" w:sz="8" w:space="0" w:color="4472C4"/>
+              <w:left w:val="single" w:sz="8" w:space="0" w:color="4472C4"/>
+              <w:bottom w:val="single" w:sz="8" w:space="0" w:color="4472C4"/>
+              <w:right w:val="single" w:sz="8" w:space="0" w:color="4472C4"/>
+            </w:tcBorders>
+            <w:shd w:val="clear" w:color="auto" w:fill="auto"/>
+          </w:tcPr>
+          <w:p>
+            <w:r>
+              <w:t>The quantity field in AIMS helps track product inventory levels.</w:t>
+            </w:r>
+          </w:p>
+        </w:tc>
+        <w:tc>
+          <w:tcPr>
+            <w:tcW w:w="1772" w:type="dxa"/>
+            <w:tcBorders>
+              <w:top w:val="single" w:sz="8" w:space="0" w:color="4472C4"/>
+              <w:left w:val="single" w:sz="8" w:space="0" w:color="4472C4"/>
+              <w:bottom w:val="single" w:sz="8" w:space="0" w:color="4472C4"/>
+              <w:right w:val="single" w:sz="8" w:space="0" w:color="4472C4"/>
+            </w:tcBorders>
+            <w:shd w:val="clear" w:color="auto" w:fill="auto"/>
+          </w:tcPr>
+          <w:p/>
+        </w:tc>
+      </w:tr>
+      <w:tr>
+        <w:tc>
+          <w:tcPr>
+            <w:tcW w:w="675" w:type="dxa"/>
+            <w:tcBorders>
+              <w:top w:val="single" w:sz="8" w:space="0" w:color="4472C4"/>
+              <w:left w:val="single" w:sz="8" w:space="0" w:color="4472C4"/>
+              <w:bottom w:val="single" w:sz="8" w:space="0" w:color="4472C4"/>
+              <w:right w:val="single" w:sz="8" w:space="0" w:color="4472C4"/>
+            </w:tcBorders>
+            <w:shd w:val="clear" w:color="auto" w:fill="auto"/>
+          </w:tcPr>
+          <w:p>
+            <w:r>
+              <w:t>12</w:t>
+            </w:r>
+          </w:p>
+        </w:tc>
+        <w:tc>
+          <w:tcPr>
+            <w:tcW w:w="1418" w:type="dxa"/>
+            <w:tcBorders>
+              <w:top w:val="single" w:sz="8" w:space="0" w:color="4472C4"/>
+              <w:left w:val="single" w:sz="8" w:space="0" w:color="4472C4"/>
+              <w:bottom w:val="single" w:sz="8" w:space="0" w:color="4472C4"/>
+              <w:right w:val="single" w:sz="8" w:space="0" w:color="4472C4"/>
+            </w:tcBorders>
+            <w:shd w:val="clear" w:color="auto" w:fill="auto"/>
+          </w:tcPr>
+          <w:p>
+            <w:r>
+              <w:t>Price Inflation</w:t>
+            </w:r>
+          </w:p>
+        </w:tc>
+        <w:tc>
+          <w:tcPr>
+            <w:tcW w:w="3220" w:type="dxa"/>
+            <w:tcBorders>
+              <w:top w:val="single" w:sz="8" w:space="0" w:color="4472C4"/>
+              <w:left w:val="single" w:sz="8" w:space="0" w:color="4472C4"/>
+              <w:bottom w:val="single" w:sz="8" w:space="0" w:color="4472C4"/>
+              <w:right w:val="single" w:sz="8" w:space="0" w:color="4472C4"/>
+            </w:tcBorders>
+            <w:shd w:val="clear" w:color="auto" w:fill="auto"/>
+          </w:tcPr>
+          <w:p>
+            <w:r>
+              <w:t>A significant increase in the price of goods and services over time.</w:t>
+            </w:r>
+          </w:p>
+        </w:tc>
+        <w:tc>
+          <w:tcPr>
+            <w:tcW w:w="1771" w:type="dxa"/>
+            <w:tcBorders>
+              <w:top w:val="single" w:sz="8" w:space="0" w:color="4472C4"/>
+              <w:left w:val="single" w:sz="8" w:space="0" w:color="4472C4"/>
+              <w:bottom w:val="single" w:sz="8" w:space="0" w:color="4472C4"/>
+              <w:right w:val="single" w:sz="8" w:space="0" w:color="4472C4"/>
+            </w:tcBorders>
+            <w:shd w:val="clear" w:color="auto" w:fill="auto"/>
+          </w:tcPr>
+          <w:p>
+            <w:r>
+              <w:t>AIMS limits price changes to prevent excessive price inflation.</w:t>
+            </w:r>
+          </w:p>
+        </w:tc>
+        <w:tc>
+          <w:tcPr>
+            <w:tcW w:w="1772" w:type="dxa"/>
+            <w:tcBorders>
+              <w:top w:val="single" w:sz="8" w:space="0" w:color="4472C4"/>
+              <w:left w:val="single" w:sz="8" w:space="0" w:color="4472C4"/>
+              <w:bottom w:val="single" w:sz="8" w:space="0" w:color="4472C4"/>
+              <w:right w:val="single" w:sz="8" w:space="0" w:color="4472C4"/>
+            </w:tcBorders>
+            <w:shd w:val="clear" w:color="auto" w:fill="auto"/>
+          </w:tcPr>
+          <w:p/>
+        </w:tc>
+      </w:tr>
+      <w:tr>
+        <w:tc>
+          <w:tcPr>
+            <w:tcW w:w="675" w:type="dxa"/>
+            <w:tcBorders>
+              <w:top w:val="single" w:sz="8" w:space="0" w:color="4472C4"/>
+              <w:left w:val="single" w:sz="8" w:space="0" w:color="4472C4"/>
+              <w:bottom w:val="single" w:sz="8" w:space="0" w:color="4472C4"/>
+              <w:right w:val="single" w:sz="8" w:space="0" w:color="4472C4"/>
+            </w:tcBorders>
+            <w:shd w:val="clear" w:color="auto" w:fill="auto"/>
+          </w:tcPr>
+          <w:p>
+            <w:r>
+              <w:t>13</w:t>
+            </w:r>
+          </w:p>
+        </w:tc>
+        <w:tc>
+          <w:tcPr>
+            <w:tcW w:w="1418" w:type="dxa"/>
+            <w:tcBorders>
+              <w:top w:val="single" w:sz="8" w:space="0" w:color="4472C4"/>
+              <w:left w:val="single" w:sz="8" w:space="0" w:color="4472C4"/>
+              <w:bottom w:val="single" w:sz="8" w:space="0" w:color="4472C4"/>
+              <w:right w:val="single" w:sz="8" w:space="0" w:color="4472C4"/>
+            </w:tcBorders>
+            <w:shd w:val="clear" w:color="auto" w:fill="auto"/>
+          </w:tcPr>
+          <w:p>
+            <w:r>
+              <w:t>Audit Trail</w:t>
+            </w:r>
+          </w:p>
+        </w:tc>
+        <w:tc>
+          <w:tcPr>
+            <w:tcW w:w="3220" w:type="dxa"/>
+            <w:tcBorders>
+              <w:top w:val="single" w:sz="8" w:space="0" w:color="4472C4"/>
+              <w:left w:val="single" w:sz="8" w:space="0" w:color="4472C4"/>
+              <w:bottom w:val="single" w:sz="8" w:space="0" w:color="4472C4"/>
+              <w:right w:val="single" w:sz="8" w:space="0" w:color="4472C4"/>
+            </w:tcBorders>
+            <w:shd w:val="clear" w:color="auto" w:fill="auto"/>
+          </w:tcPr>
+          <w:p>
+            <w:r>
+              <w:t>A chronological record of user activity within a system.</w:t>
+            </w:r>
+          </w:p>
+        </w:tc>
+        <w:tc>
+          <w:tcPr>
+            <w:tcW w:w="1771" w:type="dxa"/>
+            <w:tcBorders>
+              <w:top w:val="single" w:sz="8" w:space="0" w:color="4472C4"/>
+              <w:left w:val="single" w:sz="8" w:space="0" w:color="4472C4"/>
+              <w:bottom w:val="single" w:sz="8" w:space="0" w:color="4472C4"/>
+              <w:right w:val="single" w:sz="8" w:space="0" w:color="4472C4"/>
+            </w:tcBorders>
+            <w:shd w:val="clear" w:color="auto" w:fill="auto"/>
+          </w:tcPr>
+          <w:p>
+            <w:r>
+              <w:t xml:space="preserve">AIMS will store a history of product addition, editing, and </w:t>
+            </w:r>
+            <w:r>
+              <w:lastRenderedPageBreak/>
+              <w:t>deletion operations.</w:t>
+            </w:r>
+          </w:p>
+        </w:tc>
+        <w:tc>
+          <w:tcPr>
+            <w:tcW w:w="1772" w:type="dxa"/>
+            <w:tcBorders>
+              <w:top w:val="single" w:sz="8" w:space="0" w:color="4472C4"/>
+              <w:left w:val="single" w:sz="8" w:space="0" w:color="4472C4"/>
+              <w:bottom w:val="single" w:sz="8" w:space="0" w:color="4472C4"/>
+              <w:right w:val="single" w:sz="8" w:space="0" w:color="4472C4"/>
+            </w:tcBorders>
+            <w:shd w:val="clear" w:color="auto" w:fill="auto"/>
+          </w:tcPr>
+          <w:p>
+            <w:r>
+              <w:lastRenderedPageBreak/>
+              <w:t>This helps track changes made to products and identify any potential issues.</w:t>
+            </w:r>
+          </w:p>
+        </w:tc>
+      </w:tr>
+      <w:tr>
+        <w:tc>
+          <w:tcPr>
+            <w:tcW w:w="675" w:type="dxa"/>
+            <w:tcBorders>
+              <w:top w:val="single" w:sz="8" w:space="0" w:color="4472C4"/>
+              <w:left w:val="single" w:sz="8" w:space="0" w:color="4472C4"/>
+              <w:bottom w:val="single" w:sz="8" w:space="0" w:color="4472C4"/>
+              <w:right w:val="single" w:sz="8" w:space="0" w:color="4472C4"/>
+            </w:tcBorders>
+            <w:shd w:val="clear" w:color="auto" w:fill="auto"/>
+          </w:tcPr>
+          <w:p>
+            <w:r>
+              <w:t>14</w:t>
+            </w:r>
+          </w:p>
+        </w:tc>
+        <w:tc>
+          <w:tcPr>
+            <w:tcW w:w="1418" w:type="dxa"/>
+            <w:tcBorders>
+              <w:top w:val="single" w:sz="8" w:space="0" w:color="4472C4"/>
+              <w:left w:val="single" w:sz="8" w:space="0" w:color="4472C4"/>
+              <w:bottom w:val="single" w:sz="8" w:space="0" w:color="4472C4"/>
+              <w:right w:val="single" w:sz="8" w:space="0" w:color="4472C4"/>
+            </w:tcBorders>
+            <w:shd w:val="clear" w:color="auto" w:fill="auto"/>
+          </w:tcPr>
+          <w:p>
+            <w:r>
+              <w:t>User Role</w:t>
+            </w:r>
+          </w:p>
+        </w:tc>
+        <w:tc>
+          <w:tcPr>
+            <w:tcW w:w="3220" w:type="dxa"/>
+            <w:tcBorders>
+              <w:top w:val="single" w:sz="8" w:space="0" w:color="4472C4"/>
+              <w:left w:val="single" w:sz="8" w:space="0" w:color="4472C4"/>
+              <w:bottom w:val="single" w:sz="8" w:space="0" w:color="4472C4"/>
+              <w:right w:val="single" w:sz="8" w:space="0" w:color="4472C4"/>
+            </w:tcBorders>
+            <w:shd w:val="clear" w:color="auto" w:fill="auto"/>
+          </w:tcPr>
+          <w:p>
+            <w:r>
+              <w:t>A set of permissions that define what a user can do within a system.</w:t>
+            </w:r>
+          </w:p>
+        </w:tc>
+        <w:tc>
+          <w:tcPr>
+            <w:tcW w:w="1771" w:type="dxa"/>
+            <w:tcBorders>
+              <w:top w:val="single" w:sz="8" w:space="0" w:color="4472C4"/>
+              <w:left w:val="single" w:sz="8" w:space="0" w:color="4472C4"/>
+              <w:bottom w:val="single" w:sz="8" w:space="0" w:color="4472C4"/>
+              <w:right w:val="single" w:sz="8" w:space="0" w:color="4472C4"/>
+            </w:tcBorders>
+            <w:shd w:val="clear" w:color="auto" w:fill="auto"/>
+          </w:tcPr>
+          <w:p>
+            <w:r>
+              <w:t>In AIMS, users can have multiple roles, such as administrator or product manager.</w:t>
+            </w:r>
+          </w:p>
+        </w:tc>
+        <w:tc>
+          <w:tcPr>
+            <w:tcW w:w="1772" w:type="dxa"/>
+            <w:tcBorders>
+              <w:top w:val="single" w:sz="8" w:space="0" w:color="4472C4"/>
+              <w:left w:val="single" w:sz="8" w:space="0" w:color="4472C4"/>
+              <w:bottom w:val="single" w:sz="8" w:space="0" w:color="4472C4"/>
+              <w:right w:val="single" w:sz="8" w:space="0" w:color="4472C4"/>
+            </w:tcBorders>
+            <w:shd w:val="clear" w:color="auto" w:fill="auto"/>
+          </w:tcPr>
+          <w:p/>
+        </w:tc>
+      </w:tr>
+      <w:tr>
+        <w:tc>
+          <w:tcPr>
+            <w:tcW w:w="675" w:type="dxa"/>
+            <w:tcBorders>
+              <w:top w:val="single" w:sz="8" w:space="0" w:color="4472C4"/>
+              <w:left w:val="single" w:sz="8" w:space="0" w:color="4472C4"/>
+              <w:bottom w:val="single" w:sz="8" w:space="0" w:color="4472C4"/>
+              <w:right w:val="single" w:sz="8" w:space="0" w:color="4472C4"/>
+            </w:tcBorders>
+            <w:shd w:val="clear" w:color="auto" w:fill="auto"/>
+          </w:tcPr>
+          <w:p>
+            <w:r>
+              <w:t>15</w:t>
+            </w:r>
+          </w:p>
+        </w:tc>
+        <w:tc>
+          <w:tcPr>
+            <w:tcW w:w="1418" w:type="dxa"/>
+            <w:tcBorders>
+              <w:top w:val="single" w:sz="8" w:space="0" w:color="4472C4"/>
+              <w:left w:val="single" w:sz="8" w:space="0" w:color="4472C4"/>
+              <w:bottom w:val="single" w:sz="8" w:space="0" w:color="4472C4"/>
+              <w:right w:val="single" w:sz="8" w:space="0" w:color="4472C4"/>
+            </w:tcBorders>
+            <w:shd w:val="clear" w:color="auto" w:fill="auto"/>
+          </w:tcPr>
+          <w:p>
+            <w:r>
+              <w:t>Product Attribute</w:t>
+            </w:r>
+          </w:p>
+        </w:tc>
+        <w:tc>
+          <w:tcPr>
+            <w:tcW w:w="3220" w:type="dxa"/>
+            <w:tcBorders>
+              <w:top w:val="single" w:sz="8" w:space="0" w:color="4472C4"/>
+              <w:left w:val="single" w:sz="8" w:space="0" w:color="4472C4"/>
+              <w:bottom w:val="single" w:sz="8" w:space="0" w:color="4472C4"/>
+              <w:right w:val="single" w:sz="8" w:space="0" w:color="4472C4"/>
+            </w:tcBorders>
+            <w:shd w:val="clear" w:color="auto" w:fill="auto"/>
+          </w:tcPr>
+          <w:p>
+            <w:r>
+              <w:t>A characteristic or quality of a product used for searching and filtering.</w:t>
+            </w:r>
+          </w:p>
+        </w:tc>
+        <w:tc>
+          <w:tcPr>
+            <w:tcW w:w="1771" w:type="dxa"/>
+            <w:tcBorders>
+              <w:top w:val="single" w:sz="8" w:space="0" w:color="4472C4"/>
+              <w:left w:val="single" w:sz="8" w:space="0" w:color="4472C4"/>
+              <w:bottom w:val="single" w:sz="8" w:space="0" w:color="4472C4"/>
+              <w:right w:val="single" w:sz="8" w:space="0" w:color="4472C4"/>
+            </w:tcBorders>
+            <w:shd w:val="clear" w:color="auto" w:fill="auto"/>
+          </w:tcPr>
+          <w:p>
+            <w:r>
+              <w:t>Customers can search for products using product attributes in AIMS.</w:t>
+            </w:r>
+          </w:p>
+        </w:tc>
+        <w:tc>
+          <w:tcPr>
+            <w:tcW w:w="1772" w:type="dxa"/>
+            <w:tcBorders>
+              <w:top w:val="single" w:sz="8" w:space="0" w:color="4472C4"/>
+              <w:left w:val="single" w:sz="8" w:space="0" w:color="4472C4"/>
+              <w:bottom w:val="single" w:sz="8" w:space="0" w:color="4472C4"/>
+              <w:right w:val="single" w:sz="8" w:space="0" w:color="4472C4"/>
+            </w:tcBorders>
+            <w:shd w:val="clear" w:color="auto" w:fill="auto"/>
+          </w:tcPr>
+          <w:p>
+            <w:r>
+              <w:t>Examples of product attributes might be title, author, genre, or price range.</w:t>
+            </w:r>
+          </w:p>
+        </w:tc>
+      </w:tr>
+      <w:tr>
+        <w:tc>
+          <w:tcPr>
+            <w:tcW w:w="675" w:type="dxa"/>
+            <w:tcBorders>
+              <w:top w:val="single" w:sz="8" w:space="0" w:color="4472C4"/>
+              <w:left w:val="single" w:sz="8" w:space="0" w:color="4472C4"/>
+              <w:bottom w:val="single" w:sz="8" w:space="0" w:color="4472C4"/>
+              <w:right w:val="single" w:sz="8" w:space="0" w:color="4472C4"/>
+            </w:tcBorders>
+            <w:shd w:val="clear" w:color="auto" w:fill="auto"/>
+          </w:tcPr>
+          <w:p>
+            <w:r>
+              <w:t>16</w:t>
+            </w:r>
+          </w:p>
+        </w:tc>
+        <w:tc>
+          <w:tcPr>
+            <w:tcW w:w="1418" w:type="dxa"/>
+            <w:tcBorders>
+              <w:top w:val="single" w:sz="8" w:space="0" w:color="4472C4"/>
+              <w:left w:val="single" w:sz="8" w:space="0" w:color="4472C4"/>
+              <w:bottom w:val="single" w:sz="8" w:space="0" w:color="4472C4"/>
+              <w:right w:val="single" w:sz="8" w:space="0" w:color="4472C4"/>
+            </w:tcBorders>
+            <w:shd w:val="clear" w:color="auto" w:fill="auto"/>
+          </w:tcPr>
+          <w:p>
+            <w:r>
+              <w:t>Input Validation</w:t>
+            </w:r>
+          </w:p>
+        </w:tc>
+        <w:tc>
+          <w:tcPr>
+            <w:tcW w:w="3220" w:type="dxa"/>
+            <w:tcBorders>
+              <w:top w:val="single" w:sz="8" w:space="0" w:color="4472C4"/>
+              <w:left w:val="single" w:sz="8" w:space="0" w:color="4472C4"/>
+              <w:bottom w:val="single" w:sz="8" w:space="0" w:color="4472C4"/>
+              <w:right w:val="single" w:sz="8" w:space="0" w:color="4472C4"/>
+            </w:tcBorders>
+            <w:shd w:val="clear" w:color="auto" w:fill="auto"/>
+          </w:tcPr>
+          <w:p>
+            <w:r>
+              <w:t>The process of checking user input for errors or invalid data.</w:t>
+            </w:r>
+          </w:p>
+        </w:tc>
+        <w:tc>
+          <w:tcPr>
+            <w:tcW w:w="1771" w:type="dxa"/>
+            <w:tcBorders>
+              <w:top w:val="single" w:sz="8" w:space="0" w:color="4472C4"/>
+              <w:left w:val="single" w:sz="8" w:space="0" w:color="4472C4"/>
+              <w:bottom w:val="single" w:sz="8" w:space="0" w:color="4472C4"/>
+              <w:right w:val="single" w:sz="8" w:space="0" w:color="4472C4"/>
+            </w:tcBorders>
+            <w:shd w:val="clear" w:color="auto" w:fill="auto"/>
+          </w:tcPr>
+          <w:p>
+            <w:r>
+              <w:t>AIMS will check the delivery information entered by customers and ask them to update if there are any missing fields or invalid entries.</w:t>
+            </w:r>
+          </w:p>
+        </w:tc>
+        <w:tc>
+          <w:tcPr>
+            <w:tcW w:w="1772" w:type="dxa"/>
+            <w:tcBorders>
+              <w:top w:val="single" w:sz="8" w:space="0" w:color="4472C4"/>
+              <w:left w:val="single" w:sz="8" w:space="0" w:color="4472C4"/>
+              <w:bottom w:val="single" w:sz="8" w:space="0" w:color="4472C4"/>
+              <w:right w:val="single" w:sz="8" w:space="0" w:color="4472C4"/>
+            </w:tcBorders>
+            <w:shd w:val="clear" w:color="auto" w:fill="auto"/>
+          </w:tcPr>
+          <w:p>
+            <w:r>
+              <w:t>This helps prevent errors during order processing.</w:t>
+            </w:r>
+          </w:p>
+        </w:tc>
+      </w:tr>
+      <w:tr>
+        <w:tc>
+          <w:tcPr>
+            <w:tcW w:w="675" w:type="dxa"/>
+            <w:tcBorders>
+              <w:top w:val="single" w:sz="8" w:space="0" w:color="4472C4"/>
+              <w:left w:val="single" w:sz="8" w:space="0" w:color="4472C4"/>
+              <w:bottom w:val="single" w:sz="8" w:space="0" w:color="4472C4"/>
+              <w:right w:val="single" w:sz="8" w:space="0" w:color="4472C4"/>
+            </w:tcBorders>
+            <w:shd w:val="clear" w:color="auto" w:fill="auto"/>
+          </w:tcPr>
+          <w:p>
+            <w:r>
+              <w:t>17</w:t>
+            </w:r>
+          </w:p>
+        </w:tc>
+        <w:tc>
+          <w:tcPr>
+            <w:tcW w:w="1418" w:type="dxa"/>
+            <w:tcBorders>
+              <w:top w:val="single" w:sz="8" w:space="0" w:color="4472C4"/>
+              <w:left w:val="single" w:sz="8" w:space="0" w:color="4472C4"/>
+              <w:bottom w:val="single" w:sz="8" w:space="0" w:color="4472C4"/>
+              <w:right w:val="single" w:sz="8" w:space="0" w:color="4472C4"/>
+            </w:tcBorders>
+            <w:shd w:val="clear" w:color="auto" w:fill="auto"/>
+          </w:tcPr>
+          <w:p>
+            <w:r>
+              <w:t>Invoice</w:t>
+            </w:r>
+          </w:p>
+        </w:tc>
+        <w:tc>
+          <w:tcPr>
+            <w:tcW w:w="3220" w:type="dxa"/>
+            <w:tcBorders>
+              <w:top w:val="single" w:sz="8" w:space="0" w:color="4472C4"/>
+              <w:left w:val="single" w:sz="8" w:space="0" w:color="4472C4"/>
+              <w:bottom w:val="single" w:sz="8" w:space="0" w:color="4472C4"/>
+              <w:right w:val="single" w:sz="8" w:space="0" w:color="4472C4"/>
+            </w:tcBorders>
+            <w:shd w:val="clear" w:color="auto" w:fill="auto"/>
+          </w:tcPr>
+          <w:p>
+            <w:r>
+              <w:t>A detailed list of products or services sold, their quantities, prices, and the total amount due.</w:t>
+            </w:r>
+          </w:p>
+        </w:tc>
+        <w:tc>
+          <w:tcPr>
+            <w:tcW w:w="1771" w:type="dxa"/>
+            <w:tcBorders>
+              <w:top w:val="single" w:sz="8" w:space="0" w:color="4472C4"/>
+              <w:left w:val="single" w:sz="8" w:space="0" w:color="4472C4"/>
+              <w:bottom w:val="single" w:sz="8" w:space="0" w:color="4472C4"/>
+              <w:right w:val="single" w:sz="8" w:space="0" w:color="4472C4"/>
+            </w:tcBorders>
+            <w:shd w:val="clear" w:color="auto" w:fill="auto"/>
+          </w:tcPr>
+          <w:p>
+            <w:r>
+              <w:t>AIMS will display a temporary invoice to customers before payment.</w:t>
+            </w:r>
+          </w:p>
+        </w:tc>
+        <w:tc>
+          <w:tcPr>
+            <w:tcW w:w="1772" w:type="dxa"/>
+            <w:tcBorders>
+              <w:top w:val="single" w:sz="8" w:space="0" w:color="4472C4"/>
+              <w:left w:val="single" w:sz="8" w:space="0" w:color="4472C4"/>
+              <w:bottom w:val="single" w:sz="8" w:space="0" w:color="4472C4"/>
+              <w:right w:val="single" w:sz="8" w:space="0" w:color="4472C4"/>
+            </w:tcBorders>
+            <w:shd w:val="clear" w:color="auto" w:fill="auto"/>
+          </w:tcPr>
+          <w:p>
+            <w:r>
+              <w:t>The invoice includes information such as product details, prices, delivery fees, and the total amount to be paid.</w:t>
+            </w:r>
+          </w:p>
+        </w:tc>
+      </w:tr>
+      <w:tr>
+        <w:tc>
+          <w:tcPr>
+            <w:tcW w:w="675" w:type="dxa"/>
+            <w:tcBorders>
+              <w:top w:val="single" w:sz="8" w:space="0" w:color="4472C4"/>
+              <w:left w:val="single" w:sz="8" w:space="0" w:color="4472C4"/>
+              <w:bottom w:val="single" w:sz="8" w:space="0" w:color="4472C4"/>
+              <w:right w:val="single" w:sz="8" w:space="0" w:color="4472C4"/>
+            </w:tcBorders>
+            <w:shd w:val="clear" w:color="auto" w:fill="auto"/>
+          </w:tcPr>
+          <w:p>
+            <w:r>
+              <w:lastRenderedPageBreak/>
+              <w:t>18</w:t>
+            </w:r>
+          </w:p>
+        </w:tc>
+        <w:tc>
+          <w:tcPr>
+            <w:tcW w:w="1418" w:type="dxa"/>
+            <w:tcBorders>
+              <w:top w:val="single" w:sz="8" w:space="0" w:color="4472C4"/>
+              <w:left w:val="single" w:sz="8" w:space="0" w:color="4472C4"/>
+              <w:bottom w:val="single" w:sz="8" w:space="0" w:color="4472C4"/>
+              <w:right w:val="single" w:sz="8" w:space="0" w:color="4472C4"/>
+            </w:tcBorders>
+            <w:shd w:val="clear" w:color="auto" w:fill="auto"/>
+          </w:tcPr>
+          <w:p>
+            <w:r>
+              <w:t>Payment Gateway</w:t>
+            </w:r>
+          </w:p>
+        </w:tc>
+        <w:tc>
+          <w:tcPr>
+            <w:tcW w:w="3220" w:type="dxa"/>
+            <w:tcBorders>
+              <w:top w:val="single" w:sz="8" w:space="0" w:color="4472C4"/>
+              <w:left w:val="single" w:sz="8" w:space="0" w:color="4472C4"/>
+              <w:bottom w:val="single" w:sz="8" w:space="0" w:color="4472C4"/>
+              <w:right w:val="single" w:sz="8" w:space="0" w:color="4472C4"/>
+            </w:tcBorders>
+            <w:shd w:val="clear" w:color="auto" w:fill="auto"/>
+          </w:tcPr>
+          <w:p>
+            <w:r>
+              <w:t>A secure online service that authorizes payments between customers and businesses.</w:t>
+            </w:r>
+          </w:p>
+        </w:tc>
+        <w:tc>
+          <w:tcPr>
+            <w:tcW w:w="1771" w:type="dxa"/>
+            <w:tcBorders>
+              <w:top w:val="single" w:sz="8" w:space="0" w:color="4472C4"/>
+              <w:left w:val="single" w:sz="8" w:space="0" w:color="4472C4"/>
+              <w:bottom w:val="single" w:sz="8" w:space="0" w:color="4472C4"/>
+              <w:right w:val="single" w:sz="8" w:space="0" w:color="4472C4"/>
+            </w:tcBorders>
+            <w:shd w:val="clear" w:color="auto" w:fill="auto"/>
+          </w:tcPr>
+          <w:p>
+            <w:r>
+              <w:t>AIMS connects to VNPay for credit card payments.</w:t>
+            </w:r>
+          </w:p>
+        </w:tc>
+        <w:tc>
+          <w:tcPr>
+            <w:tcW w:w="1772" w:type="dxa"/>
+            <w:tcBorders>
+              <w:top w:val="single" w:sz="8" w:space="0" w:color="4472C4"/>
+              <w:left w:val="single" w:sz="8" w:space="0" w:color="4472C4"/>
+              <w:bottom w:val="single" w:sz="8" w:space="0" w:color="4472C4"/>
+              <w:right w:val="single" w:sz="8" w:space="0" w:color="4472C4"/>
+            </w:tcBorders>
+            <w:shd w:val="clear" w:color="auto" w:fill="auto"/>
+          </w:tcPr>
+          <w:p>
+            <w:r>
+              <w:t>VNPay processes the payment transactions securely.</w:t>
+            </w:r>
+          </w:p>
+        </w:tc>
+      </w:tr>
+      <w:tr>
+        <w:tc>
+          <w:tcPr>
+            <w:tcW w:w="675" w:type="dxa"/>
+            <w:tcBorders>
+              <w:top w:val="single" w:sz="8" w:space="0" w:color="4472C4"/>
+              <w:left w:val="single" w:sz="8" w:space="0" w:color="4472C4"/>
+              <w:bottom w:val="single" w:sz="8" w:space="0" w:color="4472C4"/>
+              <w:right w:val="single" w:sz="8" w:space="0" w:color="4472C4"/>
+            </w:tcBorders>
+            <w:shd w:val="clear" w:color="auto" w:fill="auto"/>
+          </w:tcPr>
+          <w:p>
+            <w:r>
+              <w:t>19</w:t>
+            </w:r>
+          </w:p>
+        </w:tc>
+        <w:tc>
+          <w:tcPr>
+            <w:tcW w:w="1418" w:type="dxa"/>
+            <w:tcBorders>
+              <w:top w:val="single" w:sz="8" w:space="0" w:color="4472C4"/>
+              <w:left w:val="single" w:sz="8" w:space="0" w:color="4472C4"/>
+              <w:bottom w:val="single" w:sz="8" w:space="0" w:color="4472C4"/>
+              <w:right w:val="single" w:sz="8" w:space="0" w:color="4472C4"/>
+            </w:tcBorders>
+            <w:shd w:val="clear" w:color="auto" w:fill="auto"/>
+          </w:tcPr>
+          <w:p>
+            <w:r>
+              <w:t>Rush Order Delivery</w:t>
+            </w:r>
+          </w:p>
+        </w:tc>
+        <w:tc>
+          <w:tcPr>
+            <w:tcW w:w="3220" w:type="dxa"/>
+            <w:tcBorders>
+              <w:top w:val="single" w:sz="8" w:space="0" w:color="4472C4"/>
+              <w:left w:val="single" w:sz="8" w:space="0" w:color="4472C4"/>
+              <w:bottom w:val="single" w:sz="8" w:space="0" w:color="4472C4"/>
+              <w:right w:val="single" w:sz="8" w:space="0" w:color="4472C4"/>
+            </w:tcBorders>
+            <w:shd w:val="clear" w:color="auto" w:fill="auto"/>
+          </w:tcPr>
+          <w:p>
+            <w:r>
+              <w:t>A delivery option that prioritizes faster delivery times for an additional fee.</w:t>
+            </w:r>
+          </w:p>
+        </w:tc>
+        <w:tc>
+          <w:tcPr>
+            <w:tcW w:w="1771" w:type="dxa"/>
+            <w:tcBorders>
+              <w:top w:val="single" w:sz="8" w:space="0" w:color="4472C4"/>
+              <w:left w:val="single" w:sz="8" w:space="0" w:color="4472C4"/>
+              <w:bottom w:val="single" w:sz="8" w:space="0" w:color="4472C4"/>
+              <w:right w:val="single" w:sz="8" w:space="0" w:color="4472C4"/>
+            </w:tcBorders>
+            <w:shd w:val="clear" w:color="auto" w:fill="auto"/>
+          </w:tcPr>
+          <w:p>
+            <w:r>
+              <w:t>Customers can choose rush order delivery in AIMS for eligible items within a specific timeframe.</w:t>
+            </w:r>
+          </w:p>
+        </w:tc>
+        <w:tc>
+          <w:tcPr>
+            <w:tcW w:w="1772" w:type="dxa"/>
+            <w:tcBorders>
+              <w:top w:val="single" w:sz="8" w:space="0" w:color="4472C4"/>
+              <w:left w:val="single" w:sz="8" w:space="0" w:color="4472C4"/>
+              <w:bottom w:val="single" w:sz="8" w:space="0" w:color="4472C4"/>
+              <w:right w:val="single" w:sz="8" w:space="0" w:color="4472C4"/>
+            </w:tcBorders>
+            <w:shd w:val="clear" w:color="auto" w:fill="auto"/>
+          </w:tcPr>
+          <w:p/>
+        </w:tc>
+      </w:tr>
+      <w:tr>
+        <w:tc>
+          <w:tcPr>
+            <w:tcW w:w="675" w:type="dxa"/>
+            <w:tcBorders>
+              <w:top w:val="single" w:sz="8" w:space="0" w:color="4472C4"/>
+              <w:left w:val="single" w:sz="8" w:space="0" w:color="4472C4"/>
+              <w:bottom w:val="single" w:sz="8" w:space="0" w:color="4472C4"/>
+              <w:right w:val="single" w:sz="8" w:space="0" w:color="4472C4"/>
+            </w:tcBorders>
+            <w:shd w:val="clear" w:color="auto" w:fill="auto"/>
+          </w:tcPr>
+          <w:p>
+            <w:r>
+              <w:t>20</w:t>
+            </w:r>
+          </w:p>
+        </w:tc>
+        <w:tc>
+          <w:tcPr>
+            <w:tcW w:w="1418" w:type="dxa"/>
+            <w:tcBorders>
+              <w:top w:val="single" w:sz="8" w:space="0" w:color="4472C4"/>
+              <w:left w:val="single" w:sz="8" w:space="0" w:color="4472C4"/>
+              <w:bottom w:val="single" w:sz="8" w:space="0" w:color="4472C4"/>
+              <w:right w:val="single" w:sz="8" w:space="0" w:color="4472C4"/>
+            </w:tcBorders>
+            <w:shd w:val="clear" w:color="auto" w:fill="auto"/>
+          </w:tcPr>
+          <w:p>
+            <w:r>
+              <w:t>Pre-arranged Timeframe</w:t>
+            </w:r>
+          </w:p>
+        </w:tc>
+        <w:tc>
+          <w:tcPr>
+            <w:tcW w:w="3220" w:type="dxa"/>
+            <w:tcBorders>
+              <w:top w:val="single" w:sz="8" w:space="0" w:color="4472C4"/>
+              <w:left w:val="single" w:sz="8" w:space="0" w:color="4472C4"/>
+              <w:bottom w:val="single" w:sz="8" w:space="0" w:color="4472C4"/>
+              <w:right w:val="single" w:sz="8" w:space="0" w:color="4472C4"/>
+            </w:tcBorders>
+            <w:shd w:val="clear" w:color="auto" w:fill="auto"/>
+          </w:tcPr>
+          <w:p>
+            <w:r>
+              <w:t>An agreed-upon window of time for delivery.</w:t>
+            </w:r>
+          </w:p>
+        </w:tc>
+        <w:tc>
+          <w:tcPr>
+            <w:tcW w:w="1771" w:type="dxa"/>
+            <w:tcBorders>
+              <w:top w:val="single" w:sz="8" w:space="0" w:color="4472C4"/>
+              <w:left w:val="single" w:sz="8" w:space="0" w:color="4472C4"/>
+              <w:bottom w:val="single" w:sz="8" w:space="0" w:color="4472C4"/>
+              <w:right w:val="single" w:sz="8" w:space="0" w:color="4472C4"/>
+            </w:tcBorders>
+            <w:shd w:val="clear" w:color="auto" w:fill="auto"/>
+          </w:tcPr>
+          <w:p>
+            <w:r>
+              <w:t>Rush order delivery in AIMS offers a pre-arranged timeframe of 2 hours.</w:t>
+            </w:r>
+          </w:p>
+        </w:tc>
+        <w:tc>
+          <w:tcPr>
+            <w:tcW w:w="1772" w:type="dxa"/>
+            <w:tcBorders>
+              <w:top w:val="single" w:sz="8" w:space="0" w:color="4472C4"/>
+              <w:left w:val="single" w:sz="8" w:space="0" w:color="4472C4"/>
+              <w:bottom w:val="single" w:sz="8" w:space="0" w:color="4472C4"/>
+              <w:right w:val="single" w:sz="8" w:space="0" w:color="4472C4"/>
+            </w:tcBorders>
+            <w:shd w:val="clear" w:color="auto" w:fill="auto"/>
+          </w:tcPr>
+          <w:p/>
+        </w:tc>
+      </w:tr>
+      <w:tr>
+        <w:tc>
+          <w:tcPr>
+            <w:tcW w:w="675" w:type="dxa"/>
+            <w:tcBorders>
+              <w:top w:val="single" w:sz="8" w:space="0" w:color="4472C4"/>
+              <w:left w:val="single" w:sz="8" w:space="0" w:color="4472C4"/>
+              <w:bottom w:val="single" w:sz="8" w:space="0" w:color="4472C4"/>
+              <w:right w:val="single" w:sz="8" w:space="0" w:color="4472C4"/>
+            </w:tcBorders>
+            <w:shd w:val="clear" w:color="auto" w:fill="auto"/>
+          </w:tcPr>
+          <w:p>
+            <w:r>
+              <w:t>21</w:t>
+            </w:r>
+          </w:p>
+        </w:tc>
+        <w:tc>
+          <w:tcPr>
+            <w:tcW w:w="1418" w:type="dxa"/>
+            <w:tcBorders>
+              <w:top w:val="single" w:sz="8" w:space="0" w:color="4472C4"/>
+              <w:left w:val="single" w:sz="8" w:space="0" w:color="4472C4"/>
+              <w:bottom w:val="single" w:sz="8" w:space="0" w:color="4472C4"/>
+              <w:right w:val="single" w:sz="8" w:space="0" w:color="4472C4"/>
+            </w:tcBorders>
+            <w:shd w:val="clear" w:color="auto" w:fill="auto"/>
+          </w:tcPr>
+          <w:p>
+            <w:r>
+              <w:t>Order Processing</w:t>
+            </w:r>
+          </w:p>
+        </w:tc>
+        <w:tc>
+          <w:tcPr>
+            <w:tcW w:w="3220" w:type="dxa"/>
+            <w:tcBorders>
+              <w:top w:val="single" w:sz="8" w:space="0" w:color="4472C4"/>
+              <w:left w:val="single" w:sz="8" w:space="0" w:color="4472C4"/>
+              <w:bottom w:val="single" w:sz="8" w:space="0" w:color="4472C4"/>
+              <w:right w:val="single" w:sz="8" w:space="0" w:color="4472C4"/>
+            </w:tcBorders>
+            <w:shd w:val="clear" w:color="auto" w:fill="auto"/>
+          </w:tcPr>
+          <w:p>
+            <w:r>
+              <w:t>The steps involved in fulfilling an order, from receiving the order to delivering the products.</w:t>
+            </w:r>
+          </w:p>
+        </w:tc>
+        <w:tc>
+          <w:tcPr>
+            <w:tcW w:w="1771" w:type="dxa"/>
+            <w:tcBorders>
+              <w:top w:val="single" w:sz="8" w:space="0" w:color="4472C4"/>
+              <w:left w:val="single" w:sz="8" w:space="0" w:color="4472C4"/>
+              <w:bottom w:val="single" w:sz="8" w:space="0" w:color="4472C4"/>
+              <w:right w:val="single" w:sz="8" w:space="0" w:color="4472C4"/>
+            </w:tcBorders>
+            <w:shd w:val="clear" w:color="auto" w:fill="auto"/>
+          </w:tcPr>
+          <w:p>
+            <w:r>
+              <w:t>After successful payment, the AIMS software will move the order to a pending processing state.</w:t>
+            </w:r>
+          </w:p>
+        </w:tc>
+        <w:tc>
+          <w:tcPr>
+            <w:tcW w:w="1772" w:type="dxa"/>
+            <w:tcBorders>
+              <w:top w:val="single" w:sz="8" w:space="0" w:color="4472C4"/>
+              <w:left w:val="single" w:sz="8" w:space="0" w:color="4472C4"/>
+              <w:bottom w:val="single" w:sz="8" w:space="0" w:color="4472C4"/>
+              <w:right w:val="single" w:sz="8" w:space="0" w:color="4472C4"/>
+            </w:tcBorders>
+            <w:shd w:val="clear" w:color="auto" w:fill="auto"/>
+          </w:tcPr>
+          <w:p>
+            <w:r>
+              <w:t>This may involve activities like picking, packing, and shipping the order.</w:t>
+            </w:r>
+          </w:p>
+        </w:tc>
+      </w:tr>
     </w:tbl>
     <w:p>
       <w:pPr>
@@ -2572,83 +4185,17 @@
     </w:p>
     <w:p>
       <w:pPr>
-        <w:pStyle w:val="2"/>
+        <w:pStyle w:val="Heading2"/>
       </w:pPr>
       <w:bookmarkStart w:id="9" w:name="_Toc91452899"/>
       <w:r>
-        <w:lastRenderedPageBreak/>
         <w:t>References</w:t>
       </w:r>
       <w:bookmarkEnd w:id="9"/>
     </w:p>
     <w:p>
       <w:pPr>
-        <w:spacing w:line="480" w:lineRule="auto"/>
-        <w:rPr>
-          <w:i/>
-        </w:rPr>
-      </w:pPr>
-      <w:r>
-        <w:rPr>
-          <w:i/>
-        </w:rPr>
-        <w:t>&lt;</w:t>
-      </w:r>
-      <w:r>
-        <w:rPr>
-          <w:i/>
-        </w:rPr>
-        <w:t xml:space="preserve">Listing the referenced material used in </w:t>
-      </w:r>
-      <w:proofErr w:type="gramStart"/>
-      <w:r>
-        <w:rPr>
-          <w:i/>
-        </w:rPr>
-        <w:t>this documents</w:t>
-      </w:r>
-      <w:proofErr w:type="gramEnd"/>
-      <w:r>
-        <w:rPr>
-          <w:i/>
-        </w:rPr>
-        <w:t xml:space="preserve">, including </w:t>
-      </w:r>
-      <w:r>
-        <w:rPr>
-          <w:i/>
-        </w:rPr>
-        <w:t>the one related to the</w:t>
-      </w:r>
-      <w:r>
-        <w:rPr>
-          <w:i/>
-          <w:lang w:val="vi-VN"/>
-        </w:rPr>
-        <w:t xml:space="preserve"> </w:t>
-      </w:r>
-      <w:r>
-        <w:rPr>
-          <w:i/>
-        </w:rPr>
-        <w:t>project</w:t>
-      </w:r>
-      <w:r>
-        <w:rPr>
-          <w:i/>
-        </w:rPr>
-        <w:t>&gt;</w:t>
-      </w:r>
-      <w:r>
-        <w:rPr>
-          <w:i/>
-        </w:rPr>
-        <w:t xml:space="preserve"> </w:t>
-      </w:r>
-    </w:p>
-    <w:p>
-      <w:pPr>
-        <w:pStyle w:val="1"/>
+        <w:pStyle w:val="Heading1"/>
         <w:ind w:left="431" w:hanging="431"/>
       </w:pPr>
       <w:bookmarkStart w:id="10" w:name="_Toc91452900"/>
@@ -2663,7 +4210,7 @@
     </w:p>
     <w:p>
       <w:pPr>
-        <w:pStyle w:val="2"/>
+        <w:pStyle w:val="Heading2"/>
         <w:rPr>
           <w:lang w:val="vi-VN"/>
         </w:rPr>
@@ -2678,51 +4225,14 @@
       <w:bookmarkEnd w:id="11"/>
     </w:p>
     <w:p>
-      <w:pPr>
-        <w:rPr>
-          <w:i/>
-          <w:iCs/>
-        </w:rPr>
-      </w:pPr>
-      <w:r>
-        <w:rPr>
-          <w:i/>
-          <w:iCs/>
-          <w:lang w:val="vi-VN"/>
-        </w:rPr>
-        <w:t>&lt;</w:t>
-      </w:r>
-      <w:r>
-        <w:rPr>
-          <w:i/>
-          <w:iCs/>
-          <w:lang w:val="vi-VN"/>
-        </w:rPr>
-        <w:t>Software overall description</w:t>
-      </w:r>
-      <w:r>
-        <w:rPr>
-          <w:i/>
-          <w:iCs/>
-          <w:lang w:val="vi-VN"/>
-        </w:rPr>
-        <w:t xml:space="preserve">. </w:t>
-      </w:r>
-      <w:r>
-        <w:rPr>
-          <w:i/>
-          <w:iCs/>
-          <w:lang w:val="vi-VN"/>
-        </w:rPr>
-        <w:t>List of actors and descriptions</w:t>
-      </w:r>
-      <w:r>
-        <w:rPr>
-          <w:i/>
-          <w:iCs/>
-          <w:lang w:val="vi-VN"/>
-        </w:rPr>
-        <w:t>&gt;</w:t>
+      <w:r>
+        <w:t>AIMS Project is a desktop e-commerce software that operates 24/7</w:t>
+      </w:r>
+      <w:r>
+        <w:t xml:space="preserve"> that let users </w:t>
+      </w:r>
+      <w:r>
+        <w:t>purchase media available from the store.</w:t>
       </w:r>
     </w:p>
     <w:p>
@@ -2744,7 +4254,7 @@
     </w:p>
     <w:p>
       <w:pPr>
-        <w:pStyle w:val="af"/>
+        <w:pStyle w:val="ListParagraph"/>
         <w:numPr>
           <w:ilvl w:val="0"/>
           <w:numId w:val="43"/>
@@ -2756,7 +4266,7 @@
     </w:p>
     <w:p>
       <w:pPr>
-        <w:pStyle w:val="af"/>
+        <w:pStyle w:val="ListParagraph"/>
         <w:numPr>
           <w:ilvl w:val="0"/>
           <w:numId w:val="43"/>
@@ -2768,7 +4278,7 @@
     </w:p>
     <w:p>
       <w:pPr>
-        <w:pStyle w:val="af"/>
+        <w:pStyle w:val="ListParagraph"/>
         <w:numPr>
           <w:ilvl w:val="0"/>
           <w:numId w:val="43"/>
@@ -2783,7 +4293,7 @@
     </w:p>
     <w:p>
       <w:pPr>
-        <w:pStyle w:val="af"/>
+        <w:pStyle w:val="ListParagraph"/>
         <w:numPr>
           <w:ilvl w:val="0"/>
           <w:numId w:val="43"/>
@@ -2795,7 +4305,7 @@
     </w:p>
     <w:p>
       <w:pPr>
-        <w:pStyle w:val="2"/>
+        <w:pStyle w:val="Heading2"/>
         <w:rPr>
           <w:lang w:val="vi-VN"/>
         </w:rPr>
@@ -2861,7 +4371,7 @@
     </w:p>
     <w:p>
       <w:pPr>
-        <w:pStyle w:val="2"/>
+        <w:pStyle w:val="Heading2"/>
         <w:rPr>
           <w:lang w:val="vi-VN"/>
         </w:rPr>
@@ -2887,9 +4397,8 @@
         <w:rPr>
           <w:i/>
           <w:iCs/>
-          <w:lang w:val="vi-VN"/>
-        </w:rPr>
-        <w:t>&lt;</w:t>
+        </w:rPr>
+        <w:t>2.3.1. Place Order</w:t>
       </w:r>
     </w:p>
     <w:p>
@@ -2899,10 +4408,51 @@
           <w:iCs/>
         </w:rPr>
       </w:pPr>
+      <w:r>
+        <w:rPr>
+          <w:i/>
+          <w:iCs/>
+        </w:rPr>
+        <w:drawing>
+          <wp:inline distT="0" distB="0" distL="0" distR="0" wp14:anchorId="6F3CA912" wp14:editId="4B8961FC">
+            <wp:extent cx="5486400" cy="5822950"/>
+            <wp:effectExtent l="0" t="0" r="0" b="6350"/>
+            <wp:docPr id="825833305" name="Picture 1" descr="A diagram of a diagram&#10;&#10;Description automatically generated with medium confidence"/>
+            <wp:cNvGraphicFramePr>
+              <a:graphicFrameLocks xmlns:a="http://schemas.openxmlformats.org/drawingml/2006/main" noChangeAspect="1"/>
+            </wp:cNvGraphicFramePr>
+            <a:graphic xmlns:a="http://schemas.openxmlformats.org/drawingml/2006/main">
+              <a:graphicData uri="http://schemas.openxmlformats.org/drawingml/2006/picture">
+                <pic:pic xmlns:pic="http://schemas.openxmlformats.org/drawingml/2006/picture">
+                  <pic:nvPicPr>
+                    <pic:cNvPr id="825833305" name="Picture 1" descr="A diagram of a diagram&#10;&#10;Description automatically generated with medium confidence"/>
+                    <pic:cNvPicPr/>
+                  </pic:nvPicPr>
+                  <pic:blipFill>
+                    <a:blip r:embed="rId9"/>
+                    <a:stretch>
+                      <a:fillRect/>
+                    </a:stretch>
+                  </pic:blipFill>
+                  <pic:spPr>
+                    <a:xfrm>
+                      <a:off x="0" y="0"/>
+                      <a:ext cx="5486400" cy="5822950"/>
+                    </a:xfrm>
+                    <a:prstGeom prst="rect">
+                      <a:avLst/>
+                    </a:prstGeom>
+                  </pic:spPr>
+                </pic:pic>
+              </a:graphicData>
+            </a:graphic>
+          </wp:inline>
+        </w:drawing>
+      </w:r>
     </w:p>
     <w:p>
       <w:pPr>
-        <w:pStyle w:val="1"/>
+        <w:pStyle w:val="Heading1"/>
       </w:pPr>
       <w:bookmarkStart w:id="14" w:name="_Toc91452904"/>
       <w:r>
@@ -2916,7 +4466,7 @@
     </w:p>
     <w:p>
       <w:pPr>
-        <w:pStyle w:val="2"/>
+        <w:pStyle w:val="Heading2"/>
       </w:pPr>
       <w:bookmarkStart w:id="15" w:name="_Toc91452905"/>
       <w:r>
@@ -2928,12 +4478,51 @@
       <w:bookmarkEnd w:id="15"/>
       <w:r>
         <w:t>“Place Order”</w:t>
+      </w:r>
+    </w:p>
+    <w:p>
+      <w:r>
+        <w:drawing>
+          <wp:inline distT="0" distB="0" distL="0" distR="0" wp14:anchorId="650CD347" wp14:editId="2E013911">
+            <wp:extent cx="5486400" cy="5337810"/>
+            <wp:effectExtent l="0" t="0" r="0" b="0"/>
+            <wp:docPr id="1252646303" name="Picture 1" descr="A diagram of a company&#10;&#10;Description automatically generated with medium confidence"/>
+            <wp:cNvGraphicFramePr>
+              <a:graphicFrameLocks xmlns:a="http://schemas.openxmlformats.org/drawingml/2006/main" noChangeAspect="1"/>
+            </wp:cNvGraphicFramePr>
+            <a:graphic xmlns:a="http://schemas.openxmlformats.org/drawingml/2006/main">
+              <a:graphicData uri="http://schemas.openxmlformats.org/drawingml/2006/picture">
+                <pic:pic xmlns:pic="http://schemas.openxmlformats.org/drawingml/2006/picture">
+                  <pic:nvPicPr>
+                    <pic:cNvPr id="1252646303" name="Picture 1" descr="A diagram of a company&#10;&#10;Description automatically generated with medium confidence"/>
+                    <pic:cNvPicPr/>
+                  </pic:nvPicPr>
+                  <pic:blipFill>
+                    <a:blip r:embed="rId10"/>
+                    <a:stretch>
+                      <a:fillRect/>
+                    </a:stretch>
+                  </pic:blipFill>
+                  <pic:spPr>
+                    <a:xfrm>
+                      <a:off x="0" y="0"/>
+                      <a:ext cx="5486400" cy="5337810"/>
+                    </a:xfrm>
+                    <a:prstGeom prst="rect">
+                      <a:avLst/>
+                    </a:prstGeom>
+                  </pic:spPr>
+                </pic:pic>
+              </a:graphicData>
+            </a:graphic>
+          </wp:inline>
+        </w:drawing>
       </w:r>
     </w:p>
     <w:p/>
     <w:tbl>
       <w:tblPr>
-        <w:tblStyle w:val="af0"/>
+        <w:tblStyle w:val="TableGrid"/>
         <w:tblW w:w="8784" w:type="dxa"/>
         <w:tblLook w:val="04A0" w:firstRow="1" w:lastRow="0" w:firstColumn="1" w:lastColumn="0" w:noHBand="0" w:noVBand="1"/>
       </w:tblPr>
@@ -2986,7 +4575,7 @@
           </w:p>
           <w:p>
             <w:pPr>
-              <w:pStyle w:val="af"/>
+              <w:pStyle w:val="ListParagraph"/>
               <w:numPr>
                 <w:ilvl w:val="0"/>
                 <w:numId w:val="38"/>
@@ -3011,7 +4600,7 @@
           </w:p>
           <w:p>
             <w:pPr>
-              <w:pStyle w:val="af"/>
+              <w:pStyle w:val="ListParagraph"/>
             </w:pPr>
             <w:r>
               <w:t>UC00</w:t>
@@ -3025,7 +4614,7 @@
           </w:p>
           <w:p>
             <w:pPr>
-              <w:pStyle w:val="af"/>
+              <w:pStyle w:val="ListParagraph"/>
               <w:numPr>
                 <w:ilvl w:val="0"/>
                 <w:numId w:val="38"/>
@@ -3050,7 +4639,7 @@
           </w:p>
           <w:p>
             <w:pPr>
-              <w:pStyle w:val="af"/>
+              <w:pStyle w:val="ListParagraph"/>
               <w:rPr>
                 <w:b/>
                 <w:bCs/>
@@ -3124,7 +4713,7 @@
           </w:p>
           <w:p>
             <w:pPr>
-              <w:pStyle w:val="af"/>
+              <w:pStyle w:val="ListParagraph"/>
               <w:numPr>
                 <w:ilvl w:val="0"/>
                 <w:numId w:val="38"/>
@@ -3149,7 +4738,7 @@
           </w:p>
           <w:p>
             <w:pPr>
-              <w:pStyle w:val="af"/>
+              <w:pStyle w:val="ListParagraph"/>
               <w:numPr>
                 <w:ilvl w:val="1"/>
                 <w:numId w:val="38"/>
@@ -3170,12 +4759,13 @@
                 <w:szCs w:val="28"/>
                 <w:lang w:val="en-US"/>
               </w:rPr>
+              <w:lastRenderedPageBreak/>
               <w:t>Customer</w:t>
             </w:r>
           </w:p>
           <w:p>
             <w:pPr>
-              <w:pStyle w:val="af"/>
+              <w:pStyle w:val="ListParagraph"/>
               <w:numPr>
                 <w:ilvl w:val="0"/>
                 <w:numId w:val="38"/>
@@ -3200,7 +4790,7 @@
           </w:p>
           <w:p>
             <w:pPr>
-              <w:pStyle w:val="af"/>
+              <w:pStyle w:val="ListParagraph"/>
               <w:numPr>
                 <w:ilvl w:val="0"/>
                 <w:numId w:val="38"/>
@@ -3225,7 +4815,7 @@
           </w:p>
           <w:tbl>
             <w:tblPr>
-              <w:tblStyle w:val="af0"/>
+              <w:tblStyle w:val="TableGrid"/>
               <w:tblW w:w="0" w:type="auto"/>
               <w:tblLook w:val="04A0" w:firstRow="1" w:lastRow="0" w:firstColumn="1" w:lastColumn="0" w:noHBand="0" w:noVBand="1"/>
             </w:tblPr>
@@ -3978,7 +5568,6 @@
                       <w:szCs w:val="24"/>
                       <w:lang w:val="en-US"/>
                     </w:rPr>
-                    <w:lastRenderedPageBreak/>
                     <w:t>11</w:t>
                   </w:r>
                 </w:p>
@@ -4101,7 +5690,7 @@
           </w:p>
           <w:p>
             <w:pPr>
-              <w:pStyle w:val="af"/>
+              <w:pStyle w:val="ListParagraph"/>
               <w:numPr>
                 <w:ilvl w:val="0"/>
                 <w:numId w:val="38"/>
@@ -4129,7 +5718,7 @@
           </w:p>
           <w:p>
             <w:pPr>
-              <w:pStyle w:val="a8"/>
+              <w:pStyle w:val="Caption"/>
               <w:keepNext/>
             </w:pPr>
             <w:r>
@@ -4147,7 +5736,7 @@
           </w:p>
           <w:tbl>
             <w:tblPr>
-              <w:tblStyle w:val="af0"/>
+              <w:tblStyle w:val="TableGrid"/>
               <w:tblW w:w="0" w:type="auto"/>
               <w:tblLook w:val="04A0" w:firstRow="1" w:lastRow="0" w:firstColumn="1" w:lastColumn="0" w:noHBand="0" w:noVBand="1"/>
             </w:tblPr>
@@ -4287,7 +5876,7 @@
                 </w:tcPr>
                 <w:p>
                   <w:pPr>
-                    <w:pStyle w:val="af"/>
+                    <w:pStyle w:val="ListParagraph"/>
                     <w:numPr>
                       <w:ilvl w:val="0"/>
                       <w:numId w:val="37"/>
@@ -4345,7 +5934,7 @@
                 </w:tcPr>
                 <w:p>
                   <w:pPr>
-                    <w:pStyle w:val="af"/>
+                    <w:pStyle w:val="ListParagraph"/>
                     <w:numPr>
                       <w:ilvl w:val="0"/>
                       <w:numId w:val="34"/>
@@ -4383,7 +5972,7 @@
                 </w:tcPr>
                 <w:p>
                   <w:pPr>
-                    <w:pStyle w:val="af"/>
+                    <w:pStyle w:val="ListParagraph"/>
                     <w:numPr>
                       <w:ilvl w:val="0"/>
                       <w:numId w:val="37"/>
@@ -4441,7 +6030,7 @@
                 </w:tcPr>
                 <w:p>
                   <w:pPr>
-                    <w:pStyle w:val="af"/>
+                    <w:pStyle w:val="ListParagraph"/>
                     <w:numPr>
                       <w:ilvl w:val="0"/>
                       <w:numId w:val="34"/>
@@ -4487,7 +6076,7 @@
                 </w:tcPr>
                 <w:p>
                   <w:pPr>
-                    <w:pStyle w:val="af"/>
+                    <w:pStyle w:val="ListParagraph"/>
                     <w:numPr>
                       <w:ilvl w:val="0"/>
                       <w:numId w:val="37"/>
@@ -4534,7 +6123,7 @@
                 </w:tcPr>
                 <w:p>
                   <w:pPr>
-                    <w:pStyle w:val="af"/>
+                    <w:pStyle w:val="ListParagraph"/>
                     <w:numPr>
                       <w:ilvl w:val="0"/>
                       <w:numId w:val="34"/>
@@ -4578,7 +6167,7 @@
                 </w:tcPr>
                 <w:p>
                   <w:pPr>
-                    <w:pStyle w:val="af"/>
+                    <w:pStyle w:val="ListParagraph"/>
                     <w:numPr>
                       <w:ilvl w:val="0"/>
                       <w:numId w:val="37"/>
@@ -4626,7 +6215,7 @@
                 </w:tcPr>
                 <w:p>
                   <w:pPr>
-                    <w:pStyle w:val="af"/>
+                    <w:pStyle w:val="ListParagraph"/>
                     <w:numPr>
                       <w:ilvl w:val="0"/>
                       <w:numId w:val="34"/>
@@ -4655,7 +6244,7 @@
           </w:tbl>
           <w:p>
             <w:pPr>
-              <w:pStyle w:val="af"/>
+              <w:pStyle w:val="ListParagraph"/>
               <w:numPr>
                 <w:ilvl w:val="0"/>
                 <w:numId w:val="38"/>
@@ -4676,7 +6265,7 @@
           </w:p>
           <w:p>
             <w:pPr>
-              <w:pStyle w:val="a8"/>
+              <w:pStyle w:val="Caption"/>
               <w:keepNext/>
             </w:pPr>
             <w:r>
@@ -4685,7 +6274,7 @@
           </w:p>
           <w:tbl>
             <w:tblPr>
-              <w:tblStyle w:val="af0"/>
+              <w:tblStyle w:val="TableGrid"/>
               <w:tblW w:w="9085" w:type="dxa"/>
               <w:tblLook w:val="04A0" w:firstRow="1" w:lastRow="0" w:firstColumn="1" w:lastColumn="0" w:noHBand="0" w:noVBand="1"/>
             </w:tblPr>
@@ -5302,23 +6891,7 @@
                       <w:sz w:val="20"/>
                       <w:lang w:val="en-US"/>
                     </w:rPr>
-                    <w:t xml:space="preserve"> Dai Co Viet Street, Hai Ba </w:t>
-                  </w:r>
-                  <w:proofErr w:type="spellStart"/>
-                  <w:r>
-                    <w:rPr>
-                      <w:sz w:val="20"/>
-                      <w:lang w:val="en-US"/>
-                    </w:rPr>
-                    <w:t>Trung</w:t>
-                  </w:r>
-                  <w:proofErr w:type="spellEnd"/>
-                  <w:r>
-                    <w:rPr>
-                      <w:sz w:val="20"/>
-                      <w:lang w:val="en-US"/>
-                    </w:rPr>
-                    <w:t xml:space="preserve"> District</w:t>
+                    <w:t xml:space="preserve"> Dai Co Viet Street, Hai Ba Trung District</w:t>
                   </w:r>
                 </w:p>
               </w:tc>
@@ -5427,7 +7000,7 @@
           </w:tbl>
           <w:p>
             <w:pPr>
-              <w:pStyle w:val="af"/>
+              <w:pStyle w:val="ListParagraph"/>
               <w:numPr>
                 <w:ilvl w:val="0"/>
                 <w:numId w:val="38"/>
@@ -5448,16 +7021,17 @@
           </w:p>
           <w:p>
             <w:pPr>
-              <w:pStyle w:val="a8"/>
+              <w:pStyle w:val="Caption"/>
               <w:keepNext/>
             </w:pPr>
             <w:r>
+              <w:lastRenderedPageBreak/>
               <w:t>Table B-Output data of order information and shipping fee</w:t>
             </w:r>
           </w:p>
           <w:tbl>
             <w:tblPr>
-              <w:tblStyle w:val="af0"/>
+              <w:tblStyle w:val="TableGrid"/>
               <w:tblW w:w="9085" w:type="dxa"/>
               <w:tblLook w:val="04A0" w:firstRow="1" w:lastRow="0" w:firstColumn="1" w:lastColumn="0" w:noHBand="0" w:noVBand="1"/>
             </w:tblPr>
@@ -5613,7 +7187,7 @@
                 </w:tcPr>
                 <w:p>
                   <w:pPr>
-                    <w:pStyle w:val="af"/>
+                    <w:pStyle w:val="ListParagraph"/>
                     <w:numPr>
                       <w:ilvl w:val="0"/>
                       <w:numId w:val="35"/>
@@ -5712,7 +7286,7 @@
                 </w:tcPr>
                 <w:p>
                   <w:pPr>
-                    <w:pStyle w:val="af"/>
+                    <w:pStyle w:val="ListParagraph"/>
                     <w:numPr>
                       <w:ilvl w:val="0"/>
                       <w:numId w:val="35"/>
@@ -5774,7 +7348,7 @@
                 </w:tcPr>
                 <w:p>
                   <w:pPr>
-                    <w:pStyle w:val="af"/>
+                    <w:pStyle w:val="ListParagraph"/>
                     <w:numPr>
                       <w:ilvl w:val="0"/>
                       <w:numId w:val="45"/>
@@ -5794,7 +7368,7 @@
                 </w:p>
                 <w:p>
                   <w:pPr>
-                    <w:pStyle w:val="af"/>
+                    <w:pStyle w:val="ListParagraph"/>
                     <w:numPr>
                       <w:ilvl w:val="0"/>
                       <w:numId w:val="45"/>
@@ -5814,7 +7388,7 @@
                 </w:p>
                 <w:p>
                   <w:pPr>
-                    <w:pStyle w:val="af"/>
+                    <w:pStyle w:val="ListParagraph"/>
                     <w:numPr>
                       <w:ilvl w:val="0"/>
                       <w:numId w:val="45"/>
@@ -5862,7 +7436,7 @@
                 </w:tcPr>
                 <w:p>
                   <w:pPr>
-                    <w:pStyle w:val="af"/>
+                    <w:pStyle w:val="ListParagraph"/>
                     <w:numPr>
                       <w:ilvl w:val="0"/>
                       <w:numId w:val="35"/>
@@ -5924,7 +7498,7 @@
                 </w:tcPr>
                 <w:p>
                   <w:pPr>
-                    <w:pStyle w:val="af"/>
+                    <w:pStyle w:val="ListParagraph"/>
                     <w:numPr>
                       <w:ilvl w:val="0"/>
                       <w:numId w:val="45"/>
@@ -5943,7 +7517,7 @@
                 </w:p>
                 <w:p>
                   <w:pPr>
-                    <w:pStyle w:val="af"/>
+                    <w:pStyle w:val="ListParagraph"/>
                     <w:numPr>
                       <w:ilvl w:val="0"/>
                       <w:numId w:val="45"/>
@@ -5991,7 +7565,7 @@
                 </w:tcPr>
                 <w:p>
                   <w:pPr>
-                    <w:pStyle w:val="af"/>
+                    <w:pStyle w:val="ListParagraph"/>
                     <w:numPr>
                       <w:ilvl w:val="0"/>
                       <w:numId w:val="35"/>
@@ -6053,7 +7627,7 @@
                 </w:tcPr>
                 <w:p>
                   <w:pPr>
-                    <w:pStyle w:val="af"/>
+                    <w:pStyle w:val="ListParagraph"/>
                     <w:numPr>
                       <w:ilvl w:val="0"/>
                       <w:numId w:val="45"/>
@@ -6072,7 +7646,7 @@
                 </w:p>
                 <w:p>
                   <w:pPr>
-                    <w:pStyle w:val="af"/>
+                    <w:pStyle w:val="ListParagraph"/>
                     <w:numPr>
                       <w:ilvl w:val="0"/>
                       <w:numId w:val="45"/>
@@ -6091,7 +7665,7 @@
                 </w:p>
                 <w:p>
                   <w:pPr>
-                    <w:pStyle w:val="af"/>
+                    <w:pStyle w:val="ListParagraph"/>
                     <w:numPr>
                       <w:ilvl w:val="0"/>
                       <w:numId w:val="45"/>
@@ -6138,7 +7712,7 @@
                 </w:tcPr>
                 <w:p>
                   <w:pPr>
-                    <w:pStyle w:val="af"/>
+                    <w:pStyle w:val="ListParagraph"/>
                     <w:numPr>
                       <w:ilvl w:val="0"/>
                       <w:numId w:val="35"/>
@@ -6197,7 +7771,7 @@
                 </w:tcPr>
                 <w:p>
                   <w:pPr>
-                    <w:pStyle w:val="af"/>
+                    <w:pStyle w:val="ListParagraph"/>
                     <w:rPr>
                       <w:sz w:val="20"/>
                     </w:rPr>
@@ -6234,7 +7808,7 @@
                 </w:tcPr>
                 <w:p>
                   <w:pPr>
-                    <w:pStyle w:val="af"/>
+                    <w:pStyle w:val="ListParagraph"/>
                     <w:numPr>
                       <w:ilvl w:val="0"/>
                       <w:numId w:val="35"/>
@@ -6287,7 +7861,7 @@
                 </w:tcPr>
                 <w:p>
                   <w:pPr>
-                    <w:pStyle w:val="af"/>
+                    <w:pStyle w:val="ListParagraph"/>
                     <w:rPr>
                       <w:sz w:val="20"/>
                     </w:rPr>
@@ -6374,7 +7948,7 @@
           </w:p>
           <w:tbl>
             <w:tblPr>
-              <w:tblStyle w:val="af0"/>
+              <w:tblStyle w:val="TableGrid"/>
               <w:tblW w:w="9085" w:type="dxa"/>
               <w:tblLook w:val="04A0" w:firstRow="1" w:lastRow="0" w:firstColumn="1" w:lastColumn="0" w:noHBand="0" w:noVBand="1"/>
             </w:tblPr>
@@ -6530,7 +8104,7 @@
                 </w:tcPr>
                 <w:p>
                   <w:pPr>
-                    <w:pStyle w:val="af"/>
+                    <w:pStyle w:val="ListParagraph"/>
                     <w:numPr>
                       <w:ilvl w:val="0"/>
                       <w:numId w:val="44"/>
@@ -6622,7 +8196,7 @@
                 </w:tcPr>
                 <w:p>
                   <w:pPr>
-                    <w:pStyle w:val="af"/>
+                    <w:pStyle w:val="ListParagraph"/>
                     <w:numPr>
                       <w:ilvl w:val="0"/>
                       <w:numId w:val="44"/>
@@ -6711,7 +8285,7 @@
                 </w:tcPr>
                 <w:p>
                   <w:pPr>
-                    <w:pStyle w:val="af"/>
+                    <w:pStyle w:val="ListParagraph"/>
                     <w:numPr>
                       <w:ilvl w:val="0"/>
                       <w:numId w:val="44"/>
@@ -6807,7 +8381,7 @@
                 </w:tcPr>
                 <w:p>
                   <w:pPr>
-                    <w:pStyle w:val="af"/>
+                    <w:pStyle w:val="ListParagraph"/>
                     <w:numPr>
                       <w:ilvl w:val="0"/>
                       <w:numId w:val="44"/>
@@ -6897,23 +8471,7 @@
                       <w:sz w:val="20"/>
                       <w:lang w:val="en-US"/>
                     </w:rPr>
-                    <w:t xml:space="preserve"> Dai Co Viet Street, Hai Ba </w:t>
-                  </w:r>
-                  <w:proofErr w:type="spellStart"/>
-                  <w:r>
-                    <w:rPr>
-                      <w:sz w:val="20"/>
-                      <w:lang w:val="en-US"/>
-                    </w:rPr>
-                    <w:t>Trung</w:t>
-                  </w:r>
-                  <w:proofErr w:type="spellEnd"/>
-                  <w:r>
-                    <w:rPr>
-                      <w:sz w:val="20"/>
-                      <w:lang w:val="en-US"/>
-                    </w:rPr>
-                    <w:t xml:space="preserve"> District</w:t>
+                    <w:t xml:space="preserve"> Dai Co Viet Street, Hai Ba Trung District</w:t>
                   </w:r>
                 </w:p>
               </w:tc>
@@ -6926,7 +8484,7 @@
                 </w:tcPr>
                 <w:p>
                   <w:pPr>
-                    <w:pStyle w:val="af"/>
+                    <w:pStyle w:val="ListParagraph"/>
                     <w:numPr>
                       <w:ilvl w:val="0"/>
                       <w:numId w:val="44"/>
@@ -6979,7 +8537,7 @@
                 </w:tcPr>
                 <w:p>
                   <w:pPr>
-                    <w:pStyle w:val="af"/>
+                    <w:pStyle w:val="ListParagraph"/>
                     <w:numPr>
                       <w:ilvl w:val="0"/>
                       <w:numId w:val="45"/>
@@ -6999,7 +8557,7 @@
                 </w:p>
                 <w:p>
                   <w:pPr>
-                    <w:pStyle w:val="af"/>
+                    <w:pStyle w:val="ListParagraph"/>
                     <w:numPr>
                       <w:ilvl w:val="0"/>
                       <w:numId w:val="45"/>
@@ -7014,13 +8572,12 @@
                       <w:sz w:val="20"/>
                       <w:lang w:val="en-US"/>
                     </w:rPr>
-                    <w:lastRenderedPageBreak/>
                     <w:t>Vietnamese currency (VND)</w:t>
                   </w:r>
                 </w:p>
                 <w:p>
                   <w:pPr>
-                    <w:pStyle w:val="af"/>
+                    <w:pStyle w:val="ListParagraph"/>
                     <w:numPr>
                       <w:ilvl w:val="0"/>
                       <w:numId w:val="45"/>
@@ -7056,7 +8613,6 @@
                       <w:sz w:val="20"/>
                       <w:lang w:val="en-US"/>
                     </w:rPr>
-                    <w:lastRenderedPageBreak/>
                     <w:t>1,035,000</w:t>
                   </w:r>
                 </w:p>
@@ -7070,7 +8626,7 @@
                 </w:tcPr>
                 <w:p>
                   <w:pPr>
-                    <w:pStyle w:val="af"/>
+                    <w:pStyle w:val="ListParagraph"/>
                     <w:numPr>
                       <w:ilvl w:val="0"/>
                       <w:numId w:val="44"/>
@@ -7151,7 +8707,7 @@
                 </w:tcPr>
                 <w:p>
                   <w:pPr>
-                    <w:pStyle w:val="af"/>
+                    <w:pStyle w:val="ListParagraph"/>
                     <w:numPr>
                       <w:ilvl w:val="0"/>
                       <w:numId w:val="44"/>
@@ -7232,7 +8788,7 @@
                 </w:tcPr>
                 <w:p>
                   <w:pPr>
-                    <w:pStyle w:val="af"/>
+                    <w:pStyle w:val="ListParagraph"/>
                     <w:numPr>
                       <w:ilvl w:val="0"/>
                       <w:numId w:val="44"/>
@@ -7344,7 +8900,7 @@
           </w:p>
           <w:p>
             <w:pPr>
-              <w:pStyle w:val="af"/>
+              <w:pStyle w:val="ListParagraph"/>
               <w:numPr>
                 <w:ilvl w:val="0"/>
                 <w:numId w:val="38"/>
@@ -7360,12 +8916,13 @@
                 <w:b/>
                 <w:bCs/>
               </w:rPr>
+              <w:lastRenderedPageBreak/>
               <w:t>Postconditions</w:t>
             </w:r>
           </w:p>
           <w:p>
             <w:pPr>
-              <w:pStyle w:val="af"/>
+              <w:pStyle w:val="ListParagraph"/>
               <w:spacing w:after="120"/>
               <w:ind w:left="360"/>
               <w:rPr>
@@ -7378,7 +8935,7 @@
     </w:tbl>
     <w:p>
       <w:pPr>
-        <w:pStyle w:val="2"/>
+        <w:pStyle w:val="Heading2"/>
       </w:pPr>
       <w:bookmarkStart w:id="16" w:name="_Toc91452906"/>
       <w:r>
@@ -7394,15 +8951,51 @@
       </w:r>
     </w:p>
     <w:p>
-      <w:pPr>
+      <w:r>
         <w:rPr>
           <w:lang w:val="vi-VN"/>
         </w:rPr>
-      </w:pPr>
+        <w:drawing>
+          <wp:inline distT="0" distB="0" distL="0" distR="0" wp14:anchorId="357B54CC" wp14:editId="4088B807">
+            <wp:extent cx="5486400" cy="5358765"/>
+            <wp:effectExtent l="0" t="0" r="0" b="0"/>
+            <wp:docPr id="555374513" name="Picture 1" descr="A diagram of a company&#10;&#10;Description automatically generated"/>
+            <wp:cNvGraphicFramePr>
+              <a:graphicFrameLocks xmlns:a="http://schemas.openxmlformats.org/drawingml/2006/main" noChangeAspect="1"/>
+            </wp:cNvGraphicFramePr>
+            <a:graphic xmlns:a="http://schemas.openxmlformats.org/drawingml/2006/main">
+              <a:graphicData uri="http://schemas.openxmlformats.org/drawingml/2006/picture">
+                <pic:pic xmlns:pic="http://schemas.openxmlformats.org/drawingml/2006/picture">
+                  <pic:nvPicPr>
+                    <pic:cNvPr id="555374513" name="Picture 1" descr="A diagram of a company&#10;&#10;Description automatically generated"/>
+                    <pic:cNvPicPr/>
+                  </pic:nvPicPr>
+                  <pic:blipFill>
+                    <a:blip r:embed="rId11"/>
+                    <a:stretch>
+                      <a:fillRect/>
+                    </a:stretch>
+                  </pic:blipFill>
+                  <pic:spPr>
+                    <a:xfrm>
+                      <a:off x="0" y="0"/>
+                      <a:ext cx="5486400" cy="5358765"/>
+                    </a:xfrm>
+                    <a:prstGeom prst="rect">
+                      <a:avLst/>
+                    </a:prstGeom>
+                  </pic:spPr>
+                </pic:pic>
+              </a:graphicData>
+            </a:graphic>
+          </wp:inline>
+        </w:drawing>
+      </w:r>
     </w:p>
+    <w:p/>
     <w:tbl>
       <w:tblPr>
-        <w:tblStyle w:val="af0"/>
+        <w:tblStyle w:val="TableGrid"/>
         <w:tblW w:w="0" w:type="auto"/>
         <w:tblLook w:val="04A0" w:firstRow="1" w:lastRow="0" w:firstColumn="1" w:lastColumn="0" w:noHBand="0" w:noVBand="1"/>
       </w:tblPr>
@@ -7455,7 +9048,7 @@
           </w:p>
           <w:p>
             <w:pPr>
-              <w:pStyle w:val="af"/>
+              <w:pStyle w:val="ListParagraph"/>
               <w:numPr>
                 <w:ilvl w:val="0"/>
                 <w:numId w:val="38"/>
@@ -7480,7 +9073,7 @@
           </w:p>
           <w:p>
             <w:pPr>
-              <w:pStyle w:val="af"/>
+              <w:pStyle w:val="ListParagraph"/>
               <w:rPr>
                 <w:lang w:val="en-US"/>
               </w:rPr>
@@ -7497,7 +9090,7 @@
           </w:p>
           <w:p>
             <w:pPr>
-              <w:pStyle w:val="af"/>
+              <w:pStyle w:val="ListParagraph"/>
               <w:numPr>
                 <w:ilvl w:val="0"/>
                 <w:numId w:val="38"/>
@@ -7522,7 +9115,7 @@
           </w:p>
           <w:p>
             <w:pPr>
-              <w:pStyle w:val="af"/>
+              <w:pStyle w:val="ListParagraph"/>
               <w:rPr>
                 <w:b/>
                 <w:bCs/>
@@ -7533,6 +9126,7 @@
               <w:rPr>
                 <w:szCs w:val="24"/>
               </w:rPr>
+              <w:lastRenderedPageBreak/>
               <w:t xml:space="preserve">This use case describes the interaction between </w:t>
             </w:r>
             <w:r>
@@ -7545,7 +9139,7 @@
           </w:p>
           <w:p>
             <w:pPr>
-              <w:pStyle w:val="af"/>
+              <w:pStyle w:val="ListParagraph"/>
               <w:numPr>
                 <w:ilvl w:val="0"/>
                 <w:numId w:val="38"/>
@@ -7570,7 +9164,7 @@
           </w:p>
           <w:p>
             <w:pPr>
-              <w:pStyle w:val="af"/>
+              <w:pStyle w:val="ListParagraph"/>
               <w:numPr>
                 <w:ilvl w:val="1"/>
                 <w:numId w:val="38"/>
@@ -7594,7 +9188,7 @@
           </w:p>
           <w:p>
             <w:pPr>
-              <w:pStyle w:val="af"/>
+              <w:pStyle w:val="ListParagraph"/>
               <w:numPr>
                 <w:ilvl w:val="0"/>
                 <w:numId w:val="38"/>
@@ -7619,7 +9213,7 @@
           </w:p>
           <w:p>
             <w:pPr>
-              <w:pStyle w:val="af"/>
+              <w:pStyle w:val="ListParagraph"/>
               <w:numPr>
                 <w:ilvl w:val="0"/>
                 <w:numId w:val="38"/>
@@ -7644,7 +9238,7 @@
           </w:p>
           <w:tbl>
             <w:tblPr>
-              <w:tblStyle w:val="af0"/>
+              <w:tblStyle w:val="TableGrid"/>
               <w:tblW w:w="0" w:type="auto"/>
               <w:tblLook w:val="04A0" w:firstRow="1" w:lastRow="0" w:firstColumn="1" w:lastColumn="0" w:noHBand="0" w:noVBand="1"/>
             </w:tblPr>
@@ -8013,7 +9607,6 @@
                       <w:szCs w:val="24"/>
                       <w:lang w:val="en-US"/>
                     </w:rPr>
-                    <w:lastRenderedPageBreak/>
                     <w:t>4</w:t>
                   </w:r>
                 </w:p>
@@ -8083,7 +9676,7 @@
           </w:p>
           <w:p>
             <w:pPr>
-              <w:pStyle w:val="af"/>
+              <w:pStyle w:val="ListParagraph"/>
               <w:numPr>
                 <w:ilvl w:val="0"/>
                 <w:numId w:val="38"/>
@@ -8111,7 +9704,7 @@
           </w:p>
           <w:p>
             <w:pPr>
-              <w:pStyle w:val="a8"/>
+              <w:pStyle w:val="Caption"/>
               <w:keepNext/>
             </w:pPr>
             <w:r>
@@ -8120,7 +9713,7 @@
           </w:p>
           <w:tbl>
             <w:tblPr>
-              <w:tblStyle w:val="af0"/>
+              <w:tblStyle w:val="TableGrid"/>
               <w:tblW w:w="0" w:type="auto"/>
               <w:tblLook w:val="04A0" w:firstRow="1" w:lastRow="0" w:firstColumn="1" w:lastColumn="0" w:noHBand="0" w:noVBand="1"/>
             </w:tblPr>
@@ -8260,7 +9853,7 @@
                 </w:tcPr>
                 <w:p>
                   <w:pPr>
-                    <w:pStyle w:val="af"/>
+                    <w:pStyle w:val="ListParagraph"/>
                     <w:numPr>
                       <w:ilvl w:val="0"/>
                       <w:numId w:val="37"/>
@@ -8330,7 +9923,7 @@
                 </w:tcPr>
                 <w:p>
                   <w:pPr>
-                    <w:pStyle w:val="af"/>
+                    <w:pStyle w:val="ListParagraph"/>
                     <w:numPr>
                       <w:ilvl w:val="0"/>
                       <w:numId w:val="34"/>
@@ -8384,7 +9977,7 @@
                 </w:tcPr>
                 <w:p>
                   <w:pPr>
-                    <w:pStyle w:val="af"/>
+                    <w:pStyle w:val="ListParagraph"/>
                     <w:numPr>
                       <w:ilvl w:val="0"/>
                       <w:numId w:val="37"/>
@@ -8507,7 +10100,7 @@
           </w:tbl>
           <w:p>
             <w:pPr>
-              <w:pStyle w:val="af"/>
+              <w:pStyle w:val="ListParagraph"/>
               <w:numPr>
                 <w:ilvl w:val="0"/>
                 <w:numId w:val="38"/>
@@ -8528,13 +10121,14 @@
           </w:p>
           <w:p>
             <w:pPr>
-              <w:pStyle w:val="a8"/>
+              <w:pStyle w:val="Caption"/>
               <w:keepNext/>
               <w:rPr>
                 <w:lang w:val="en-US"/>
               </w:rPr>
             </w:pPr>
             <w:r>
+              <w:lastRenderedPageBreak/>
               <w:t xml:space="preserve">Table A-Input data of </w:t>
             </w:r>
             <w:r>
@@ -8546,7 +10140,7 @@
           </w:p>
           <w:tbl>
             <w:tblPr>
-              <w:tblStyle w:val="af0"/>
+              <w:tblStyle w:val="TableGrid"/>
               <w:tblW w:w="9085" w:type="dxa"/>
               <w:tblLook w:val="04A0" w:firstRow="1" w:lastRow="0" w:firstColumn="1" w:lastColumn="0" w:noHBand="0" w:noVBand="1"/>
             </w:tblPr>
@@ -8925,7 +10519,7 @@
           </w:tbl>
           <w:p>
             <w:pPr>
-              <w:pStyle w:val="af"/>
+              <w:pStyle w:val="ListParagraph"/>
               <w:numPr>
                 <w:ilvl w:val="0"/>
                 <w:numId w:val="38"/>
@@ -8946,7 +10540,7 @@
           </w:p>
           <w:p>
             <w:pPr>
-              <w:pStyle w:val="a8"/>
+              <w:pStyle w:val="Caption"/>
               <w:keepNext/>
             </w:pPr>
             <w:r>
@@ -8955,7 +10549,7 @@
           </w:p>
           <w:tbl>
             <w:tblPr>
-              <w:tblStyle w:val="af0"/>
+              <w:tblStyle w:val="TableGrid"/>
               <w:tblW w:w="9085" w:type="dxa"/>
               <w:tblLook w:val="04A0" w:firstRow="1" w:lastRow="0" w:firstColumn="1" w:lastColumn="0" w:noHBand="0" w:noVBand="1"/>
             </w:tblPr>
@@ -9111,7 +10705,7 @@
                 </w:tcPr>
                 <w:p>
                   <w:pPr>
-                    <w:pStyle w:val="af"/>
+                    <w:pStyle w:val="ListParagraph"/>
                     <w:numPr>
                       <w:ilvl w:val="0"/>
                       <w:numId w:val="35"/>
@@ -9192,7 +10786,7 @@
           </w:p>
           <w:p>
             <w:pPr>
-              <w:pStyle w:val="af"/>
+              <w:pStyle w:val="ListParagraph"/>
               <w:numPr>
                 <w:ilvl w:val="0"/>
                 <w:numId w:val="38"/>
@@ -9225,22 +10819,61 @@
     </w:p>
     <w:p>
       <w:pPr>
-        <w:pStyle w:val="2"/>
+        <w:pStyle w:val="Heading2"/>
       </w:pPr>
       <w:r>
         <w:rPr>
           <w:lang w:val="vi-VN"/>
         </w:rPr>
-        <w:lastRenderedPageBreak/>
         <w:t xml:space="preserve">Use case </w:t>
       </w:r>
       <w:r>
         <w:t>“Pay Order”</w:t>
       </w:r>
     </w:p>
+    <w:p>
+      <w:r>
+        <w:drawing>
+          <wp:inline distT="0" distB="0" distL="0" distR="0" wp14:anchorId="5C61DC47" wp14:editId="2F90EBFD">
+            <wp:extent cx="5486400" cy="4462145"/>
+            <wp:effectExtent l="0" t="0" r="0" b="0"/>
+            <wp:docPr id="2053692114" name="Picture 1" descr="A diagram of a payment method&#10;&#10;Description automatically generated"/>
+            <wp:cNvGraphicFramePr>
+              <a:graphicFrameLocks xmlns:a="http://schemas.openxmlformats.org/drawingml/2006/main" noChangeAspect="1"/>
+            </wp:cNvGraphicFramePr>
+            <a:graphic xmlns:a="http://schemas.openxmlformats.org/drawingml/2006/main">
+              <a:graphicData uri="http://schemas.openxmlformats.org/drawingml/2006/picture">
+                <pic:pic xmlns:pic="http://schemas.openxmlformats.org/drawingml/2006/picture">
+                  <pic:nvPicPr>
+                    <pic:cNvPr id="2053692114" name="Picture 1" descr="A diagram of a payment method&#10;&#10;Description automatically generated"/>
+                    <pic:cNvPicPr/>
+                  </pic:nvPicPr>
+                  <pic:blipFill>
+                    <a:blip r:embed="rId12"/>
+                    <a:stretch>
+                      <a:fillRect/>
+                    </a:stretch>
+                  </pic:blipFill>
+                  <pic:spPr>
+                    <a:xfrm>
+                      <a:off x="0" y="0"/>
+                      <a:ext cx="5486400" cy="4462145"/>
+                    </a:xfrm>
+                    <a:prstGeom prst="rect">
+                      <a:avLst/>
+                    </a:prstGeom>
+                  </pic:spPr>
+                </pic:pic>
+              </a:graphicData>
+            </a:graphic>
+          </wp:inline>
+        </w:drawing>
+      </w:r>
+    </w:p>
+    <w:p/>
     <w:tbl>
       <w:tblPr>
-        <w:tblStyle w:val="af0"/>
+        <w:tblStyle w:val="TableGrid"/>
         <w:tblW w:w="8784" w:type="dxa"/>
         <w:tblLook w:val="04A0" w:firstRow="1" w:lastRow="0" w:firstColumn="1" w:lastColumn="0" w:noHBand="0" w:noVBand="1"/>
       </w:tblPr>
@@ -9293,7 +10926,7 @@
           </w:p>
           <w:p>
             <w:pPr>
-              <w:pStyle w:val="af"/>
+              <w:pStyle w:val="ListParagraph"/>
               <w:numPr>
                 <w:ilvl w:val="0"/>
                 <w:numId w:val="38"/>
@@ -9318,7 +10951,7 @@
           </w:p>
           <w:p>
             <w:pPr>
-              <w:pStyle w:val="af"/>
+              <w:pStyle w:val="ListParagraph"/>
               <w:rPr>
                 <w:lang w:val="en-US"/>
               </w:rPr>
@@ -9335,7 +10968,7 @@
           </w:p>
           <w:p>
             <w:pPr>
-              <w:pStyle w:val="af"/>
+              <w:pStyle w:val="ListParagraph"/>
               <w:numPr>
                 <w:ilvl w:val="0"/>
                 <w:numId w:val="38"/>
@@ -9360,7 +10993,7 @@
           </w:p>
           <w:p>
             <w:pPr>
-              <w:pStyle w:val="af"/>
+              <w:pStyle w:val="ListParagraph"/>
               <w:rPr>
                 <w:b/>
                 <w:bCs/>
@@ -9383,7 +11016,7 @@
           </w:p>
           <w:p>
             <w:pPr>
-              <w:pStyle w:val="af"/>
+              <w:pStyle w:val="ListParagraph"/>
               <w:numPr>
                 <w:ilvl w:val="0"/>
                 <w:numId w:val="38"/>
@@ -9408,7 +11041,7 @@
           </w:p>
           <w:p>
             <w:pPr>
-              <w:pStyle w:val="af"/>
+              <w:pStyle w:val="ListParagraph"/>
               <w:numPr>
                 <w:ilvl w:val="1"/>
                 <w:numId w:val="38"/>
@@ -9434,7 +11067,7 @@
           </w:p>
           <w:p>
             <w:pPr>
-              <w:pStyle w:val="af"/>
+              <w:pStyle w:val="ListParagraph"/>
               <w:numPr>
                 <w:ilvl w:val="1"/>
                 <w:numId w:val="38"/>
@@ -9460,7 +11093,7 @@
           </w:p>
           <w:p>
             <w:pPr>
-              <w:pStyle w:val="af"/>
+              <w:pStyle w:val="ListParagraph"/>
               <w:numPr>
                 <w:ilvl w:val="0"/>
                 <w:numId w:val="38"/>
@@ -9485,7 +11118,7 @@
           </w:p>
           <w:p>
             <w:pPr>
-              <w:pStyle w:val="af"/>
+              <w:pStyle w:val="ListParagraph"/>
               <w:numPr>
                 <w:ilvl w:val="0"/>
                 <w:numId w:val="38"/>
@@ -9510,7 +11143,7 @@
           </w:p>
           <w:tbl>
             <w:tblPr>
-              <w:tblStyle w:val="af0"/>
+              <w:tblStyle w:val="TableGrid"/>
               <w:tblW w:w="0" w:type="auto"/>
               <w:tblLook w:val="04A0" w:firstRow="1" w:lastRow="0" w:firstColumn="1" w:lastColumn="0" w:noHBand="0" w:noVBand="1"/>
             </w:tblPr>
@@ -9936,7 +11569,7 @@
           </w:p>
           <w:p>
             <w:pPr>
-              <w:pStyle w:val="af"/>
+              <w:pStyle w:val="ListParagraph"/>
               <w:numPr>
                 <w:ilvl w:val="0"/>
                 <w:numId w:val="38"/>
@@ -9964,7 +11597,7 @@
           </w:p>
           <w:p>
             <w:pPr>
-              <w:pStyle w:val="a8"/>
+              <w:pStyle w:val="Caption"/>
               <w:keepNext/>
               <w:rPr>
                 <w:lang w:val="en-US"/>
@@ -9982,7 +11615,7 @@
           </w:p>
           <w:tbl>
             <w:tblPr>
-              <w:tblStyle w:val="af0"/>
+              <w:tblStyle w:val="TableGrid"/>
               <w:tblW w:w="0" w:type="auto"/>
               <w:tblLook w:val="04A0" w:firstRow="1" w:lastRow="0" w:firstColumn="1" w:lastColumn="0" w:noHBand="0" w:noVBand="1"/>
             </w:tblPr>
@@ -10122,7 +11755,7 @@
                 </w:tcPr>
                 <w:p>
                   <w:pPr>
-                    <w:pStyle w:val="af"/>
+                    <w:pStyle w:val="ListParagraph"/>
                     <w:numPr>
                       <w:ilvl w:val="0"/>
                       <w:numId w:val="37"/>
@@ -10191,7 +11824,7 @@
                 </w:tcPr>
                 <w:p>
                   <w:pPr>
-                    <w:pStyle w:val="af"/>
+                    <w:pStyle w:val="ListParagraph"/>
                     <w:numPr>
                       <w:ilvl w:val="0"/>
                       <w:numId w:val="34"/>
@@ -10244,7 +11877,7 @@
                 </w:tcPr>
                 <w:p>
                   <w:pPr>
-                    <w:pStyle w:val="af"/>
+                    <w:pStyle w:val="ListParagraph"/>
                     <w:numPr>
                       <w:ilvl w:val="0"/>
                       <w:numId w:val="37"/>
@@ -10314,7 +11947,7 @@
                 </w:tcPr>
                 <w:p>
                   <w:pPr>
-                    <w:pStyle w:val="af"/>
+                    <w:pStyle w:val="ListParagraph"/>
                     <w:numPr>
                       <w:ilvl w:val="0"/>
                       <w:numId w:val="34"/>
@@ -10361,7 +11994,7 @@
                 </w:tcPr>
                 <w:p>
                   <w:pPr>
-                    <w:pStyle w:val="af"/>
+                    <w:pStyle w:val="ListParagraph"/>
                     <w:numPr>
                       <w:ilvl w:val="0"/>
                       <w:numId w:val="37"/>
@@ -10419,7 +12052,7 @@
                 </w:tcPr>
                 <w:p>
                   <w:pPr>
-                    <w:pStyle w:val="af"/>
+                    <w:pStyle w:val="ListParagraph"/>
                     <w:numPr>
                       <w:ilvl w:val="0"/>
                       <w:numId w:val="34"/>
@@ -10455,7 +12088,7 @@
           </w:tbl>
           <w:p>
             <w:pPr>
-              <w:pStyle w:val="af"/>
+              <w:pStyle w:val="ListParagraph"/>
               <w:numPr>
                 <w:ilvl w:val="0"/>
                 <w:numId w:val="38"/>
@@ -10476,7 +12109,7 @@
           </w:p>
           <w:p>
             <w:pPr>
-              <w:pStyle w:val="a8"/>
+              <w:pStyle w:val="Caption"/>
               <w:keepNext/>
               <w:rPr>
                 <w:lang w:val="en-US"/>
@@ -10494,7 +12127,7 @@
           </w:p>
           <w:tbl>
             <w:tblPr>
-              <w:tblStyle w:val="af0"/>
+              <w:tblStyle w:val="TableGrid"/>
               <w:tblW w:w="9085" w:type="dxa"/>
               <w:tblLook w:val="04A0" w:firstRow="1" w:lastRow="0" w:firstColumn="1" w:lastColumn="0" w:noHBand="0" w:noVBand="1"/>
             </w:tblPr>
@@ -10733,7 +12366,7 @@
                 </w:tcPr>
                 <w:p>
                   <w:pPr>
-                    <w:pStyle w:val="af"/>
+                    <w:pStyle w:val="ListParagraph"/>
                     <w:numPr>
                       <w:ilvl w:val="0"/>
                       <w:numId w:val="46"/>
@@ -10753,7 +12386,7 @@
                 </w:p>
                 <w:p>
                   <w:pPr>
-                    <w:pStyle w:val="af"/>
+                    <w:pStyle w:val="ListParagraph"/>
                     <w:numPr>
                       <w:ilvl w:val="0"/>
                       <w:numId w:val="46"/>
@@ -11031,7 +12664,7 @@
           </w:tbl>
           <w:p>
             <w:pPr>
-              <w:pStyle w:val="af"/>
+              <w:pStyle w:val="ListParagraph"/>
               <w:numPr>
                 <w:ilvl w:val="0"/>
                 <w:numId w:val="38"/>
@@ -11052,7 +12685,7 @@
           </w:p>
           <w:p>
             <w:pPr>
-              <w:pStyle w:val="a8"/>
+              <w:pStyle w:val="Caption"/>
               <w:keepNext/>
             </w:pPr>
             <w:r>
@@ -11061,7 +12694,7 @@
           </w:p>
           <w:tbl>
             <w:tblPr>
-              <w:tblStyle w:val="af0"/>
+              <w:tblStyle w:val="TableGrid"/>
               <w:tblW w:w="9085" w:type="dxa"/>
               <w:tblLook w:val="04A0" w:firstRow="1" w:lastRow="0" w:firstColumn="1" w:lastColumn="0" w:noHBand="0" w:noVBand="1"/>
             </w:tblPr>
@@ -11217,7 +12850,7 @@
                 </w:tcPr>
                 <w:p>
                   <w:pPr>
-                    <w:pStyle w:val="af"/>
+                    <w:pStyle w:val="ListParagraph"/>
                     <w:numPr>
                       <w:ilvl w:val="0"/>
                       <w:numId w:val="35"/>
@@ -11298,7 +12931,7 @@
           </w:p>
           <w:p>
             <w:pPr>
-              <w:pStyle w:val="af"/>
+              <w:pStyle w:val="ListParagraph"/>
               <w:numPr>
                 <w:ilvl w:val="0"/>
                 <w:numId w:val="38"/>
@@ -11343,7 +12976,7 @@
     </w:p>
     <w:p>
       <w:pPr>
-        <w:pStyle w:val="1"/>
+        <w:pStyle w:val="Heading1"/>
         <w:rPr>
           <w:i/>
         </w:rPr>
@@ -11357,7 +12990,7 @@
     </w:p>
     <w:p>
       <w:pPr>
-        <w:pStyle w:val="2"/>
+        <w:pStyle w:val="Heading2"/>
       </w:pPr>
       <w:bookmarkStart w:id="19" w:name="_Toc91452908"/>
       <w:r>
@@ -11398,7 +13031,7 @@
     </w:p>
     <w:p>
       <w:pPr>
-        <w:pStyle w:val="2"/>
+        <w:pStyle w:val="Heading2"/>
       </w:pPr>
       <w:bookmarkStart w:id="20" w:name="_Toc91452909"/>
       <w:r>
@@ -11408,12 +13041,18 @@
     </w:p>
     <w:p>
       <w:r>
-        <w:t xml:space="preserve">AIMS Project is a desktop e-commerce software that operates 24/7, allowing new users to easily familiarize themselves. </w:t>
+        <w:t>AIMS Project allow</w:t>
+      </w:r>
+      <w:r>
+        <w:t>s</w:t>
+      </w:r>
+      <w:r>
+        <w:t xml:space="preserve"> new users to easily familiarize themselves. </w:t>
       </w:r>
     </w:p>
     <w:p>
       <w:pPr>
-        <w:pStyle w:val="2"/>
+        <w:pStyle w:val="Heading2"/>
       </w:pPr>
       <w:bookmarkStart w:id="21" w:name="_Toc91452910"/>
       <w:r>
@@ -11436,7 +13075,7 @@
     </w:p>
     <w:p>
       <w:pPr>
-        <w:pStyle w:val="2"/>
+        <w:pStyle w:val="Heading2"/>
       </w:pPr>
       <w:bookmarkStart w:id="22" w:name="_Toc91452911"/>
       <w:r>
@@ -11454,7 +13093,7 @@
     </w:p>
     <w:p>
       <w:pPr>
-        <w:pStyle w:val="2"/>
+        <w:pStyle w:val="Heading2"/>
       </w:pPr>
       <w:bookmarkStart w:id="23" w:name="_Toc91452912"/>
       <w:r>
@@ -11489,7 +13128,7 @@
     </w:p>
     <w:p>
       <w:pPr>
-        <w:pStyle w:val="2"/>
+        <w:pStyle w:val="Heading2"/>
       </w:pPr>
       <w:bookmarkStart w:id="24" w:name="_Toc91452913"/>
       <w:r>
@@ -11547,8 +13186,8 @@
       </w:r>
     </w:p>
     <w:sectPr>
-      <w:headerReference w:type="default" r:id="rId9"/>
-      <w:footerReference w:type="default" r:id="rId10"/>
+      <w:headerReference w:type="default" r:id="rId13"/>
+      <w:footerReference w:type="default" r:id="rId14"/>
       <w:pgSz w:w="12240" w:h="15840" w:code="1"/>
       <w:pgMar w:top="1440" w:right="1800" w:bottom="1440" w:left="1800" w:header="720" w:footer="720" w:gutter="0"/>
       <w:pgNumType w:start="1"/>
@@ -11581,37 +13220,37 @@
 <w:ftr xmlns:wpc="http://schemas.microsoft.com/office/word/2010/wordprocessingCanvas" xmlns:cx="http://schemas.microsoft.com/office/drawing/2014/chartex" xmlns:cx1="http://schemas.microsoft.com/office/drawing/2015/9/8/chartex" xmlns:cx2="http://schemas.microsoft.com/office/drawing/2015/10/21/chartex" xmlns:cx3="http://schemas.microsoft.com/office/drawing/2016/5/9/chartex" xmlns:cx4="http://schemas.microsoft.com/office/drawing/2016/5/10/chartex" xmlns:cx5="http://schemas.microsoft.com/office/drawing/2016/5/11/chartex" xmlns:cx6="http://schemas.microsoft.com/office/drawing/2016/5/12/chartex" xmlns:cx7="http://schemas.microsoft.com/office/drawing/2016/5/13/chartex" xmlns:cx8="http://schemas.microsoft.com/office/drawing/2016/5/14/chartex" xmlns:mc="http://schemas.openxmlformats.org/markup-compatibility/2006" xmlns:aink="http://schemas.microsoft.com/office/drawing/2016/ink" xmlns:am3d="http://schemas.microsoft.com/office/drawing/2017/model3d" xmlns:o="urn:schemas-microsoft-com:office:office" xmlns:oel="http://schemas.microsoft.com/office/2019/extlst" xmlns:r="http://schemas.openxmlformats.org/officeDocument/2006/relationships" xmlns:m="http://schemas.openxmlformats.org/officeDocument/2006/math" xmlns:v="urn:schemas-microsoft-com:vml" xmlns:wp14="http://schemas.microsoft.com/office/word/2010/wordprocessingDrawing" xmlns:wp="http://schemas.openxmlformats.org/drawingml/2006/wordprocessingDrawing" xmlns:w10="urn:schemas-microsoft-com:office:word" xmlns:w="http://schemas.openxmlformats.org/wordprocessingml/2006/main" xmlns:w14="http://schemas.microsoft.com/office/word/2010/wordml" xmlns:w15="http://schemas.microsoft.com/office/word/2012/wordml" xmlns:w16cex="http://schemas.microsoft.com/office/word/2018/wordml/cex" xmlns:w16cid="http://schemas.microsoft.com/office/word/2016/wordml/cid" xmlns:w16="http://schemas.microsoft.com/office/word/2018/wordml" xmlns:w16sdtdh="http://schemas.microsoft.com/office/word/2020/wordml/sdtdatahash" xmlns:w16se="http://schemas.microsoft.com/office/word/2015/wordml/symex" xmlns:wpg="http://schemas.microsoft.com/office/word/2010/wordprocessingGroup" xmlns:wpi="http://schemas.microsoft.com/office/word/2010/wordprocessingInk" xmlns:wne="http://schemas.microsoft.com/office/word/2006/wordml" xmlns:wps="http://schemas.microsoft.com/office/word/2010/wordprocessingShape" mc:Ignorable="w14 w15 w16se w16cid w16 w16cex w16sdtdh wp14">
   <w:p>
     <w:pPr>
-      <w:pStyle w:val="a6"/>
+      <w:pStyle w:val="Footer"/>
       <w:jc w:val="center"/>
     </w:pPr>
     <w:r>
       <w:rPr>
-        <w:rStyle w:val="a7"/>
+        <w:rStyle w:val="PageNumber"/>
       </w:rPr>
       <w:fldChar w:fldCharType="begin"/>
     </w:r>
     <w:r>
       <w:rPr>
-        <w:rStyle w:val="a7"/>
+        <w:rStyle w:val="PageNumber"/>
       </w:rPr>
       <w:instrText xml:space="preserve"> PAGE </w:instrText>
     </w:r>
     <w:r>
       <w:rPr>
-        <w:rStyle w:val="a7"/>
+        <w:rStyle w:val="PageNumber"/>
       </w:rPr>
       <w:fldChar w:fldCharType="separate"/>
     </w:r>
     <w:r>
       <w:rPr>
-        <w:rStyle w:val="a7"/>
+        <w:rStyle w:val="PageNumber"/>
         <w:noProof/>
       </w:rPr>
       <w:t>i</w:t>
     </w:r>
     <w:r>
       <w:rPr>
-        <w:rStyle w:val="a7"/>
+        <w:rStyle w:val="PageNumber"/>
       </w:rPr>
       <w:fldChar w:fldCharType="end"/>
     </w:r>
@@ -11623,37 +13262,37 @@
 <w:ftr xmlns:wpc="http://schemas.microsoft.com/office/word/2010/wordprocessingCanvas" xmlns:cx="http://schemas.microsoft.com/office/drawing/2014/chartex" xmlns:cx1="http://schemas.microsoft.com/office/drawing/2015/9/8/chartex" xmlns:cx2="http://schemas.microsoft.com/office/drawing/2015/10/21/chartex" xmlns:cx3="http://schemas.microsoft.com/office/drawing/2016/5/9/chartex" xmlns:cx4="http://schemas.microsoft.com/office/drawing/2016/5/10/chartex" xmlns:cx5="http://schemas.microsoft.com/office/drawing/2016/5/11/chartex" xmlns:cx6="http://schemas.microsoft.com/office/drawing/2016/5/12/chartex" xmlns:cx7="http://schemas.microsoft.com/office/drawing/2016/5/13/chartex" xmlns:cx8="http://schemas.microsoft.com/office/drawing/2016/5/14/chartex" xmlns:mc="http://schemas.openxmlformats.org/markup-compatibility/2006" xmlns:aink="http://schemas.microsoft.com/office/drawing/2016/ink" xmlns:am3d="http://schemas.microsoft.com/office/drawing/2017/model3d" xmlns:o="urn:schemas-microsoft-com:office:office" xmlns:oel="http://schemas.microsoft.com/office/2019/extlst" xmlns:r="http://schemas.openxmlformats.org/officeDocument/2006/relationships" xmlns:m="http://schemas.openxmlformats.org/officeDocument/2006/math" xmlns:v="urn:schemas-microsoft-com:vml" xmlns:wp14="http://schemas.microsoft.com/office/word/2010/wordprocessingDrawing" xmlns:wp="http://schemas.openxmlformats.org/drawingml/2006/wordprocessingDrawing" xmlns:w10="urn:schemas-microsoft-com:office:word" xmlns:w="http://schemas.openxmlformats.org/wordprocessingml/2006/main" xmlns:w14="http://schemas.microsoft.com/office/word/2010/wordml" xmlns:w15="http://schemas.microsoft.com/office/word/2012/wordml" xmlns:w16cex="http://schemas.microsoft.com/office/word/2018/wordml/cex" xmlns:w16cid="http://schemas.microsoft.com/office/word/2016/wordml/cid" xmlns:w16="http://schemas.microsoft.com/office/word/2018/wordml" xmlns:w16sdtdh="http://schemas.microsoft.com/office/word/2020/wordml/sdtdatahash" xmlns:w16se="http://schemas.microsoft.com/office/word/2015/wordml/symex" xmlns:wpg="http://schemas.microsoft.com/office/word/2010/wordprocessingGroup" xmlns:wpi="http://schemas.microsoft.com/office/word/2010/wordprocessingInk" xmlns:wne="http://schemas.microsoft.com/office/word/2006/wordml" xmlns:wps="http://schemas.microsoft.com/office/word/2010/wordprocessingShape" mc:Ignorable="w14 w15 w16se w16cid w16 w16cex w16sdtdh wp14">
   <w:p>
     <w:pPr>
-      <w:pStyle w:val="a6"/>
+      <w:pStyle w:val="Footer"/>
       <w:jc w:val="center"/>
     </w:pPr>
     <w:r>
       <w:rPr>
-        <w:rStyle w:val="a7"/>
+        <w:rStyle w:val="PageNumber"/>
       </w:rPr>
       <w:fldChar w:fldCharType="begin"/>
     </w:r>
     <w:r>
       <w:rPr>
-        <w:rStyle w:val="a7"/>
+        <w:rStyle w:val="PageNumber"/>
       </w:rPr>
       <w:instrText xml:space="preserve"> PAGE </w:instrText>
     </w:r>
     <w:r>
       <w:rPr>
-        <w:rStyle w:val="a7"/>
+        <w:rStyle w:val="PageNumber"/>
       </w:rPr>
       <w:fldChar w:fldCharType="separate"/>
     </w:r>
     <w:r>
       <w:rPr>
-        <w:rStyle w:val="a7"/>
+        <w:rStyle w:val="PageNumber"/>
         <w:noProof/>
       </w:rPr>
       <w:t>6</w:t>
     </w:r>
     <w:r>
       <w:rPr>
-        <w:rStyle w:val="a7"/>
+        <w:rStyle w:val="PageNumber"/>
       </w:rPr>
       <w:fldChar w:fldCharType="end"/>
     </w:r>
@@ -11684,7 +13323,7 @@
 <w:hdr xmlns:wpc="http://schemas.microsoft.com/office/word/2010/wordprocessingCanvas" xmlns:cx="http://schemas.microsoft.com/office/drawing/2014/chartex" xmlns:cx1="http://schemas.microsoft.com/office/drawing/2015/9/8/chartex" xmlns:cx2="http://schemas.microsoft.com/office/drawing/2015/10/21/chartex" xmlns:cx3="http://schemas.microsoft.com/office/drawing/2016/5/9/chartex" xmlns:cx4="http://schemas.microsoft.com/office/drawing/2016/5/10/chartex" xmlns:cx5="http://schemas.microsoft.com/office/drawing/2016/5/11/chartex" xmlns:cx6="http://schemas.microsoft.com/office/drawing/2016/5/12/chartex" xmlns:cx7="http://schemas.microsoft.com/office/drawing/2016/5/13/chartex" xmlns:cx8="http://schemas.microsoft.com/office/drawing/2016/5/14/chartex" xmlns:mc="http://schemas.openxmlformats.org/markup-compatibility/2006" xmlns:aink="http://schemas.microsoft.com/office/drawing/2016/ink" xmlns:am3d="http://schemas.microsoft.com/office/drawing/2017/model3d" xmlns:o="urn:schemas-microsoft-com:office:office" xmlns:oel="http://schemas.microsoft.com/office/2019/extlst" xmlns:r="http://schemas.openxmlformats.org/officeDocument/2006/relationships" xmlns:m="http://schemas.openxmlformats.org/officeDocument/2006/math" xmlns:v="urn:schemas-microsoft-com:vml" xmlns:wp14="http://schemas.microsoft.com/office/word/2010/wordprocessingDrawing" xmlns:wp="http://schemas.openxmlformats.org/drawingml/2006/wordprocessingDrawing" xmlns:w10="urn:schemas-microsoft-com:office:word" xmlns:w="http://schemas.openxmlformats.org/wordprocessingml/2006/main" xmlns:w14="http://schemas.microsoft.com/office/word/2010/wordml" xmlns:w15="http://schemas.microsoft.com/office/word/2012/wordml" xmlns:w16cex="http://schemas.microsoft.com/office/word/2018/wordml/cex" xmlns:w16cid="http://schemas.microsoft.com/office/word/2016/wordml/cid" xmlns:w16="http://schemas.microsoft.com/office/word/2018/wordml" xmlns:w16sdtdh="http://schemas.microsoft.com/office/word/2020/wordml/sdtdatahash" xmlns:w16se="http://schemas.microsoft.com/office/word/2015/wordml/symex" xmlns:wpg="http://schemas.microsoft.com/office/word/2010/wordprocessingGroup" xmlns:wpi="http://schemas.microsoft.com/office/word/2010/wordprocessingInk" xmlns:wne="http://schemas.microsoft.com/office/word/2006/wordml" xmlns:wps="http://schemas.microsoft.com/office/word/2010/wordprocessingShape" mc:Ignorable="w14 w15 w16se w16cid w16 w16cex w16sdtdh wp14">
   <w:p>
     <w:pPr>
-      <w:pStyle w:val="a5"/>
+      <w:pStyle w:val="Header"/>
     </w:pPr>
   </w:p>
 </w:hdr>
@@ -13134,7 +14773,7 @@
     <w:lvl w:ilvl="0">
       <w:start w:val="1"/>
       <w:numFmt w:val="decimal"/>
-      <w:pStyle w:val="1"/>
+      <w:pStyle w:val="Heading1"/>
       <w:lvlText w:val="%1"/>
       <w:lvlJc w:val="left"/>
       <w:pPr>
@@ -13144,7 +14783,7 @@
     <w:lvl w:ilvl="1">
       <w:start w:val="1"/>
       <w:numFmt w:val="decimal"/>
-      <w:pStyle w:val="2"/>
+      <w:pStyle w:val="Heading2"/>
       <w:lvlText w:val="%1.%2"/>
       <w:lvlJc w:val="left"/>
       <w:pPr>
@@ -13154,7 +14793,7 @@
     <w:lvl w:ilvl="2">
       <w:start w:val="1"/>
       <w:numFmt w:val="decimal"/>
-      <w:pStyle w:val="3"/>
+      <w:pStyle w:val="Heading3"/>
       <w:lvlText w:val="%1.%2.%3"/>
       <w:lvlJc w:val="left"/>
       <w:pPr>
@@ -13164,7 +14803,7 @@
     <w:lvl w:ilvl="3">
       <w:start w:val="1"/>
       <w:numFmt w:val="decimal"/>
-      <w:pStyle w:val="4"/>
+      <w:pStyle w:val="Heading4"/>
       <w:lvlText w:val="%1.%2.%3.%4"/>
       <w:lvlJc w:val="left"/>
       <w:pPr>
@@ -13174,7 +14813,7 @@
     <w:lvl w:ilvl="4">
       <w:start w:val="1"/>
       <w:numFmt w:val="decimal"/>
-      <w:pStyle w:val="5"/>
+      <w:pStyle w:val="Heading5"/>
       <w:lvlText w:val="%1.%2.%3.%4.%5"/>
       <w:lvlJc w:val="left"/>
       <w:pPr>
@@ -13184,7 +14823,7 @@
     <w:lvl w:ilvl="5">
       <w:start w:val="1"/>
       <w:numFmt w:val="decimal"/>
-      <w:pStyle w:val="6"/>
+      <w:pStyle w:val="Heading6"/>
       <w:lvlText w:val="%1.%2.%3.%4.%5.%6"/>
       <w:lvlJc w:val="left"/>
       <w:pPr>
@@ -13194,7 +14833,7 @@
     <w:lvl w:ilvl="6">
       <w:start w:val="1"/>
       <w:numFmt w:val="decimal"/>
-      <w:pStyle w:val="7"/>
+      <w:pStyle w:val="Heading7"/>
       <w:lvlText w:val="%1.%2.%3.%4.%5.%6.%7"/>
       <w:lvlJc w:val="left"/>
       <w:pPr>
@@ -13204,7 +14843,7 @@
     <w:lvl w:ilvl="7">
       <w:start w:val="1"/>
       <w:numFmt w:val="decimal"/>
-      <w:pStyle w:val="8"/>
+      <w:pStyle w:val="Heading8"/>
       <w:lvlText w:val="%1.%2.%3.%4.%5.%6.%7.%8"/>
       <w:lvlJc w:val="left"/>
       <w:pPr>
@@ -13214,7 +14853,7 @@
     <w:lvl w:ilvl="8">
       <w:start w:val="1"/>
       <w:numFmt w:val="decimal"/>
-      <w:pStyle w:val="9"/>
+      <w:pStyle w:val="Heading9"/>
       <w:lvlText w:val="%1.%2.%3.%4.%5.%6.%7.%8.%9"/>
       <w:lvlJc w:val="left"/>
       <w:pPr>
@@ -16399,7 +18038,7 @@
     <w:lsdException w:name="Unresolved Mention" w:semiHidden="1" w:unhideWhenUsed="1"/>
     <w:lsdException w:name="Smart Link" w:semiHidden="1" w:unhideWhenUsed="1"/>
   </w:latentStyles>
-  <w:style w:type="paragraph" w:default="1" w:styleId="a">
+  <w:style w:type="paragraph" w:default="1" w:styleId="Normal">
     <w:name w:val="Normal"/>
     <w:qFormat/>
     <w:rsid w:val="0088729F"/>
@@ -16411,10 +18050,10 @@
       <w:sz w:val="24"/>
     </w:rPr>
   </w:style>
-  <w:style w:type="paragraph" w:styleId="1">
+  <w:style w:type="paragraph" w:styleId="Heading1">
     <w:name w:val="heading 1"/>
-    <w:basedOn w:val="a"/>
-    <w:next w:val="a"/>
+    <w:basedOn w:val="Normal"/>
+    <w:next w:val="Normal"/>
     <w:qFormat/>
     <w:rsid w:val="004556A3"/>
     <w:pPr>
@@ -16431,10 +18070,10 @@
       <w:sz w:val="32"/>
     </w:rPr>
   </w:style>
-  <w:style w:type="paragraph" w:styleId="2">
+  <w:style w:type="paragraph" w:styleId="Heading2">
     <w:name w:val="heading 2"/>
-    <w:basedOn w:val="a"/>
-    <w:next w:val="a"/>
+    <w:basedOn w:val="Normal"/>
+    <w:next w:val="Normal"/>
     <w:qFormat/>
     <w:rsid w:val="0022636A"/>
     <w:pPr>
@@ -16453,10 +18092,10 @@
       <w:sz w:val="26"/>
     </w:rPr>
   </w:style>
-  <w:style w:type="paragraph" w:styleId="3">
+  <w:style w:type="paragraph" w:styleId="Heading3">
     <w:name w:val="heading 3"/>
-    <w:basedOn w:val="a"/>
-    <w:next w:val="a"/>
+    <w:basedOn w:val="Normal"/>
+    <w:next w:val="Normal"/>
     <w:qFormat/>
     <w:rsid w:val="0084566F"/>
     <w:pPr>
@@ -16471,10 +18110,10 @@
       <w:sz w:val="26"/>
     </w:rPr>
   </w:style>
-  <w:style w:type="paragraph" w:styleId="4">
+  <w:style w:type="paragraph" w:styleId="Heading4">
     <w:name w:val="heading 4"/>
-    <w:basedOn w:val="a"/>
-    <w:next w:val="a"/>
+    <w:basedOn w:val="Normal"/>
+    <w:next w:val="Normal"/>
     <w:qFormat/>
     <w:pPr>
       <w:keepNext/>
@@ -16488,10 +18127,10 @@
       <w:b/>
     </w:rPr>
   </w:style>
-  <w:style w:type="paragraph" w:styleId="5">
+  <w:style w:type="paragraph" w:styleId="Heading5">
     <w:name w:val="heading 5"/>
-    <w:basedOn w:val="a"/>
-    <w:next w:val="a"/>
+    <w:basedOn w:val="Normal"/>
+    <w:next w:val="Normal"/>
     <w:qFormat/>
     <w:pPr>
       <w:keepNext/>
@@ -16502,11 +18141,11 @@
       <w:outlineLvl w:val="4"/>
     </w:pPr>
   </w:style>
-  <w:style w:type="paragraph" w:styleId="6">
+  <w:style w:type="paragraph" w:styleId="Heading6">
     <w:name w:val="heading 6"/>
-    <w:basedOn w:val="a"/>
-    <w:next w:val="a"/>
-    <w:link w:val="60"/>
+    <w:basedOn w:val="Normal"/>
+    <w:next w:val="Normal"/>
+    <w:link w:val="Heading6Char"/>
     <w:uiPriority w:val="9"/>
     <w:unhideWhenUsed/>
     <w:qFormat/>
@@ -16520,18 +18159,18 @@
       <w:outlineLvl w:val="5"/>
     </w:pPr>
     <w:rPr>
-      <w:rFonts w:ascii="Cambria" w:eastAsia="ＭＳ 明朝" w:hAnsi="Cambria"/>
+      <w:rFonts w:ascii="Cambria" w:eastAsia="MS Mincho" w:hAnsi="Cambria"/>
       <w:b/>
       <w:bCs/>
       <w:sz w:val="22"/>
       <w:szCs w:val="22"/>
     </w:rPr>
   </w:style>
-  <w:style w:type="paragraph" w:styleId="7">
+  <w:style w:type="paragraph" w:styleId="Heading7">
     <w:name w:val="heading 7"/>
-    <w:basedOn w:val="a"/>
-    <w:next w:val="a"/>
-    <w:link w:val="70"/>
+    <w:basedOn w:val="Normal"/>
+    <w:next w:val="Normal"/>
+    <w:link w:val="Heading7Char"/>
     <w:uiPriority w:val="9"/>
     <w:unhideWhenUsed/>
     <w:qFormat/>
@@ -16545,15 +18184,15 @@
       <w:outlineLvl w:val="6"/>
     </w:pPr>
     <w:rPr>
-      <w:rFonts w:ascii="Cambria" w:eastAsia="ＭＳ 明朝" w:hAnsi="Cambria"/>
+      <w:rFonts w:ascii="Cambria" w:eastAsia="MS Mincho" w:hAnsi="Cambria"/>
       <w:szCs w:val="24"/>
     </w:rPr>
   </w:style>
-  <w:style w:type="paragraph" w:styleId="8">
+  <w:style w:type="paragraph" w:styleId="Heading8">
     <w:name w:val="heading 8"/>
-    <w:basedOn w:val="a"/>
-    <w:next w:val="a"/>
-    <w:link w:val="80"/>
+    <w:basedOn w:val="Normal"/>
+    <w:next w:val="Normal"/>
+    <w:link w:val="Heading8Char"/>
     <w:uiPriority w:val="9"/>
     <w:unhideWhenUsed/>
     <w:qFormat/>
@@ -16567,17 +18206,17 @@
       <w:outlineLvl w:val="7"/>
     </w:pPr>
     <w:rPr>
-      <w:rFonts w:ascii="Cambria" w:eastAsia="ＭＳ 明朝" w:hAnsi="Cambria"/>
+      <w:rFonts w:ascii="Cambria" w:eastAsia="MS Mincho" w:hAnsi="Cambria"/>
       <w:i/>
       <w:iCs/>
       <w:szCs w:val="24"/>
     </w:rPr>
   </w:style>
-  <w:style w:type="paragraph" w:styleId="9">
+  <w:style w:type="paragraph" w:styleId="Heading9">
     <w:name w:val="heading 9"/>
-    <w:basedOn w:val="a"/>
-    <w:next w:val="a"/>
-    <w:link w:val="90"/>
+    <w:basedOn w:val="Normal"/>
+    <w:next w:val="Normal"/>
+    <w:link w:val="Heading9Char"/>
     <w:uiPriority w:val="9"/>
     <w:unhideWhenUsed/>
     <w:qFormat/>
@@ -16591,17 +18230,17 @@
       <w:outlineLvl w:val="8"/>
     </w:pPr>
     <w:rPr>
-      <w:rFonts w:ascii="Calibri" w:eastAsia="ＭＳ ゴシック" w:hAnsi="Calibri"/>
+      <w:rFonts w:ascii="Calibri" w:eastAsia="MS Gothic" w:hAnsi="Calibri"/>
       <w:sz w:val="22"/>
       <w:szCs w:val="22"/>
     </w:rPr>
   </w:style>
-  <w:style w:type="character" w:default="1" w:styleId="a0">
+  <w:style w:type="character" w:default="1" w:styleId="DefaultParagraphFont">
     <w:name w:val="Default Paragraph Font"/>
     <w:uiPriority w:val="1"/>
     <w:unhideWhenUsed/>
   </w:style>
-  <w:style w:type="table" w:default="1" w:styleId="a1">
+  <w:style w:type="table" w:default="1" w:styleId="TableNormal">
     <w:name w:val="Normal Table"/>
     <w:uiPriority w:val="99"/>
     <w:semiHidden/>
@@ -16616,36 +18255,36 @@
       </w:tblCellMar>
     </w:tblPr>
   </w:style>
-  <w:style w:type="numbering" w:default="1" w:styleId="a2">
+  <w:style w:type="numbering" w:default="1" w:styleId="NoList">
     <w:name w:val="No List"/>
     <w:uiPriority w:val="99"/>
     <w:semiHidden/>
     <w:unhideWhenUsed/>
   </w:style>
-  <w:style w:type="paragraph" w:styleId="20">
+  <w:style w:type="paragraph" w:styleId="BodyTextIndent2">
     <w:name w:val="Body Text Indent 2"/>
-    <w:basedOn w:val="a"/>
+    <w:basedOn w:val="Normal"/>
     <w:semiHidden/>
     <w:pPr>
       <w:ind w:firstLine="420"/>
     </w:pPr>
   </w:style>
-  <w:style w:type="paragraph" w:styleId="a3">
+  <w:style w:type="paragraph" w:styleId="BodyText">
     <w:name w:val="Body Text"/>
-    <w:basedOn w:val="a"/>
+    <w:basedOn w:val="Normal"/>
     <w:semiHidden/>
   </w:style>
-  <w:style w:type="paragraph" w:styleId="a4">
+  <w:style w:type="paragraph" w:styleId="PlainText">
     <w:name w:val="Plain Text"/>
-    <w:basedOn w:val="a"/>
+    <w:basedOn w:val="Normal"/>
     <w:semiHidden/>
     <w:rPr>
       <w:rFonts w:ascii="Courier New" w:hAnsi="Courier New"/>
     </w:rPr>
   </w:style>
-  <w:style w:type="paragraph" w:styleId="a5">
+  <w:style w:type="paragraph" w:styleId="Header">
     <w:name w:val="header"/>
-    <w:basedOn w:val="a"/>
+    <w:basedOn w:val="Normal"/>
     <w:semiHidden/>
     <w:pPr>
       <w:tabs>
@@ -16654,9 +18293,9 @@
       </w:tabs>
     </w:pPr>
   </w:style>
-  <w:style w:type="paragraph" w:styleId="a6">
+  <w:style w:type="paragraph" w:styleId="Footer">
     <w:name w:val="footer"/>
-    <w:basedOn w:val="a"/>
+    <w:basedOn w:val="Normal"/>
     <w:semiHidden/>
     <w:pPr>
       <w:tabs>
@@ -16665,15 +18304,15 @@
       </w:tabs>
     </w:pPr>
   </w:style>
-  <w:style w:type="character" w:styleId="a7">
+  <w:style w:type="character" w:styleId="PageNumber">
     <w:name w:val="page number"/>
-    <w:basedOn w:val="a0"/>
+    <w:basedOn w:val="DefaultParagraphFont"/>
     <w:semiHidden/>
   </w:style>
-  <w:style w:type="paragraph" w:styleId="a8">
+  <w:style w:type="paragraph" w:styleId="Caption">
     <w:name w:val="caption"/>
-    <w:basedOn w:val="a"/>
-    <w:next w:val="a"/>
+    <w:basedOn w:val="Normal"/>
+    <w:next w:val="Normal"/>
     <w:qFormat/>
     <w:pPr>
       <w:spacing w:after="120"/>
@@ -16682,199 +18321,199 @@
       <w:b/>
     </w:rPr>
   </w:style>
-  <w:style w:type="paragraph" w:styleId="10">
+  <w:style w:type="paragraph" w:styleId="TOC1">
     <w:name w:val="toc 1"/>
-    <w:basedOn w:val="a"/>
-    <w:next w:val="a"/>
+    <w:basedOn w:val="Normal"/>
+    <w:next w:val="Normal"/>
     <w:autoRedefine/>
     <w:uiPriority w:val="39"/>
   </w:style>
-  <w:style w:type="paragraph" w:styleId="21">
+  <w:style w:type="paragraph" w:styleId="TOC2">
     <w:name w:val="toc 2"/>
-    <w:basedOn w:val="a"/>
-    <w:next w:val="a"/>
+    <w:basedOn w:val="Normal"/>
+    <w:next w:val="Normal"/>
     <w:autoRedefine/>
     <w:uiPriority w:val="39"/>
     <w:pPr>
       <w:ind w:left="200"/>
     </w:pPr>
   </w:style>
-  <w:style w:type="paragraph" w:styleId="30">
+  <w:style w:type="paragraph" w:styleId="TOC3">
     <w:name w:val="toc 3"/>
-    <w:basedOn w:val="a"/>
-    <w:next w:val="a"/>
+    <w:basedOn w:val="Normal"/>
+    <w:next w:val="Normal"/>
     <w:autoRedefine/>
     <w:uiPriority w:val="39"/>
     <w:pPr>
       <w:ind w:left="400"/>
     </w:pPr>
   </w:style>
-  <w:style w:type="paragraph" w:styleId="40">
+  <w:style w:type="paragraph" w:styleId="TOC4">
     <w:name w:val="toc 4"/>
-    <w:basedOn w:val="a"/>
-    <w:next w:val="a"/>
+    <w:basedOn w:val="Normal"/>
+    <w:next w:val="Normal"/>
     <w:autoRedefine/>
     <w:semiHidden/>
     <w:pPr>
       <w:ind w:left="600"/>
     </w:pPr>
   </w:style>
-  <w:style w:type="paragraph" w:styleId="50">
+  <w:style w:type="paragraph" w:styleId="TOC5">
     <w:name w:val="toc 5"/>
-    <w:basedOn w:val="a"/>
-    <w:next w:val="a"/>
+    <w:basedOn w:val="Normal"/>
+    <w:next w:val="Normal"/>
     <w:autoRedefine/>
     <w:semiHidden/>
     <w:pPr>
       <w:ind w:left="800"/>
     </w:pPr>
   </w:style>
-  <w:style w:type="paragraph" w:styleId="61">
+  <w:style w:type="paragraph" w:styleId="TOC6">
     <w:name w:val="toc 6"/>
-    <w:basedOn w:val="a"/>
-    <w:next w:val="a"/>
+    <w:basedOn w:val="Normal"/>
+    <w:next w:val="Normal"/>
     <w:autoRedefine/>
     <w:semiHidden/>
     <w:pPr>
       <w:ind w:left="1000"/>
     </w:pPr>
   </w:style>
-  <w:style w:type="paragraph" w:styleId="71">
+  <w:style w:type="paragraph" w:styleId="TOC7">
     <w:name w:val="toc 7"/>
-    <w:basedOn w:val="a"/>
-    <w:next w:val="a"/>
+    <w:basedOn w:val="Normal"/>
+    <w:next w:val="Normal"/>
     <w:autoRedefine/>
     <w:semiHidden/>
     <w:pPr>
       <w:ind w:left="1200"/>
     </w:pPr>
   </w:style>
-  <w:style w:type="paragraph" w:styleId="81">
+  <w:style w:type="paragraph" w:styleId="TOC8">
     <w:name w:val="toc 8"/>
-    <w:basedOn w:val="a"/>
-    <w:next w:val="a"/>
+    <w:basedOn w:val="Normal"/>
+    <w:next w:val="Normal"/>
     <w:autoRedefine/>
     <w:semiHidden/>
     <w:pPr>
       <w:ind w:left="1400"/>
     </w:pPr>
   </w:style>
-  <w:style w:type="paragraph" w:styleId="91">
+  <w:style w:type="paragraph" w:styleId="TOC9">
     <w:name w:val="toc 9"/>
-    <w:basedOn w:val="a"/>
-    <w:next w:val="a"/>
+    <w:basedOn w:val="Normal"/>
+    <w:next w:val="Normal"/>
     <w:autoRedefine/>
     <w:semiHidden/>
     <w:pPr>
       <w:ind w:left="1600"/>
     </w:pPr>
   </w:style>
-  <w:style w:type="paragraph" w:styleId="a9">
+  <w:style w:type="paragraph" w:styleId="TableofFigures">
     <w:name w:val="table of figures"/>
-    <w:basedOn w:val="a"/>
-    <w:next w:val="a"/>
+    <w:basedOn w:val="Normal"/>
+    <w:next w:val="Normal"/>
     <w:semiHidden/>
     <w:pPr>
       <w:ind w:left="400" w:hanging="400"/>
     </w:pPr>
   </w:style>
-  <w:style w:type="paragraph" w:styleId="11">
+  <w:style w:type="paragraph" w:styleId="Index1">
     <w:name w:val="index 1"/>
-    <w:basedOn w:val="a"/>
-    <w:next w:val="a"/>
+    <w:basedOn w:val="Normal"/>
+    <w:next w:val="Normal"/>
     <w:autoRedefine/>
     <w:semiHidden/>
     <w:pPr>
       <w:ind w:left="200" w:hanging="200"/>
     </w:pPr>
   </w:style>
-  <w:style w:type="paragraph" w:styleId="22">
+  <w:style w:type="paragraph" w:styleId="Index2">
     <w:name w:val="index 2"/>
-    <w:basedOn w:val="a"/>
-    <w:next w:val="a"/>
+    <w:basedOn w:val="Normal"/>
+    <w:next w:val="Normal"/>
     <w:autoRedefine/>
     <w:semiHidden/>
     <w:pPr>
       <w:ind w:left="400" w:hanging="200"/>
     </w:pPr>
   </w:style>
-  <w:style w:type="paragraph" w:styleId="31">
+  <w:style w:type="paragraph" w:styleId="Index3">
     <w:name w:val="index 3"/>
-    <w:basedOn w:val="a"/>
-    <w:next w:val="a"/>
+    <w:basedOn w:val="Normal"/>
+    <w:next w:val="Normal"/>
     <w:autoRedefine/>
     <w:semiHidden/>
     <w:pPr>
       <w:ind w:left="600" w:hanging="200"/>
     </w:pPr>
   </w:style>
-  <w:style w:type="paragraph" w:styleId="41">
+  <w:style w:type="paragraph" w:styleId="Index4">
     <w:name w:val="index 4"/>
-    <w:basedOn w:val="a"/>
-    <w:next w:val="a"/>
+    <w:basedOn w:val="Normal"/>
+    <w:next w:val="Normal"/>
     <w:autoRedefine/>
     <w:semiHidden/>
     <w:pPr>
       <w:ind w:left="800" w:hanging="200"/>
     </w:pPr>
   </w:style>
-  <w:style w:type="paragraph" w:styleId="51">
+  <w:style w:type="paragraph" w:styleId="Index5">
     <w:name w:val="index 5"/>
-    <w:basedOn w:val="a"/>
-    <w:next w:val="a"/>
+    <w:basedOn w:val="Normal"/>
+    <w:next w:val="Normal"/>
     <w:autoRedefine/>
     <w:semiHidden/>
     <w:pPr>
       <w:ind w:left="1000" w:hanging="200"/>
     </w:pPr>
   </w:style>
-  <w:style w:type="paragraph" w:styleId="62">
+  <w:style w:type="paragraph" w:styleId="Index6">
     <w:name w:val="index 6"/>
-    <w:basedOn w:val="a"/>
-    <w:next w:val="a"/>
+    <w:basedOn w:val="Normal"/>
+    <w:next w:val="Normal"/>
     <w:autoRedefine/>
     <w:semiHidden/>
     <w:pPr>
       <w:ind w:left="1200" w:hanging="200"/>
     </w:pPr>
   </w:style>
-  <w:style w:type="paragraph" w:styleId="72">
+  <w:style w:type="paragraph" w:styleId="Index7">
     <w:name w:val="index 7"/>
-    <w:basedOn w:val="a"/>
-    <w:next w:val="a"/>
+    <w:basedOn w:val="Normal"/>
+    <w:next w:val="Normal"/>
     <w:autoRedefine/>
     <w:semiHidden/>
     <w:pPr>
       <w:ind w:left="1400" w:hanging="200"/>
     </w:pPr>
   </w:style>
-  <w:style w:type="paragraph" w:styleId="82">
+  <w:style w:type="paragraph" w:styleId="Index8">
     <w:name w:val="index 8"/>
-    <w:basedOn w:val="a"/>
-    <w:next w:val="a"/>
+    <w:basedOn w:val="Normal"/>
+    <w:next w:val="Normal"/>
     <w:autoRedefine/>
     <w:semiHidden/>
     <w:pPr>
       <w:ind w:left="1600" w:hanging="200"/>
     </w:pPr>
   </w:style>
-  <w:style w:type="paragraph" w:styleId="92">
+  <w:style w:type="paragraph" w:styleId="Index9">
     <w:name w:val="index 9"/>
-    <w:basedOn w:val="a"/>
-    <w:next w:val="a"/>
+    <w:basedOn w:val="Normal"/>
+    <w:next w:val="Normal"/>
     <w:autoRedefine/>
     <w:semiHidden/>
     <w:pPr>
       <w:ind w:left="1800" w:hanging="200"/>
     </w:pPr>
   </w:style>
-  <w:style w:type="paragraph" w:styleId="aa">
+  <w:style w:type="paragraph" w:styleId="IndexHeading">
     <w:name w:val="index heading"/>
-    <w:basedOn w:val="a"/>
-    <w:next w:val="11"/>
+    <w:basedOn w:val="Normal"/>
+    <w:next w:val="Index1"/>
     <w:semiHidden/>
   </w:style>
-  <w:style w:type="character" w:styleId="ab">
+  <w:style w:type="character" w:styleId="Hyperlink">
     <w:name w:val="Hyperlink"/>
     <w:semiHidden/>
     <w:rPr>
@@ -16882,61 +18521,61 @@
       <w:u w:val="single"/>
     </w:rPr>
   </w:style>
-  <w:style w:type="character" w:customStyle="1" w:styleId="60">
-    <w:name w:val="見出し 6 (文字)"/>
-    <w:link w:val="6"/>
+  <w:style w:type="character" w:customStyle="1" w:styleId="Heading6Char">
+    <w:name w:val="Heading 6 Char"/>
+    <w:link w:val="Heading6"/>
     <w:uiPriority w:val="9"/>
     <w:semiHidden/>
     <w:rsid w:val="00D93BE5"/>
     <w:rPr>
-      <w:rFonts w:ascii="Cambria" w:eastAsia="ＭＳ 明朝" w:hAnsi="Cambria" w:cs="Times New Roman"/>
+      <w:rFonts w:ascii="Cambria" w:eastAsia="MS Mincho" w:hAnsi="Cambria" w:cs="Times New Roman"/>
       <w:b/>
       <w:bCs/>
       <w:sz w:val="22"/>
       <w:szCs w:val="22"/>
     </w:rPr>
   </w:style>
-  <w:style w:type="character" w:customStyle="1" w:styleId="70">
-    <w:name w:val="見出し 7 (文字)"/>
-    <w:link w:val="7"/>
+  <w:style w:type="character" w:customStyle="1" w:styleId="Heading7Char">
+    <w:name w:val="Heading 7 Char"/>
+    <w:link w:val="Heading7"/>
     <w:uiPriority w:val="9"/>
     <w:semiHidden/>
     <w:rsid w:val="00D93BE5"/>
     <w:rPr>
-      <w:rFonts w:ascii="Cambria" w:eastAsia="ＭＳ 明朝" w:hAnsi="Cambria" w:cs="Times New Roman"/>
+      <w:rFonts w:ascii="Cambria" w:eastAsia="MS Mincho" w:hAnsi="Cambria" w:cs="Times New Roman"/>
       <w:sz w:val="24"/>
       <w:szCs w:val="24"/>
     </w:rPr>
   </w:style>
-  <w:style w:type="character" w:customStyle="1" w:styleId="80">
-    <w:name w:val="見出し 8 (文字)"/>
-    <w:link w:val="8"/>
+  <w:style w:type="character" w:customStyle="1" w:styleId="Heading8Char">
+    <w:name w:val="Heading 8 Char"/>
+    <w:link w:val="Heading8"/>
     <w:uiPriority w:val="9"/>
     <w:semiHidden/>
     <w:rsid w:val="00D93BE5"/>
     <w:rPr>
-      <w:rFonts w:ascii="Cambria" w:eastAsia="ＭＳ 明朝" w:hAnsi="Cambria" w:cs="Times New Roman"/>
+      <w:rFonts w:ascii="Cambria" w:eastAsia="MS Mincho" w:hAnsi="Cambria" w:cs="Times New Roman"/>
       <w:i/>
       <w:iCs/>
       <w:sz w:val="24"/>
       <w:szCs w:val="24"/>
     </w:rPr>
   </w:style>
-  <w:style w:type="character" w:customStyle="1" w:styleId="90">
-    <w:name w:val="見出し 9 (文字)"/>
-    <w:link w:val="9"/>
+  <w:style w:type="character" w:customStyle="1" w:styleId="Heading9Char">
+    <w:name w:val="Heading 9 Char"/>
+    <w:link w:val="Heading9"/>
     <w:uiPriority w:val="9"/>
     <w:semiHidden/>
     <w:rsid w:val="00D93BE5"/>
     <w:rPr>
-      <w:rFonts w:ascii="Calibri" w:eastAsia="ＭＳ ゴシック" w:hAnsi="Calibri" w:cs="Times New Roman"/>
+      <w:rFonts w:ascii="Calibri" w:eastAsia="MS Gothic" w:hAnsi="Calibri" w:cs="Times New Roman"/>
       <w:sz w:val="22"/>
       <w:szCs w:val="22"/>
     </w:rPr>
   </w:style>
   <w:style w:type="paragraph" w:customStyle="1" w:styleId="Bang">
     <w:name w:val="Bang"/>
-    <w:basedOn w:val="a"/>
+    <w:basedOn w:val="Normal"/>
     <w:autoRedefine/>
     <w:rsid w:val="00F946A2"/>
     <w:pPr>
@@ -16950,7 +18589,7 @@
   </w:style>
   <w:style w:type="paragraph" w:customStyle="1" w:styleId="Heading1-NoNumber">
     <w:name w:val="Heading1-NoNumber"/>
-    <w:basedOn w:val="1"/>
+    <w:basedOn w:val="Heading1"/>
     <w:qFormat/>
     <w:rsid w:val="007C7AD9"/>
     <w:pPr>
@@ -16965,7 +18604,7 @@
   </w:style>
   <w:style w:type="paragraph" w:customStyle="1" w:styleId="TableCaption">
     <w:name w:val="TableCaption"/>
-    <w:basedOn w:val="ac"/>
+    <w:basedOn w:val="NormalIndent"/>
     <w:rsid w:val="00F946A2"/>
     <w:pPr>
       <w:widowControl w:val="0"/>
@@ -16982,7 +18621,7 @@
   </w:style>
   <w:style w:type="paragraph" w:customStyle="1" w:styleId="TableCaptionSmall">
     <w:name w:val="TableCaptionSmall"/>
-    <w:basedOn w:val="a"/>
+    <w:basedOn w:val="Normal"/>
     <w:rsid w:val="00F946A2"/>
     <w:pPr>
       <w:widowControl w:val="0"/>
@@ -16996,9 +18635,9 @@
       <w:szCs w:val="24"/>
     </w:rPr>
   </w:style>
-  <w:style w:type="paragraph" w:styleId="ac">
+  <w:style w:type="paragraph" w:styleId="NormalIndent">
     <w:name w:val="Normal Indent"/>
-    <w:basedOn w:val="a"/>
+    <w:basedOn w:val="Normal"/>
     <w:uiPriority w:val="99"/>
     <w:semiHidden/>
     <w:unhideWhenUsed/>
@@ -17007,10 +18646,10 @@
       <w:ind w:left="720"/>
     </w:pPr>
   </w:style>
-  <w:style w:type="paragraph" w:styleId="ad">
+  <w:style w:type="paragraph" w:styleId="BalloonText">
     <w:name w:val="Balloon Text"/>
-    <w:basedOn w:val="a"/>
-    <w:link w:val="ae"/>
+    <w:basedOn w:val="Normal"/>
+    <w:link w:val="BalloonTextChar"/>
     <w:uiPriority w:val="99"/>
     <w:semiHidden/>
     <w:unhideWhenUsed/>
@@ -17024,10 +18663,10 @@
       <w:szCs w:val="18"/>
     </w:rPr>
   </w:style>
-  <w:style w:type="character" w:customStyle="1" w:styleId="ae">
-    <w:name w:val="吹き出し (文字)"/>
-    <w:basedOn w:val="a0"/>
-    <w:link w:val="ad"/>
+  <w:style w:type="character" w:customStyle="1" w:styleId="BalloonTextChar">
+    <w:name w:val="Balloon Text Char"/>
+    <w:basedOn w:val="DefaultParagraphFont"/>
+    <w:link w:val="BalloonText"/>
     <w:uiPriority w:val="99"/>
     <w:semiHidden/>
     <w:rsid w:val="00C37338"/>
@@ -17039,7 +18678,7 @@
   </w:style>
   <w:style w:type="paragraph" w:customStyle="1" w:styleId="level2bullet">
     <w:name w:val="level 2 bullet"/>
-    <w:basedOn w:val="a"/>
+    <w:basedOn w:val="Normal"/>
     <w:rsid w:val="00B74D00"/>
     <w:pPr>
       <w:tabs>
@@ -17054,9 +18693,9 @@
       <w:color w:val="000000"/>
     </w:rPr>
   </w:style>
-  <w:style w:type="paragraph" w:styleId="af">
+  <w:style w:type="paragraph" w:styleId="ListParagraph">
     <w:name w:val="List Paragraph"/>
-    <w:basedOn w:val="a"/>
+    <w:basedOn w:val="Normal"/>
     <w:uiPriority w:val="34"/>
     <w:qFormat/>
     <w:rsid w:val="00CD7058"/>
@@ -17065,9 +18704,9 @@
       <w:contextualSpacing/>
     </w:pPr>
   </w:style>
-  <w:style w:type="table" w:styleId="af0">
+  <w:style w:type="table" w:styleId="TableGrid">
     <w:name w:val="Table Grid"/>
-    <w:basedOn w:val="a1"/>
+    <w:basedOn w:val="TableNormal"/>
     <w:uiPriority w:val="39"/>
     <w:rsid w:val="00E51C9C"/>
     <w:pPr>

</xml_diff>